<commit_message>
heapSort and get_stats function
</commit_message>
<xml_diff>
--- a/Project_Specs.docx
+++ b/Project_Specs.docx
@@ -1285,6 +1285,1931 @@
         </w:rPr>
         <w:t>(i)</w:t>
       </w:r>
+    </w:p>
+    <w:p>
+      <w:pPr>
+        <w:widowControl w:val="0"/>
+        <w:numPr>
+          <w:ilvl w:val="1"/>
+          <w:numId w:val="11"/>
+        </w:numPr>
+        <w:tabs>
+          <w:tab w:val="left" w:pos="1560"/>
+        </w:tabs>
+        <w:autoSpaceDE w:val="0"/>
+        <w:autoSpaceDN w:val="0"/>
+        <w:spacing w:before="21" w:line="240" w:lineRule="auto"/>
+        <w:rPr>
+          <w:rFonts w:ascii="Times New Roman" w:eastAsia="Times New Roman" w:hAnsi="Times New Roman" w:cs="Times New Roman"/>
+          <w:color w:val="auto"/>
+          <w:sz w:val="24"/>
+        </w:rPr>
+      </w:pPr>
+      <w:r>
+        <w:rPr>
+          <w:rFonts w:ascii="Times New Roman" w:eastAsia="Times New Roman" w:hAnsi="Times New Roman" w:cs="Times New Roman"/>
+          <w:color w:val="auto"/>
+          <w:sz w:val="24"/>
+        </w:rPr>
+        <w:t xml:space="preserve">Finds the </w:t>
+      </w:r>
+      <w:r>
+        <w:rPr>
+          <w:rFonts w:ascii="Times New Roman" w:eastAsia="Times New Roman" w:hAnsi="Times New Roman" w:cs="Times New Roman"/>
+          <w:color w:val="auto"/>
+          <w:sz w:val="24"/>
+        </w:rPr>
+        <w:t xml:space="preserve">right child </w:t>
+      </w:r>
+      <w:r>
+        <w:rPr>
+          <w:rFonts w:ascii="Times New Roman" w:eastAsia="Times New Roman" w:hAnsi="Times New Roman" w:cs="Times New Roman"/>
+          <w:color w:val="auto"/>
+          <w:sz w:val="24"/>
+        </w:rPr>
+        <w:t>of a node at index i</w:t>
+      </w:r>
+    </w:p>
+    <w:p>
+      <w:pPr>
+        <w:widowControl w:val="0"/>
+        <w:numPr>
+          <w:ilvl w:val="1"/>
+          <w:numId w:val="11"/>
+        </w:numPr>
+        <w:tabs>
+          <w:tab w:val="left" w:pos="1560"/>
+        </w:tabs>
+        <w:autoSpaceDE w:val="0"/>
+        <w:autoSpaceDN w:val="0"/>
+        <w:spacing w:before="21" w:line="240" w:lineRule="auto"/>
+        <w:rPr>
+          <w:rFonts w:ascii="Times New Roman" w:eastAsia="Times New Roman" w:hAnsi="Times New Roman" w:cs="Times New Roman"/>
+          <w:color w:val="auto"/>
+          <w:sz w:val="24"/>
+        </w:rPr>
+      </w:pPr>
+      <w:r>
+        <w:rPr>
+          <w:rFonts w:ascii="Times New Roman" w:eastAsia="Times New Roman" w:hAnsi="Times New Roman" w:cs="Times New Roman"/>
+          <w:color w:val="auto"/>
+          <w:sz w:val="24"/>
+        </w:rPr>
+        <w:t>Returns the index of the parent node</w:t>
+      </w:r>
+    </w:p>
+    <w:p>
+      <w:pPr>
+        <w:widowControl w:val="0"/>
+        <w:numPr>
+          <w:ilvl w:val="1"/>
+          <w:numId w:val="11"/>
+        </w:numPr>
+        <w:tabs>
+          <w:tab w:val="left" w:pos="1560"/>
+        </w:tabs>
+        <w:autoSpaceDE w:val="0"/>
+        <w:autoSpaceDN w:val="0"/>
+        <w:spacing w:before="21" w:line="240" w:lineRule="auto"/>
+        <w:rPr>
+          <w:rFonts w:ascii="Times New Roman" w:eastAsia="Times New Roman" w:hAnsi="Times New Roman" w:cs="Times New Roman"/>
+          <w:color w:val="auto"/>
+          <w:sz w:val="24"/>
+        </w:rPr>
+      </w:pPr>
+      <w:r>
+        <w:rPr>
+          <w:rFonts w:ascii="Times New Roman" w:eastAsia="Times New Roman" w:hAnsi="Times New Roman" w:cs="Times New Roman"/>
+          <w:color w:val="auto"/>
+          <w:sz w:val="24"/>
+        </w:rPr>
+        <w:t>Time complexity: O(1)</w:t>
+      </w:r>
+    </w:p>
+    <w:p>
+      <w:pPr>
+        <w:widowControl w:val="0"/>
+        <w:numPr>
+          <w:ilvl w:val="1"/>
+          <w:numId w:val="11"/>
+        </w:numPr>
+        <w:tabs>
+          <w:tab w:val="left" w:pos="1560"/>
+        </w:tabs>
+        <w:autoSpaceDE w:val="0"/>
+        <w:autoSpaceDN w:val="0"/>
+        <w:spacing w:before="21" w:line="240" w:lineRule="auto"/>
+        <w:rPr>
+          <w:rFonts w:ascii="Times New Roman" w:eastAsia="Times New Roman" w:hAnsi="Times New Roman" w:cs="Times New Roman"/>
+          <w:color w:val="auto"/>
+          <w:sz w:val="24"/>
+        </w:rPr>
+      </w:pPr>
+      <w:r>
+        <w:rPr>
+          <w:rFonts w:ascii="Times New Roman" w:eastAsia="Times New Roman" w:hAnsi="Times New Roman" w:cs="Times New Roman"/>
+          <w:color w:val="auto"/>
+          <w:sz w:val="24"/>
+        </w:rPr>
+        <w:t>Space complexity:</w:t>
+      </w:r>
+      <w:r>
+        <w:rPr>
+          <w:rFonts w:ascii="Times New Roman" w:eastAsia="Times New Roman" w:hAnsi="Times New Roman" w:cs="Times New Roman"/>
+          <w:color w:val="auto"/>
+          <w:spacing w:val="-3"/>
+          <w:sz w:val="24"/>
+        </w:rPr>
+        <w:t xml:space="preserve"> </w:t>
+      </w:r>
+      <w:r>
+        <w:rPr>
+          <w:rFonts w:ascii="Times New Roman" w:eastAsia="Times New Roman" w:hAnsi="Times New Roman" w:cs="Times New Roman"/>
+          <w:color w:val="auto"/>
+          <w:sz w:val="24"/>
+        </w:rPr>
+        <w:t>O(1)</w:t>
+      </w:r>
+    </w:p>
+    <w:p>
+      <w:pPr>
+        <w:widowControl w:val="0"/>
+        <w:numPr>
+          <w:ilvl w:val="0"/>
+          <w:numId w:val="11"/>
+        </w:numPr>
+        <w:tabs>
+          <w:tab w:val="left" w:pos="1560"/>
+        </w:tabs>
+        <w:autoSpaceDE w:val="0"/>
+        <w:autoSpaceDN w:val="0"/>
+        <w:spacing w:before="21" w:line="240" w:lineRule="auto"/>
+        <w:rPr>
+          <w:rFonts w:ascii="Times New Roman" w:eastAsia="Times New Roman" w:hAnsi="Times New Roman" w:cs="Times New Roman"/>
+          <w:color w:val="auto"/>
+          <w:sz w:val="24"/>
+        </w:rPr>
+      </w:pPr>
+      <w:r>
+        <w:rPr>
+          <w:rFonts w:ascii="Times New Roman" w:eastAsia="Times New Roman" w:hAnsi="Times New Roman" w:cs="Times New Roman"/>
+          <w:color w:val="auto"/>
+          <w:sz w:val="24"/>
+        </w:rPr>
+        <w:t>has_left</w:t>
+      </w:r>
+      <w:r>
+        <w:rPr>
+          <w:rFonts w:ascii="Times New Roman" w:eastAsia="Times New Roman" w:hAnsi="Times New Roman" w:cs="Times New Roman"/>
+          <w:color w:val="auto"/>
+          <w:sz w:val="24"/>
+        </w:rPr>
+        <w:t>(</w:t>
+      </w:r>
+      <w:r>
+        <w:rPr>
+          <w:rFonts w:ascii="Times New Roman" w:eastAsia="Times New Roman" w:hAnsi="Times New Roman" w:cs="Times New Roman"/>
+          <w:color w:val="auto"/>
+          <w:sz w:val="24"/>
+        </w:rPr>
+        <w:t>i</w:t>
+      </w:r>
+      <w:r>
+        <w:rPr>
+          <w:rFonts w:ascii="Times New Roman" w:eastAsia="Times New Roman" w:hAnsi="Times New Roman" w:cs="Times New Roman"/>
+          <w:color w:val="auto"/>
+          <w:sz w:val="24"/>
+        </w:rPr>
+        <w:t>)</w:t>
+      </w:r>
+    </w:p>
+    <w:p>
+      <w:pPr>
+        <w:widowControl w:val="0"/>
+        <w:numPr>
+          <w:ilvl w:val="1"/>
+          <w:numId w:val="11"/>
+        </w:numPr>
+        <w:tabs>
+          <w:tab w:val="left" w:pos="1560"/>
+        </w:tabs>
+        <w:autoSpaceDE w:val="0"/>
+        <w:autoSpaceDN w:val="0"/>
+        <w:spacing w:before="21" w:line="240" w:lineRule="auto"/>
+        <w:rPr>
+          <w:rFonts w:ascii="Times New Roman" w:eastAsia="Times New Roman" w:hAnsi="Times New Roman" w:cs="Times New Roman"/>
+          <w:color w:val="auto"/>
+          <w:sz w:val="24"/>
+        </w:rPr>
+      </w:pPr>
+      <w:r>
+        <w:rPr>
+          <w:rFonts w:ascii="Times New Roman" w:eastAsia="Times New Roman" w:hAnsi="Times New Roman" w:cs="Times New Roman"/>
+          <w:color w:val="auto"/>
+          <w:sz w:val="24"/>
+        </w:rPr>
+        <w:t>Indicates if a node</w:t>
+      </w:r>
+      <w:r>
+        <w:rPr>
+          <w:rFonts w:ascii="Times New Roman" w:eastAsia="Times New Roman" w:hAnsi="Times New Roman" w:cs="Times New Roman"/>
+          <w:color w:val="auto"/>
+          <w:sz w:val="24"/>
+        </w:rPr>
+        <w:t xml:space="preserve"> at index i</w:t>
+      </w:r>
+      <w:r>
+        <w:rPr>
+          <w:rFonts w:ascii="Times New Roman" w:eastAsia="Times New Roman" w:hAnsi="Times New Roman" w:cs="Times New Roman"/>
+          <w:color w:val="auto"/>
+          <w:sz w:val="24"/>
+        </w:rPr>
+        <w:t xml:space="preserve"> has a left child</w:t>
+      </w:r>
+    </w:p>
+    <w:p>
+      <w:pPr>
+        <w:widowControl w:val="0"/>
+        <w:numPr>
+          <w:ilvl w:val="1"/>
+          <w:numId w:val="11"/>
+        </w:numPr>
+        <w:tabs>
+          <w:tab w:val="left" w:pos="1560"/>
+        </w:tabs>
+        <w:autoSpaceDE w:val="0"/>
+        <w:autoSpaceDN w:val="0"/>
+        <w:spacing w:before="20" w:line="240" w:lineRule="auto"/>
+        <w:rPr>
+          <w:rFonts w:ascii="Times New Roman" w:eastAsia="Times New Roman" w:hAnsi="Times New Roman" w:cs="Times New Roman"/>
+          <w:color w:val="auto"/>
+          <w:sz w:val="24"/>
+        </w:rPr>
+      </w:pPr>
+      <w:r>
+        <w:rPr>
+          <w:rFonts w:ascii="Times New Roman" w:eastAsia="Times New Roman" w:hAnsi="Times New Roman" w:cs="Times New Roman"/>
+          <w:color w:val="auto"/>
+          <w:sz w:val="24"/>
+        </w:rPr>
+        <w:t>Returns</w:t>
+      </w:r>
+      <w:r>
+        <w:rPr>
+          <w:rFonts w:ascii="Times New Roman" w:eastAsia="Times New Roman" w:hAnsi="Times New Roman" w:cs="Times New Roman"/>
+          <w:color w:val="auto"/>
+          <w:spacing w:val="-1"/>
+          <w:sz w:val="24"/>
+        </w:rPr>
+        <w:t xml:space="preserve"> </w:t>
+      </w:r>
+      <w:r>
+        <w:rPr>
+          <w:rFonts w:ascii="Times New Roman" w:eastAsia="Times New Roman" w:hAnsi="Times New Roman" w:cs="Times New Roman"/>
+          <w:color w:val="auto"/>
+          <w:sz w:val="24"/>
+        </w:rPr>
+        <w:t>bool</w:t>
+      </w:r>
+      <w:r>
+        <w:rPr>
+          <w:rFonts w:ascii="Times New Roman" w:eastAsia="Times New Roman" w:hAnsi="Times New Roman" w:cs="Times New Roman"/>
+          <w:color w:val="auto"/>
+          <w:sz w:val="24"/>
+        </w:rPr>
+        <w:t>ean</w:t>
+      </w:r>
+    </w:p>
+    <w:p>
+      <w:pPr>
+        <w:widowControl w:val="0"/>
+        <w:numPr>
+          <w:ilvl w:val="1"/>
+          <w:numId w:val="11"/>
+        </w:numPr>
+        <w:tabs>
+          <w:tab w:val="left" w:pos="1560"/>
+        </w:tabs>
+        <w:autoSpaceDE w:val="0"/>
+        <w:autoSpaceDN w:val="0"/>
+        <w:spacing w:before="21" w:line="240" w:lineRule="auto"/>
+        <w:rPr>
+          <w:rFonts w:ascii="Times New Roman" w:eastAsia="Times New Roman" w:hAnsi="Times New Roman" w:cs="Times New Roman"/>
+          <w:color w:val="auto"/>
+          <w:sz w:val="24"/>
+        </w:rPr>
+      </w:pPr>
+      <w:r>
+        <w:rPr>
+          <w:rFonts w:ascii="Times New Roman" w:eastAsia="Times New Roman" w:hAnsi="Times New Roman" w:cs="Times New Roman"/>
+          <w:color w:val="auto"/>
+          <w:sz w:val="24"/>
+        </w:rPr>
+        <w:t>Time complexity: O(1)</w:t>
+      </w:r>
+    </w:p>
+    <w:p>
+      <w:pPr>
+        <w:widowControl w:val="0"/>
+        <w:numPr>
+          <w:ilvl w:val="1"/>
+          <w:numId w:val="11"/>
+        </w:numPr>
+        <w:tabs>
+          <w:tab w:val="left" w:pos="1560"/>
+        </w:tabs>
+        <w:autoSpaceDE w:val="0"/>
+        <w:autoSpaceDN w:val="0"/>
+        <w:spacing w:before="21" w:line="240" w:lineRule="auto"/>
+        <w:rPr>
+          <w:rFonts w:ascii="Times New Roman" w:eastAsia="Times New Roman" w:hAnsi="Times New Roman" w:cs="Times New Roman"/>
+          <w:color w:val="auto"/>
+          <w:sz w:val="24"/>
+        </w:rPr>
+      </w:pPr>
+      <w:r>
+        <w:rPr>
+          <w:rFonts w:ascii="Times New Roman" w:eastAsia="Times New Roman" w:hAnsi="Times New Roman" w:cs="Times New Roman"/>
+          <w:color w:val="auto"/>
+          <w:sz w:val="24"/>
+        </w:rPr>
+        <w:t>Space complexity:</w:t>
+      </w:r>
+      <w:r>
+        <w:rPr>
+          <w:rFonts w:ascii="Times New Roman" w:eastAsia="Times New Roman" w:hAnsi="Times New Roman" w:cs="Times New Roman"/>
+          <w:color w:val="auto"/>
+          <w:spacing w:val="-3"/>
+          <w:sz w:val="24"/>
+        </w:rPr>
+        <w:t xml:space="preserve"> </w:t>
+      </w:r>
+      <w:r>
+        <w:rPr>
+          <w:rFonts w:ascii="Times New Roman" w:eastAsia="Times New Roman" w:hAnsi="Times New Roman" w:cs="Times New Roman"/>
+          <w:color w:val="auto"/>
+          <w:sz w:val="24"/>
+        </w:rPr>
+        <w:t>O(1)</w:t>
+      </w:r>
+    </w:p>
+    <w:p>
+      <w:pPr>
+        <w:widowControl w:val="0"/>
+        <w:numPr>
+          <w:ilvl w:val="0"/>
+          <w:numId w:val="11"/>
+        </w:numPr>
+        <w:tabs>
+          <w:tab w:val="left" w:pos="838"/>
+          <w:tab w:val="left" w:pos="840"/>
+        </w:tabs>
+        <w:autoSpaceDE w:val="0"/>
+        <w:autoSpaceDN w:val="0"/>
+        <w:spacing w:before="21" w:line="240" w:lineRule="auto"/>
+        <w:rPr>
+          <w:rFonts w:ascii="Times New Roman" w:eastAsia="Times New Roman" w:hAnsi="Times New Roman" w:cs="Times New Roman"/>
+          <w:color w:val="auto"/>
+          <w:sz w:val="24"/>
+        </w:rPr>
+      </w:pPr>
+      <w:r>
+        <w:rPr>
+          <w:rFonts w:ascii="Times New Roman" w:eastAsia="Times New Roman" w:hAnsi="Times New Roman" w:cs="Times New Roman"/>
+          <w:color w:val="auto"/>
+          <w:sz w:val="24"/>
+        </w:rPr>
+        <w:t>has_right</w:t>
+      </w:r>
+      <w:r>
+        <w:rPr>
+          <w:rFonts w:ascii="Times New Roman" w:eastAsia="Times New Roman" w:hAnsi="Times New Roman" w:cs="Times New Roman"/>
+          <w:color w:val="auto"/>
+          <w:sz w:val="24"/>
+        </w:rPr>
+        <w:t>(</w:t>
+      </w:r>
+      <w:r>
+        <w:rPr>
+          <w:rFonts w:ascii="Times New Roman" w:eastAsia="Times New Roman" w:hAnsi="Times New Roman" w:cs="Times New Roman"/>
+          <w:color w:val="auto"/>
+          <w:sz w:val="24"/>
+        </w:rPr>
+        <w:t>i</w:t>
+      </w:r>
+      <w:r>
+        <w:rPr>
+          <w:rFonts w:ascii="Times New Roman" w:eastAsia="Times New Roman" w:hAnsi="Times New Roman" w:cs="Times New Roman"/>
+          <w:color w:val="auto"/>
+          <w:sz w:val="24"/>
+        </w:rPr>
+        <w:t>)</w:t>
+      </w:r>
+    </w:p>
+    <w:p>
+      <w:pPr>
+        <w:widowControl w:val="0"/>
+        <w:numPr>
+          <w:ilvl w:val="1"/>
+          <w:numId w:val="11"/>
+        </w:numPr>
+        <w:tabs>
+          <w:tab w:val="left" w:pos="1560"/>
+        </w:tabs>
+        <w:autoSpaceDE w:val="0"/>
+        <w:autoSpaceDN w:val="0"/>
+        <w:spacing w:before="21" w:line="240" w:lineRule="auto"/>
+        <w:rPr>
+          <w:rFonts w:ascii="Times New Roman" w:eastAsia="Times New Roman" w:hAnsi="Times New Roman" w:cs="Times New Roman"/>
+          <w:color w:val="auto"/>
+          <w:sz w:val="24"/>
+        </w:rPr>
+      </w:pPr>
+      <w:r>
+        <w:rPr>
+          <w:rFonts w:ascii="Times New Roman" w:eastAsia="Times New Roman" w:hAnsi="Times New Roman" w:cs="Times New Roman"/>
+          <w:color w:val="auto"/>
+          <w:sz w:val="24"/>
+        </w:rPr>
+        <w:t xml:space="preserve">Indicates if a node </w:t>
+      </w:r>
+      <w:r>
+        <w:rPr>
+          <w:rFonts w:ascii="Times New Roman" w:eastAsia="Times New Roman" w:hAnsi="Times New Roman" w:cs="Times New Roman"/>
+          <w:color w:val="auto"/>
+          <w:sz w:val="24"/>
+        </w:rPr>
+        <w:t xml:space="preserve">at index i </w:t>
+      </w:r>
+      <w:r>
+        <w:rPr>
+          <w:rFonts w:ascii="Times New Roman" w:eastAsia="Times New Roman" w:hAnsi="Times New Roman" w:cs="Times New Roman"/>
+          <w:color w:val="auto"/>
+          <w:sz w:val="24"/>
+        </w:rPr>
+        <w:t xml:space="preserve">has a </w:t>
+      </w:r>
+      <w:r>
+        <w:rPr>
+          <w:rFonts w:ascii="Times New Roman" w:eastAsia="Times New Roman" w:hAnsi="Times New Roman" w:cs="Times New Roman"/>
+          <w:color w:val="auto"/>
+          <w:sz w:val="24"/>
+        </w:rPr>
+        <w:t xml:space="preserve">right </w:t>
+      </w:r>
+      <w:r>
+        <w:rPr>
+          <w:rFonts w:ascii="Times New Roman" w:eastAsia="Times New Roman" w:hAnsi="Times New Roman" w:cs="Times New Roman"/>
+          <w:color w:val="auto"/>
+          <w:sz w:val="24"/>
+        </w:rPr>
+        <w:t>child</w:t>
+      </w:r>
+    </w:p>
+    <w:p>
+      <w:pPr>
+        <w:widowControl w:val="0"/>
+        <w:numPr>
+          <w:ilvl w:val="1"/>
+          <w:numId w:val="11"/>
+        </w:numPr>
+        <w:tabs>
+          <w:tab w:val="left" w:pos="1560"/>
+        </w:tabs>
+        <w:autoSpaceDE w:val="0"/>
+        <w:autoSpaceDN w:val="0"/>
+        <w:spacing w:before="20" w:line="240" w:lineRule="auto"/>
+        <w:rPr>
+          <w:rFonts w:ascii="Times New Roman" w:eastAsia="Times New Roman" w:hAnsi="Times New Roman" w:cs="Times New Roman"/>
+          <w:color w:val="auto"/>
+          <w:sz w:val="24"/>
+        </w:rPr>
+      </w:pPr>
+      <w:r>
+        <w:rPr>
+          <w:rFonts w:ascii="Times New Roman" w:eastAsia="Times New Roman" w:hAnsi="Times New Roman" w:cs="Times New Roman"/>
+          <w:color w:val="auto"/>
+          <w:sz w:val="24"/>
+        </w:rPr>
+        <w:t>Returns</w:t>
+      </w:r>
+      <w:r>
+        <w:rPr>
+          <w:rFonts w:ascii="Times New Roman" w:eastAsia="Times New Roman" w:hAnsi="Times New Roman" w:cs="Times New Roman"/>
+          <w:color w:val="auto"/>
+          <w:spacing w:val="-1"/>
+          <w:sz w:val="24"/>
+        </w:rPr>
+        <w:t xml:space="preserve"> </w:t>
+      </w:r>
+      <w:r>
+        <w:rPr>
+          <w:rFonts w:ascii="Times New Roman" w:eastAsia="Times New Roman" w:hAnsi="Times New Roman" w:cs="Times New Roman"/>
+          <w:color w:val="auto"/>
+          <w:sz w:val="24"/>
+        </w:rPr>
+        <w:t>boolean</w:t>
+      </w:r>
+    </w:p>
+    <w:p>
+      <w:pPr>
+        <w:widowControl w:val="0"/>
+        <w:numPr>
+          <w:ilvl w:val="1"/>
+          <w:numId w:val="11"/>
+        </w:numPr>
+        <w:tabs>
+          <w:tab w:val="left" w:pos="1560"/>
+        </w:tabs>
+        <w:autoSpaceDE w:val="0"/>
+        <w:autoSpaceDN w:val="0"/>
+        <w:spacing w:before="21" w:line="240" w:lineRule="auto"/>
+        <w:rPr>
+          <w:rFonts w:ascii="Times New Roman" w:eastAsia="Times New Roman" w:hAnsi="Times New Roman" w:cs="Times New Roman"/>
+          <w:color w:val="auto"/>
+          <w:sz w:val="24"/>
+        </w:rPr>
+      </w:pPr>
+      <w:r>
+        <w:rPr>
+          <w:rFonts w:ascii="Times New Roman" w:eastAsia="Times New Roman" w:hAnsi="Times New Roman" w:cs="Times New Roman"/>
+          <w:color w:val="auto"/>
+          <w:sz w:val="24"/>
+        </w:rPr>
+        <w:t>Time complexity:</w:t>
+      </w:r>
+      <w:r>
+        <w:rPr>
+          <w:rFonts w:ascii="Times New Roman" w:eastAsia="Times New Roman" w:hAnsi="Times New Roman" w:cs="Times New Roman"/>
+          <w:color w:val="auto"/>
+          <w:spacing w:val="-3"/>
+          <w:sz w:val="24"/>
+        </w:rPr>
+        <w:t xml:space="preserve"> </w:t>
+      </w:r>
+      <w:r>
+        <w:rPr>
+          <w:rFonts w:ascii="Times New Roman" w:eastAsia="Times New Roman" w:hAnsi="Times New Roman" w:cs="Times New Roman"/>
+          <w:color w:val="auto"/>
+          <w:sz w:val="24"/>
+        </w:rPr>
+        <w:t>O(1)</w:t>
+      </w:r>
+    </w:p>
+    <w:p>
+      <w:pPr>
+        <w:widowControl w:val="0"/>
+        <w:numPr>
+          <w:ilvl w:val="1"/>
+          <w:numId w:val="11"/>
+        </w:numPr>
+        <w:tabs>
+          <w:tab w:val="left" w:pos="1560"/>
+        </w:tabs>
+        <w:autoSpaceDE w:val="0"/>
+        <w:autoSpaceDN w:val="0"/>
+        <w:spacing w:before="26" w:line="240" w:lineRule="auto"/>
+        <w:rPr>
+          <w:rFonts w:ascii="Times New Roman" w:eastAsia="Times New Roman" w:hAnsi="Times New Roman" w:cs="Times New Roman"/>
+          <w:color w:val="auto"/>
+          <w:sz w:val="24"/>
+        </w:rPr>
+      </w:pPr>
+      <w:r>
+        <w:rPr>
+          <w:rFonts w:ascii="Times New Roman" w:eastAsia="Times New Roman" w:hAnsi="Times New Roman" w:cs="Times New Roman"/>
+          <w:color w:val="auto"/>
+          <w:sz w:val="24"/>
+        </w:rPr>
+        <w:t>Space complexity:</w:t>
+      </w:r>
+      <w:r>
+        <w:rPr>
+          <w:rFonts w:ascii="Times New Roman" w:eastAsia="Times New Roman" w:hAnsi="Times New Roman" w:cs="Times New Roman"/>
+          <w:color w:val="auto"/>
+          <w:spacing w:val="-3"/>
+          <w:sz w:val="24"/>
+        </w:rPr>
+        <w:t xml:space="preserve"> </w:t>
+      </w:r>
+      <w:r>
+        <w:rPr>
+          <w:rFonts w:ascii="Times New Roman" w:eastAsia="Times New Roman" w:hAnsi="Times New Roman" w:cs="Times New Roman"/>
+          <w:color w:val="auto"/>
+          <w:sz w:val="24"/>
+        </w:rPr>
+        <w:t>O(1)</w:t>
+      </w:r>
+    </w:p>
+    <w:p>
+      <w:pPr>
+        <w:widowControl w:val="0"/>
+        <w:numPr>
+          <w:ilvl w:val="0"/>
+          <w:numId w:val="11"/>
+        </w:numPr>
+        <w:tabs>
+          <w:tab w:val="left" w:pos="1560"/>
+        </w:tabs>
+        <w:autoSpaceDE w:val="0"/>
+        <w:autoSpaceDN w:val="0"/>
+        <w:spacing w:before="26" w:line="240" w:lineRule="auto"/>
+        <w:rPr>
+          <w:rFonts w:ascii="Times New Roman" w:eastAsia="Times New Roman" w:hAnsi="Times New Roman" w:cs="Times New Roman"/>
+          <w:color w:val="auto"/>
+          <w:sz w:val="24"/>
+        </w:rPr>
+      </w:pPr>
+      <w:r>
+        <w:rPr>
+          <w:rFonts w:ascii="Times New Roman" w:eastAsia="Times New Roman" w:hAnsi="Times New Roman" w:cs="Times New Roman"/>
+          <w:color w:val="auto"/>
+          <w:sz w:val="24"/>
+        </w:rPr>
+        <w:t>insert</w:t>
+      </w:r>
+      <w:r>
+        <w:rPr>
+          <w:rFonts w:ascii="Times New Roman" w:eastAsia="Times New Roman" w:hAnsi="Times New Roman" w:cs="Times New Roman"/>
+          <w:color w:val="auto"/>
+          <w:sz w:val="24"/>
+        </w:rPr>
+        <w:t>(</w:t>
+      </w:r>
+      <w:r>
+        <w:rPr>
+          <w:rFonts w:ascii="Times New Roman" w:eastAsia="Times New Roman" w:hAnsi="Times New Roman" w:cs="Times New Roman"/>
+          <w:color w:val="auto"/>
+          <w:sz w:val="24"/>
+        </w:rPr>
+        <w:t>value</w:t>
+      </w:r>
+      <w:r>
+        <w:rPr>
+          <w:rFonts w:ascii="Times New Roman" w:eastAsia="Times New Roman" w:hAnsi="Times New Roman" w:cs="Times New Roman"/>
+          <w:color w:val="auto"/>
+          <w:sz w:val="24"/>
+        </w:rPr>
+        <w:t>)</w:t>
+      </w:r>
+    </w:p>
+    <w:p>
+      <w:pPr>
+        <w:widowControl w:val="0"/>
+        <w:numPr>
+          <w:ilvl w:val="1"/>
+          <w:numId w:val="11"/>
+        </w:numPr>
+        <w:tabs>
+          <w:tab w:val="left" w:pos="1560"/>
+        </w:tabs>
+        <w:autoSpaceDE w:val="0"/>
+        <w:autoSpaceDN w:val="0"/>
+        <w:spacing w:before="41" w:line="240" w:lineRule="auto"/>
+        <w:rPr>
+          <w:rFonts w:ascii="Times New Roman" w:eastAsia="Times New Roman" w:hAnsi="Times New Roman" w:cs="Times New Roman"/>
+          <w:color w:val="auto"/>
+          <w:sz w:val="24"/>
+        </w:rPr>
+      </w:pPr>
+      <w:r>
+        <w:rPr>
+          <w:rFonts w:ascii="Times New Roman" w:eastAsia="Times New Roman" w:hAnsi="Times New Roman" w:cs="Times New Roman"/>
+          <w:color w:val="auto"/>
+          <w:sz w:val="24"/>
+        </w:rPr>
+        <w:t xml:space="preserve">Creates a node with the given </w:t>
+      </w:r>
+      <w:r>
+        <w:rPr>
+          <w:rFonts w:ascii="Times New Roman" w:eastAsia="Times New Roman" w:hAnsi="Times New Roman" w:cs="Times New Roman"/>
+          <w:color w:val="auto"/>
+          <w:sz w:val="24"/>
+        </w:rPr>
+        <w:t>value</w:t>
+      </w:r>
+      <w:r>
+        <w:rPr>
+          <w:rFonts w:ascii="Times New Roman" w:eastAsia="Times New Roman" w:hAnsi="Times New Roman" w:cs="Times New Roman"/>
+          <w:color w:val="auto"/>
+          <w:sz w:val="24"/>
+        </w:rPr>
+        <w:t xml:space="preserve"> </w:t>
+      </w:r>
+      <w:r>
+        <w:rPr>
+          <w:rFonts w:ascii="Times New Roman" w:eastAsia="Times New Roman" w:hAnsi="Times New Roman" w:cs="Times New Roman"/>
+          <w:color w:val="auto"/>
+          <w:sz w:val="24"/>
+        </w:rPr>
+        <w:t xml:space="preserve">and adds it </w:t>
+      </w:r>
+      <w:r>
+        <w:rPr>
+          <w:rFonts w:ascii="Times New Roman" w:eastAsia="Times New Roman" w:hAnsi="Times New Roman" w:cs="Times New Roman"/>
+          <w:color w:val="auto"/>
+          <w:sz w:val="24"/>
+        </w:rPr>
+        <w:t xml:space="preserve">to </w:t>
+      </w:r>
+      <w:r>
+        <w:rPr>
+          <w:rFonts w:ascii="Times New Roman" w:eastAsia="Times New Roman" w:hAnsi="Times New Roman" w:cs="Times New Roman"/>
+          <w:color w:val="auto"/>
+          <w:sz w:val="24"/>
+        </w:rPr>
+        <w:t xml:space="preserve">the Heap </w:t>
+      </w:r>
+    </w:p>
+    <w:p>
+      <w:pPr>
+        <w:widowControl w:val="0"/>
+        <w:numPr>
+          <w:ilvl w:val="1"/>
+          <w:numId w:val="11"/>
+        </w:numPr>
+        <w:tabs>
+          <w:tab w:val="left" w:pos="1560"/>
+        </w:tabs>
+        <w:autoSpaceDE w:val="0"/>
+        <w:autoSpaceDN w:val="0"/>
+        <w:spacing w:before="20" w:line="240" w:lineRule="auto"/>
+        <w:rPr>
+          <w:rFonts w:ascii="Times New Roman" w:eastAsia="Times New Roman" w:hAnsi="Times New Roman" w:cs="Times New Roman"/>
+          <w:color w:val="auto"/>
+          <w:sz w:val="24"/>
+        </w:rPr>
+      </w:pPr>
+      <w:r>
+        <w:rPr>
+          <w:rFonts w:ascii="Times New Roman" w:eastAsia="Times New Roman" w:hAnsi="Times New Roman" w:cs="Times New Roman"/>
+          <w:color w:val="auto"/>
+          <w:sz w:val="24"/>
+        </w:rPr>
+        <w:t>Returns</w:t>
+      </w:r>
+      <w:r>
+        <w:rPr>
+          <w:rFonts w:ascii="Times New Roman" w:eastAsia="Times New Roman" w:hAnsi="Times New Roman" w:cs="Times New Roman"/>
+          <w:color w:val="auto"/>
+          <w:spacing w:val="-1"/>
+          <w:sz w:val="24"/>
+        </w:rPr>
+        <w:t xml:space="preserve"> </w:t>
+      </w:r>
+      <w:r>
+        <w:rPr>
+          <w:rFonts w:ascii="Times New Roman" w:eastAsia="Times New Roman" w:hAnsi="Times New Roman" w:cs="Times New Roman"/>
+          <w:color w:val="auto"/>
+          <w:sz w:val="24"/>
+        </w:rPr>
+        <w:t>nothing</w:t>
+      </w:r>
+    </w:p>
+    <w:p>
+      <w:pPr>
+        <w:widowControl w:val="0"/>
+        <w:numPr>
+          <w:ilvl w:val="1"/>
+          <w:numId w:val="11"/>
+        </w:numPr>
+        <w:tabs>
+          <w:tab w:val="left" w:pos="1560"/>
+        </w:tabs>
+        <w:autoSpaceDE w:val="0"/>
+        <w:autoSpaceDN w:val="0"/>
+        <w:spacing w:before="21" w:line="240" w:lineRule="auto"/>
+        <w:rPr>
+          <w:rFonts w:ascii="Times New Roman" w:eastAsia="Times New Roman" w:hAnsi="Times New Roman" w:cs="Times New Roman"/>
+          <w:color w:val="auto"/>
+          <w:sz w:val="24"/>
+        </w:rPr>
+      </w:pPr>
+      <w:r>
+        <w:rPr>
+          <w:rFonts w:ascii="Times New Roman" w:eastAsia="Times New Roman" w:hAnsi="Times New Roman" w:cs="Times New Roman"/>
+          <w:color w:val="auto"/>
+          <w:sz w:val="24"/>
+        </w:rPr>
+        <w:t>Time complexity:</w:t>
+      </w:r>
+      <w:r>
+        <w:rPr>
+          <w:rFonts w:ascii="Times New Roman" w:eastAsia="Times New Roman" w:hAnsi="Times New Roman" w:cs="Times New Roman"/>
+          <w:color w:val="auto"/>
+          <w:spacing w:val="-3"/>
+          <w:sz w:val="24"/>
+        </w:rPr>
+        <w:t xml:space="preserve"> </w:t>
+      </w:r>
+      <w:r>
+        <w:rPr>
+          <w:rFonts w:ascii="Times New Roman" w:eastAsia="Times New Roman" w:hAnsi="Times New Roman" w:cs="Times New Roman"/>
+          <w:color w:val="auto"/>
+          <w:sz w:val="24"/>
+        </w:rPr>
+        <w:t>O(</w:t>
+      </w:r>
+      <w:r>
+        <w:rPr>
+          <w:rFonts w:ascii="Times New Roman" w:eastAsia="Times New Roman" w:hAnsi="Times New Roman" w:cs="Times New Roman"/>
+          <w:color w:val="auto"/>
+          <w:sz w:val="24"/>
+        </w:rPr>
+        <w:t>log</w:t>
+      </w:r>
+      <w:r>
+        <w:rPr>
+          <w:rFonts w:ascii="Times New Roman" w:eastAsia="Times New Roman" w:hAnsi="Times New Roman" w:cs="Times New Roman"/>
+          <w:color w:val="auto"/>
+          <w:sz w:val="24"/>
+        </w:rPr>
+        <w:t>n</w:t>
+      </w:r>
+      <w:r>
+        <w:rPr>
+          <w:rFonts w:ascii="Times New Roman" w:eastAsia="Times New Roman" w:hAnsi="Times New Roman" w:cs="Times New Roman"/>
+          <w:color w:val="auto"/>
+          <w:sz w:val="24"/>
+        </w:rPr>
+        <w:t>)</w:t>
+      </w:r>
+      <w:r>
+        <w:rPr>
+          <w:rFonts w:ascii="Times New Roman" w:eastAsia="Times New Roman" w:hAnsi="Times New Roman" w:cs="Times New Roman"/>
+          <w:color w:val="auto"/>
+          <w:sz w:val="24"/>
+        </w:rPr>
+        <w:tab/>
+        <w:t>*1</w:t>
+      </w:r>
+    </w:p>
+    <w:p>
+      <w:pPr>
+        <w:widowControl w:val="0"/>
+        <w:numPr>
+          <w:ilvl w:val="1"/>
+          <w:numId w:val="11"/>
+        </w:numPr>
+        <w:tabs>
+          <w:tab w:val="left" w:pos="1560"/>
+        </w:tabs>
+        <w:autoSpaceDE w:val="0"/>
+        <w:autoSpaceDN w:val="0"/>
+        <w:spacing w:before="21" w:line="240" w:lineRule="auto"/>
+        <w:rPr>
+          <w:rFonts w:ascii="Times New Roman" w:eastAsia="Times New Roman" w:hAnsi="Times New Roman" w:cs="Times New Roman"/>
+          <w:color w:val="auto"/>
+          <w:sz w:val="24"/>
+        </w:rPr>
+      </w:pPr>
+      <w:r>
+        <w:rPr>
+          <w:rFonts w:ascii="Times New Roman" w:eastAsia="Times New Roman" w:hAnsi="Times New Roman" w:cs="Times New Roman"/>
+          <w:color w:val="auto"/>
+          <w:sz w:val="24"/>
+        </w:rPr>
+        <w:t>Space complexity:</w:t>
+      </w:r>
+      <w:r>
+        <w:rPr>
+          <w:rFonts w:ascii="Times New Roman" w:eastAsia="Times New Roman" w:hAnsi="Times New Roman" w:cs="Times New Roman"/>
+          <w:color w:val="auto"/>
+          <w:spacing w:val="-3"/>
+          <w:sz w:val="24"/>
+        </w:rPr>
+        <w:t xml:space="preserve"> </w:t>
+      </w:r>
+      <w:r>
+        <w:rPr>
+          <w:rFonts w:ascii="Times New Roman" w:eastAsia="Times New Roman" w:hAnsi="Times New Roman" w:cs="Times New Roman"/>
+          <w:color w:val="auto"/>
+          <w:sz w:val="24"/>
+        </w:rPr>
+        <w:t>O(</w:t>
+      </w:r>
+      <w:r>
+        <w:rPr>
+          <w:rFonts w:ascii="Times New Roman" w:eastAsia="Times New Roman" w:hAnsi="Times New Roman" w:cs="Times New Roman"/>
+          <w:color w:val="auto"/>
+          <w:sz w:val="24"/>
+        </w:rPr>
+        <w:t>1</w:t>
+      </w:r>
+      <w:r>
+        <w:rPr>
+          <w:rFonts w:ascii="Times New Roman" w:eastAsia="Times New Roman" w:hAnsi="Times New Roman" w:cs="Times New Roman"/>
+          <w:color w:val="auto"/>
+          <w:sz w:val="24"/>
+        </w:rPr>
+        <w:t>)</w:t>
+      </w:r>
+      <w:r>
+        <w:rPr>
+          <w:rFonts w:ascii="Times New Roman" w:eastAsia="Times New Roman" w:hAnsi="Times New Roman" w:cs="Times New Roman"/>
+          <w:color w:val="auto"/>
+          <w:sz w:val="24"/>
+        </w:rPr>
+        <w:tab/>
+      </w:r>
+      <w:r>
+        <w:rPr>
+          <w:rFonts w:ascii="Times New Roman" w:eastAsia="Times New Roman" w:hAnsi="Times New Roman" w:cs="Times New Roman"/>
+          <w:color w:val="auto"/>
+          <w:sz w:val="24"/>
+        </w:rPr>
+        <w:t>*2</w:t>
+      </w:r>
+    </w:p>
+    <w:p>
+      <w:pPr>
+        <w:widowControl w:val="0"/>
+        <w:numPr>
+          <w:ilvl w:val="0"/>
+          <w:numId w:val="11"/>
+        </w:numPr>
+        <w:tabs>
+          <w:tab w:val="left" w:pos="838"/>
+          <w:tab w:val="left" w:pos="840"/>
+        </w:tabs>
+        <w:autoSpaceDE w:val="0"/>
+        <w:autoSpaceDN w:val="0"/>
+        <w:spacing w:before="20" w:line="240" w:lineRule="auto"/>
+        <w:rPr>
+          <w:rFonts w:ascii="Times New Roman" w:eastAsia="Times New Roman" w:hAnsi="Times New Roman" w:cs="Times New Roman"/>
+          <w:color w:val="auto"/>
+          <w:sz w:val="24"/>
+        </w:rPr>
+      </w:pPr>
+      <w:r>
+        <w:rPr>
+          <w:rFonts w:ascii="Times New Roman" w:eastAsia="Times New Roman" w:hAnsi="Times New Roman" w:cs="Times New Roman"/>
+          <w:color w:val="auto"/>
+          <w:sz w:val="24"/>
+        </w:rPr>
+        <w:t>remove(</w:t>
+      </w:r>
+      <w:r>
+        <w:rPr>
+          <w:rFonts w:ascii="Times New Roman" w:eastAsia="Times New Roman" w:hAnsi="Times New Roman" w:cs="Times New Roman"/>
+          <w:color w:val="auto"/>
+          <w:sz w:val="24"/>
+        </w:rPr>
+        <w:t>value</w:t>
+      </w:r>
+      <w:r>
+        <w:rPr>
+          <w:rFonts w:ascii="Times New Roman" w:eastAsia="Times New Roman" w:hAnsi="Times New Roman" w:cs="Times New Roman"/>
+          <w:color w:val="auto"/>
+          <w:sz w:val="24"/>
+        </w:rPr>
+        <w:t>)</w:t>
+      </w:r>
+    </w:p>
+    <w:p>
+      <w:pPr>
+        <w:widowControl w:val="0"/>
+        <w:numPr>
+          <w:ilvl w:val="1"/>
+          <w:numId w:val="11"/>
+        </w:numPr>
+        <w:tabs>
+          <w:tab w:val="left" w:pos="1560"/>
+        </w:tabs>
+        <w:autoSpaceDE w:val="0"/>
+        <w:autoSpaceDN w:val="0"/>
+        <w:spacing w:before="41" w:line="240" w:lineRule="auto"/>
+        <w:rPr>
+          <w:rFonts w:ascii="Times New Roman" w:eastAsia="Times New Roman" w:hAnsi="Times New Roman" w:cs="Times New Roman"/>
+          <w:color w:val="auto"/>
+          <w:sz w:val="24"/>
+        </w:rPr>
+      </w:pPr>
+      <w:r>
+        <w:rPr>
+          <w:rFonts w:ascii="Times New Roman" w:eastAsia="Times New Roman" w:hAnsi="Times New Roman" w:cs="Times New Roman"/>
+          <w:color w:val="auto"/>
+          <w:sz w:val="24"/>
+        </w:rPr>
+        <w:t xml:space="preserve">Removes </w:t>
+      </w:r>
+      <w:r>
+        <w:rPr>
+          <w:rFonts w:ascii="Times New Roman" w:eastAsia="Times New Roman" w:hAnsi="Times New Roman" w:cs="Times New Roman"/>
+          <w:color w:val="auto"/>
+          <w:sz w:val="24"/>
+        </w:rPr>
+        <w:t>the node</w:t>
+      </w:r>
+      <w:r>
+        <w:rPr>
+          <w:rFonts w:ascii="Times New Roman" w:eastAsia="Times New Roman" w:hAnsi="Times New Roman" w:cs="Times New Roman"/>
+          <w:color w:val="auto"/>
+          <w:sz w:val="24"/>
+        </w:rPr>
+        <w:t xml:space="preserve"> with a given </w:t>
+      </w:r>
+      <w:r>
+        <w:rPr>
+          <w:rFonts w:ascii="Times New Roman" w:eastAsia="Times New Roman" w:hAnsi="Times New Roman" w:cs="Times New Roman"/>
+          <w:color w:val="auto"/>
+          <w:sz w:val="24"/>
+        </w:rPr>
+        <w:t>value</w:t>
+      </w:r>
+      <w:r>
+        <w:rPr>
+          <w:rFonts w:ascii="Times New Roman" w:eastAsia="Times New Roman" w:hAnsi="Times New Roman" w:cs="Times New Roman"/>
+          <w:color w:val="auto"/>
+          <w:sz w:val="24"/>
+        </w:rPr>
+        <w:t xml:space="preserve">, </w:t>
+      </w:r>
+      <w:r>
+        <w:rPr>
+          <w:rFonts w:ascii="Times New Roman" w:eastAsia="Times New Roman" w:hAnsi="Times New Roman" w:cs="Times New Roman"/>
+          <w:color w:val="auto"/>
+          <w:sz w:val="24"/>
+        </w:rPr>
+        <w:t xml:space="preserve">does nothing if </w:t>
+      </w:r>
+      <w:r>
+        <w:rPr>
+          <w:rFonts w:ascii="Times New Roman" w:eastAsia="Times New Roman" w:hAnsi="Times New Roman" w:cs="Times New Roman"/>
+          <w:color w:val="auto"/>
+          <w:sz w:val="24"/>
+        </w:rPr>
+        <w:t xml:space="preserve">value </w:t>
+      </w:r>
+      <w:r>
+        <w:rPr>
+          <w:rFonts w:ascii="Times New Roman" w:eastAsia="Times New Roman" w:hAnsi="Times New Roman" w:cs="Times New Roman"/>
+          <w:color w:val="auto"/>
+          <w:sz w:val="24"/>
+        </w:rPr>
+        <w:t>not present</w:t>
+      </w:r>
+    </w:p>
+    <w:p>
+      <w:pPr>
+        <w:widowControl w:val="0"/>
+        <w:numPr>
+          <w:ilvl w:val="1"/>
+          <w:numId w:val="11"/>
+        </w:numPr>
+        <w:tabs>
+          <w:tab w:val="left" w:pos="1560"/>
+        </w:tabs>
+        <w:autoSpaceDE w:val="0"/>
+        <w:autoSpaceDN w:val="0"/>
+        <w:spacing w:before="21" w:line="240" w:lineRule="auto"/>
+        <w:rPr>
+          <w:rFonts w:ascii="Times New Roman" w:eastAsia="Times New Roman" w:hAnsi="Times New Roman" w:cs="Times New Roman"/>
+          <w:color w:val="auto"/>
+          <w:sz w:val="24"/>
+        </w:rPr>
+      </w:pPr>
+      <w:r>
+        <w:rPr>
+          <w:rFonts w:ascii="Times New Roman" w:eastAsia="Times New Roman" w:hAnsi="Times New Roman" w:cs="Times New Roman"/>
+          <w:color w:val="auto"/>
+          <w:sz w:val="24"/>
+        </w:rPr>
+        <w:t>Time complexity:</w:t>
+      </w:r>
+      <w:r>
+        <w:rPr>
+          <w:rFonts w:ascii="Times New Roman" w:eastAsia="Times New Roman" w:hAnsi="Times New Roman" w:cs="Times New Roman"/>
+          <w:color w:val="auto"/>
+          <w:spacing w:val="-3"/>
+          <w:sz w:val="24"/>
+        </w:rPr>
+        <w:t xml:space="preserve"> </w:t>
+      </w:r>
+      <w:r>
+        <w:rPr>
+          <w:rFonts w:ascii="Times New Roman" w:eastAsia="Times New Roman" w:hAnsi="Times New Roman" w:cs="Times New Roman"/>
+          <w:color w:val="auto"/>
+          <w:sz w:val="24"/>
+        </w:rPr>
+        <w:t>O(</w:t>
+      </w:r>
+      <w:r>
+        <w:rPr>
+          <w:rFonts w:ascii="Times New Roman" w:eastAsia="Times New Roman" w:hAnsi="Times New Roman" w:cs="Times New Roman"/>
+          <w:color w:val="auto"/>
+          <w:sz w:val="24"/>
+        </w:rPr>
+        <w:t>log</w:t>
+      </w:r>
+      <w:r>
+        <w:rPr>
+          <w:rFonts w:ascii="Times New Roman" w:eastAsia="Times New Roman" w:hAnsi="Times New Roman" w:cs="Times New Roman"/>
+          <w:color w:val="auto"/>
+          <w:sz w:val="24"/>
+        </w:rPr>
+        <w:t>n</w:t>
+      </w:r>
+      <w:r>
+        <w:rPr>
+          <w:rFonts w:ascii="Times New Roman" w:eastAsia="Times New Roman" w:hAnsi="Times New Roman" w:cs="Times New Roman"/>
+          <w:color w:val="auto"/>
+          <w:sz w:val="24"/>
+        </w:rPr>
+        <w:t>)</w:t>
+      </w:r>
+      <w:r>
+        <w:rPr>
+          <w:rFonts w:ascii="Times New Roman" w:eastAsia="Times New Roman" w:hAnsi="Times New Roman" w:cs="Times New Roman"/>
+          <w:color w:val="auto"/>
+          <w:sz w:val="24"/>
+        </w:rPr>
+        <w:tab/>
+        <w:t>*1</w:t>
+      </w:r>
+    </w:p>
+    <w:p>
+      <w:pPr>
+        <w:widowControl w:val="0"/>
+        <w:numPr>
+          <w:ilvl w:val="1"/>
+          <w:numId w:val="11"/>
+        </w:numPr>
+        <w:tabs>
+          <w:tab w:val="left" w:pos="1560"/>
+        </w:tabs>
+        <w:autoSpaceDE w:val="0"/>
+        <w:autoSpaceDN w:val="0"/>
+        <w:spacing w:before="25" w:line="240" w:lineRule="auto"/>
+        <w:rPr>
+          <w:rFonts w:ascii="Times New Roman" w:eastAsia="Times New Roman" w:hAnsi="Times New Roman" w:cs="Times New Roman"/>
+          <w:color w:val="auto"/>
+          <w:sz w:val="24"/>
+        </w:rPr>
+      </w:pPr>
+      <w:r>
+        <w:rPr>
+          <w:rFonts w:ascii="Times New Roman" w:eastAsia="Times New Roman" w:hAnsi="Times New Roman" w:cs="Times New Roman"/>
+          <w:color w:val="auto"/>
+          <w:sz w:val="24"/>
+        </w:rPr>
+        <w:t>Space complexity:</w:t>
+      </w:r>
+      <w:r>
+        <w:rPr>
+          <w:rFonts w:ascii="Times New Roman" w:eastAsia="Times New Roman" w:hAnsi="Times New Roman" w:cs="Times New Roman"/>
+          <w:color w:val="auto"/>
+          <w:spacing w:val="-3"/>
+          <w:sz w:val="24"/>
+        </w:rPr>
+        <w:t xml:space="preserve"> </w:t>
+      </w:r>
+      <w:r>
+        <w:rPr>
+          <w:rFonts w:ascii="Times New Roman" w:eastAsia="Times New Roman" w:hAnsi="Times New Roman" w:cs="Times New Roman"/>
+          <w:color w:val="auto"/>
+          <w:sz w:val="24"/>
+        </w:rPr>
+        <w:t>O(</w:t>
+      </w:r>
+      <w:r>
+        <w:rPr>
+          <w:rFonts w:ascii="Times New Roman" w:eastAsia="Times New Roman" w:hAnsi="Times New Roman" w:cs="Times New Roman"/>
+          <w:color w:val="auto"/>
+          <w:sz w:val="24"/>
+        </w:rPr>
+        <w:t>1</w:t>
+      </w:r>
+      <w:r>
+        <w:rPr>
+          <w:rFonts w:ascii="Times New Roman" w:eastAsia="Times New Roman" w:hAnsi="Times New Roman" w:cs="Times New Roman"/>
+          <w:color w:val="auto"/>
+          <w:sz w:val="24"/>
+        </w:rPr>
+        <w:t>)</w:t>
+      </w:r>
+      <w:r>
+        <w:rPr>
+          <w:rFonts w:ascii="Times New Roman" w:eastAsia="Times New Roman" w:hAnsi="Times New Roman" w:cs="Times New Roman"/>
+          <w:color w:val="auto"/>
+          <w:sz w:val="24"/>
+        </w:rPr>
+        <w:tab/>
+      </w:r>
+      <w:r>
+        <w:rPr>
+          <w:rFonts w:ascii="Times New Roman" w:eastAsia="Times New Roman" w:hAnsi="Times New Roman" w:cs="Times New Roman"/>
+          <w:color w:val="auto"/>
+          <w:sz w:val="24"/>
+        </w:rPr>
+        <w:t>*2</w:t>
+      </w:r>
+    </w:p>
+    <w:p>
+      <w:pPr>
+        <w:widowControl w:val="0"/>
+        <w:numPr>
+          <w:ilvl w:val="0"/>
+          <w:numId w:val="11"/>
+        </w:numPr>
+        <w:tabs>
+          <w:tab w:val="left" w:pos="1560"/>
+        </w:tabs>
+        <w:autoSpaceDE w:val="0"/>
+        <w:autoSpaceDN w:val="0"/>
+        <w:spacing w:before="25" w:line="240" w:lineRule="auto"/>
+        <w:rPr>
+          <w:rFonts w:ascii="Times New Roman" w:eastAsia="Times New Roman" w:hAnsi="Times New Roman" w:cs="Times New Roman"/>
+          <w:color w:val="auto"/>
+          <w:sz w:val="24"/>
+        </w:rPr>
+      </w:pPr>
+      <w:r>
+        <w:rPr>
+          <w:rFonts w:ascii="Times New Roman" w:eastAsia="Times New Roman" w:hAnsi="Times New Roman" w:cs="Times New Roman"/>
+          <w:color w:val="auto"/>
+          <w:sz w:val="24"/>
+        </w:rPr>
+        <w:t>swap(i, j)</w:t>
+      </w:r>
+    </w:p>
+    <w:p>
+      <w:pPr>
+        <w:widowControl w:val="0"/>
+        <w:numPr>
+          <w:ilvl w:val="1"/>
+          <w:numId w:val="11"/>
+        </w:numPr>
+        <w:tabs>
+          <w:tab w:val="left" w:pos="1560"/>
+        </w:tabs>
+        <w:autoSpaceDE w:val="0"/>
+        <w:autoSpaceDN w:val="0"/>
+        <w:spacing w:before="25" w:line="240" w:lineRule="auto"/>
+        <w:rPr>
+          <w:rFonts w:ascii="Times New Roman" w:eastAsia="Times New Roman" w:hAnsi="Times New Roman" w:cs="Times New Roman"/>
+          <w:color w:val="auto"/>
+          <w:sz w:val="24"/>
+        </w:rPr>
+      </w:pPr>
+      <w:r>
+        <w:rPr>
+          <w:rFonts w:ascii="Times New Roman" w:eastAsia="Times New Roman" w:hAnsi="Times New Roman" w:cs="Times New Roman"/>
+          <w:color w:val="auto"/>
+          <w:sz w:val="24"/>
+        </w:rPr>
+        <w:t>Swaps the elements at indices i and j of a list</w:t>
+      </w:r>
+    </w:p>
+    <w:p>
+      <w:pPr>
+        <w:widowControl w:val="0"/>
+        <w:numPr>
+          <w:ilvl w:val="1"/>
+          <w:numId w:val="11"/>
+        </w:numPr>
+        <w:tabs>
+          <w:tab w:val="left" w:pos="1560"/>
+        </w:tabs>
+        <w:autoSpaceDE w:val="0"/>
+        <w:autoSpaceDN w:val="0"/>
+        <w:spacing w:before="21" w:line="240" w:lineRule="auto"/>
+        <w:rPr>
+          <w:rFonts w:ascii="Times New Roman" w:eastAsia="Times New Roman" w:hAnsi="Times New Roman" w:cs="Times New Roman"/>
+          <w:color w:val="auto"/>
+          <w:sz w:val="24"/>
+        </w:rPr>
+      </w:pPr>
+      <w:r>
+        <w:rPr>
+          <w:rFonts w:ascii="Times New Roman" w:eastAsia="Times New Roman" w:hAnsi="Times New Roman" w:cs="Times New Roman"/>
+          <w:color w:val="auto"/>
+          <w:sz w:val="24"/>
+        </w:rPr>
+        <w:t>Time complexity:</w:t>
+      </w:r>
+      <w:r>
+        <w:rPr>
+          <w:rFonts w:ascii="Times New Roman" w:eastAsia="Times New Roman" w:hAnsi="Times New Roman" w:cs="Times New Roman"/>
+          <w:color w:val="auto"/>
+          <w:spacing w:val="-3"/>
+          <w:sz w:val="24"/>
+        </w:rPr>
+        <w:t xml:space="preserve"> </w:t>
+      </w:r>
+      <w:r>
+        <w:rPr>
+          <w:rFonts w:ascii="Times New Roman" w:eastAsia="Times New Roman" w:hAnsi="Times New Roman" w:cs="Times New Roman"/>
+          <w:color w:val="auto"/>
+          <w:sz w:val="24"/>
+        </w:rPr>
+        <w:t>O(1</w:t>
+      </w:r>
+      <w:r>
+        <w:rPr>
+          <w:rFonts w:ascii="Times New Roman" w:eastAsia="Times New Roman" w:hAnsi="Times New Roman" w:cs="Times New Roman"/>
+          <w:color w:val="auto"/>
+          <w:sz w:val="24"/>
+        </w:rPr>
+        <w:t>)</w:t>
+      </w:r>
+    </w:p>
+    <w:p>
+      <w:pPr>
+        <w:widowControl w:val="0"/>
+        <w:numPr>
+          <w:ilvl w:val="1"/>
+          <w:numId w:val="11"/>
+        </w:numPr>
+        <w:tabs>
+          <w:tab w:val="left" w:pos="1560"/>
+        </w:tabs>
+        <w:autoSpaceDE w:val="0"/>
+        <w:autoSpaceDN w:val="0"/>
+        <w:spacing w:before="25" w:line="240" w:lineRule="auto"/>
+        <w:rPr>
+          <w:rFonts w:ascii="Times New Roman" w:eastAsia="Times New Roman" w:hAnsi="Times New Roman" w:cs="Times New Roman"/>
+          <w:color w:val="auto"/>
+          <w:sz w:val="24"/>
+        </w:rPr>
+      </w:pPr>
+      <w:r>
+        <w:rPr>
+          <w:rFonts w:ascii="Times New Roman" w:eastAsia="Times New Roman" w:hAnsi="Times New Roman" w:cs="Times New Roman"/>
+          <w:color w:val="auto"/>
+          <w:sz w:val="24"/>
+        </w:rPr>
+        <w:t>Space complexity:</w:t>
+      </w:r>
+      <w:r>
+        <w:rPr>
+          <w:rFonts w:ascii="Times New Roman" w:eastAsia="Times New Roman" w:hAnsi="Times New Roman" w:cs="Times New Roman"/>
+          <w:color w:val="auto"/>
+          <w:spacing w:val="-3"/>
+          <w:sz w:val="24"/>
+        </w:rPr>
+        <w:t xml:space="preserve"> </w:t>
+      </w:r>
+      <w:r>
+        <w:rPr>
+          <w:rFonts w:ascii="Times New Roman" w:eastAsia="Times New Roman" w:hAnsi="Times New Roman" w:cs="Times New Roman"/>
+          <w:color w:val="auto"/>
+          <w:sz w:val="24"/>
+        </w:rPr>
+        <w:t>O(1</w:t>
+      </w:r>
+      <w:r>
+        <w:rPr>
+          <w:rFonts w:ascii="Times New Roman" w:eastAsia="Times New Roman" w:hAnsi="Times New Roman" w:cs="Times New Roman"/>
+          <w:color w:val="auto"/>
+          <w:sz w:val="24"/>
+        </w:rPr>
+        <w:t>)</w:t>
+      </w:r>
+    </w:p>
+    <w:p>
+      <w:pPr>
+        <w:widowControl w:val="0"/>
+        <w:numPr>
+          <w:ilvl w:val="0"/>
+          <w:numId w:val="11"/>
+        </w:numPr>
+        <w:tabs>
+          <w:tab w:val="left" w:pos="1560"/>
+        </w:tabs>
+        <w:autoSpaceDE w:val="0"/>
+        <w:autoSpaceDN w:val="0"/>
+        <w:spacing w:before="25" w:line="240" w:lineRule="auto"/>
+        <w:rPr>
+          <w:rFonts w:ascii="Times New Roman" w:eastAsia="Times New Roman" w:hAnsi="Times New Roman" w:cs="Times New Roman"/>
+          <w:color w:val="auto"/>
+          <w:sz w:val="24"/>
+        </w:rPr>
+      </w:pPr>
+      <w:r>
+        <w:rPr>
+          <w:rFonts w:ascii="Times New Roman" w:eastAsia="Times New Roman" w:hAnsi="Times New Roman" w:cs="Times New Roman"/>
+          <w:color w:val="auto"/>
+          <w:sz w:val="24"/>
+        </w:rPr>
+        <w:t>up</w:t>
+      </w:r>
+      <w:r>
+        <w:rPr>
+          <w:rFonts w:ascii="Times New Roman" w:eastAsia="Times New Roman" w:hAnsi="Times New Roman" w:cs="Times New Roman"/>
+          <w:color w:val="auto"/>
+          <w:sz w:val="24"/>
+        </w:rPr>
+        <w:t>H</w:t>
+      </w:r>
+      <w:r>
+        <w:rPr>
+          <w:rFonts w:ascii="Times New Roman" w:eastAsia="Times New Roman" w:hAnsi="Times New Roman" w:cs="Times New Roman"/>
+          <w:color w:val="auto"/>
+          <w:sz w:val="24"/>
+        </w:rPr>
+        <w:t>eap</w:t>
+      </w:r>
+      <w:r>
+        <w:rPr>
+          <w:rFonts w:ascii="Times New Roman" w:eastAsia="Times New Roman" w:hAnsi="Times New Roman" w:cs="Times New Roman"/>
+          <w:color w:val="auto"/>
+          <w:sz w:val="24"/>
+        </w:rPr>
+        <w:t>(</w:t>
+      </w:r>
+      <w:r>
+        <w:rPr>
+          <w:rFonts w:ascii="Times New Roman" w:eastAsia="Times New Roman" w:hAnsi="Times New Roman" w:cs="Times New Roman"/>
+          <w:color w:val="auto"/>
+          <w:sz w:val="24"/>
+        </w:rPr>
+        <w:t>i</w:t>
+      </w:r>
+      <w:r>
+        <w:rPr>
+          <w:rFonts w:ascii="Times New Roman" w:eastAsia="Times New Roman" w:hAnsi="Times New Roman" w:cs="Times New Roman"/>
+          <w:color w:val="auto"/>
+          <w:sz w:val="24"/>
+        </w:rPr>
+        <w:t>)</w:t>
+      </w:r>
+    </w:p>
+    <w:p>
+      <w:pPr>
+        <w:widowControl w:val="0"/>
+        <w:numPr>
+          <w:ilvl w:val="1"/>
+          <w:numId w:val="11"/>
+        </w:numPr>
+        <w:tabs>
+          <w:tab w:val="left" w:pos="1560"/>
+        </w:tabs>
+        <w:autoSpaceDE w:val="0"/>
+        <w:autoSpaceDN w:val="0"/>
+        <w:spacing w:before="25" w:line="240" w:lineRule="auto"/>
+        <w:rPr>
+          <w:rFonts w:ascii="Times New Roman" w:eastAsia="Times New Roman" w:hAnsi="Times New Roman" w:cs="Times New Roman"/>
+          <w:color w:val="auto"/>
+          <w:sz w:val="24"/>
+        </w:rPr>
+      </w:pPr>
+      <w:r>
+        <w:rPr>
+          <w:rFonts w:ascii="Times New Roman" w:eastAsia="Times New Roman" w:hAnsi="Times New Roman" w:cs="Times New Roman"/>
+          <w:color w:val="auto"/>
+          <w:sz w:val="24"/>
+        </w:rPr>
+        <w:t>Moves node at index i up the tree via swaps until it is in the proper position</w:t>
+      </w:r>
+    </w:p>
+    <w:p>
+      <w:pPr>
+        <w:widowControl w:val="0"/>
+        <w:numPr>
+          <w:ilvl w:val="1"/>
+          <w:numId w:val="11"/>
+        </w:numPr>
+        <w:tabs>
+          <w:tab w:val="left" w:pos="1560"/>
+        </w:tabs>
+        <w:autoSpaceDE w:val="0"/>
+        <w:autoSpaceDN w:val="0"/>
+        <w:spacing w:before="25" w:line="240" w:lineRule="auto"/>
+        <w:rPr>
+          <w:rFonts w:ascii="Times New Roman" w:eastAsia="Times New Roman" w:hAnsi="Times New Roman" w:cs="Times New Roman"/>
+          <w:color w:val="auto"/>
+          <w:sz w:val="24"/>
+        </w:rPr>
+      </w:pPr>
+      <w:r>
+        <w:rPr>
+          <w:rFonts w:ascii="Times New Roman" w:eastAsia="Times New Roman" w:hAnsi="Times New Roman" w:cs="Times New Roman"/>
+          <w:color w:val="auto"/>
+          <w:sz w:val="24"/>
+        </w:rPr>
+        <w:t>Time complexity:</w:t>
+      </w:r>
+      <w:r>
+        <w:rPr>
+          <w:rFonts w:ascii="Times New Roman" w:eastAsia="Times New Roman" w:hAnsi="Times New Roman" w:cs="Times New Roman"/>
+          <w:color w:val="auto"/>
+          <w:sz w:val="24"/>
+        </w:rPr>
+        <w:t xml:space="preserve"> </w:t>
+      </w:r>
+      <w:r>
+        <w:rPr>
+          <w:rFonts w:ascii="Times New Roman" w:eastAsia="Times New Roman" w:hAnsi="Times New Roman" w:cs="Times New Roman"/>
+          <w:color w:val="auto"/>
+          <w:sz w:val="24"/>
+        </w:rPr>
+        <w:t>O(</w:t>
+      </w:r>
+      <w:r>
+        <w:rPr>
+          <w:rFonts w:ascii="Times New Roman" w:eastAsia="Times New Roman" w:hAnsi="Times New Roman" w:cs="Times New Roman"/>
+          <w:color w:val="auto"/>
+          <w:sz w:val="24"/>
+        </w:rPr>
+        <w:t>log</w:t>
+      </w:r>
+      <w:r>
+        <w:rPr>
+          <w:rFonts w:ascii="Times New Roman" w:eastAsia="Times New Roman" w:hAnsi="Times New Roman" w:cs="Times New Roman"/>
+          <w:color w:val="auto"/>
+          <w:sz w:val="24"/>
+        </w:rPr>
+        <w:t>n)</w:t>
+      </w:r>
+      <w:r>
+        <w:rPr>
+          <w:rFonts w:ascii="Times New Roman" w:eastAsia="Times New Roman" w:hAnsi="Times New Roman" w:cs="Times New Roman"/>
+          <w:color w:val="auto"/>
+          <w:sz w:val="24"/>
+        </w:rPr>
+        <w:tab/>
+        <w:t>*1</w:t>
+      </w:r>
+    </w:p>
+    <w:p>
+      <w:pPr>
+        <w:widowControl w:val="0"/>
+        <w:numPr>
+          <w:ilvl w:val="1"/>
+          <w:numId w:val="11"/>
+        </w:numPr>
+        <w:tabs>
+          <w:tab w:val="left" w:pos="1560"/>
+        </w:tabs>
+        <w:autoSpaceDE w:val="0"/>
+        <w:autoSpaceDN w:val="0"/>
+        <w:spacing w:before="25" w:line="240" w:lineRule="auto"/>
+        <w:rPr>
+          <w:rFonts w:ascii="Times New Roman" w:eastAsia="Times New Roman" w:hAnsi="Times New Roman" w:cs="Times New Roman"/>
+          <w:color w:val="auto"/>
+          <w:sz w:val="24"/>
+        </w:rPr>
+      </w:pPr>
+      <w:r>
+        <w:rPr>
+          <w:rFonts w:ascii="Times New Roman" w:eastAsia="Times New Roman" w:hAnsi="Times New Roman" w:cs="Times New Roman"/>
+          <w:color w:val="auto"/>
+          <w:sz w:val="24"/>
+        </w:rPr>
+        <w:t>Space complexity:</w:t>
+      </w:r>
+      <w:r>
+        <w:rPr>
+          <w:rFonts w:ascii="Times New Roman" w:eastAsia="Times New Roman" w:hAnsi="Times New Roman" w:cs="Times New Roman"/>
+          <w:color w:val="auto"/>
+          <w:sz w:val="24"/>
+        </w:rPr>
+        <w:t xml:space="preserve"> </w:t>
+      </w:r>
+      <w:r>
+        <w:rPr>
+          <w:rFonts w:ascii="Times New Roman" w:eastAsia="Times New Roman" w:hAnsi="Times New Roman" w:cs="Times New Roman"/>
+          <w:color w:val="auto"/>
+          <w:sz w:val="24"/>
+        </w:rPr>
+        <w:t>O(1)</w:t>
+      </w:r>
+      <w:r>
+        <w:rPr>
+          <w:rFonts w:ascii="Times New Roman" w:eastAsia="Times New Roman" w:hAnsi="Times New Roman" w:cs="Times New Roman"/>
+          <w:color w:val="auto"/>
+          <w:sz w:val="24"/>
+        </w:rPr>
+        <w:t xml:space="preserve"> </w:t>
+      </w:r>
+      <w:r>
+        <w:rPr>
+          <w:rFonts w:ascii="Times New Roman" w:eastAsia="Times New Roman" w:hAnsi="Times New Roman" w:cs="Times New Roman"/>
+          <w:color w:val="auto"/>
+          <w:sz w:val="24"/>
+        </w:rPr>
+        <w:tab/>
+        <w:t>*2</w:t>
+      </w:r>
+    </w:p>
+    <w:p>
+      <w:pPr>
+        <w:widowControl w:val="0"/>
+        <w:numPr>
+          <w:ilvl w:val="0"/>
+          <w:numId w:val="11"/>
+        </w:numPr>
+        <w:tabs>
+          <w:tab w:val="left" w:pos="1560"/>
+        </w:tabs>
+        <w:autoSpaceDE w:val="0"/>
+        <w:autoSpaceDN w:val="0"/>
+        <w:spacing w:before="25" w:line="240" w:lineRule="auto"/>
+        <w:rPr>
+          <w:rFonts w:ascii="Times New Roman" w:eastAsia="Times New Roman" w:hAnsi="Times New Roman" w:cs="Times New Roman"/>
+          <w:color w:val="auto"/>
+          <w:sz w:val="24"/>
+        </w:rPr>
+      </w:pPr>
+      <w:r>
+        <w:rPr>
+          <w:rFonts w:ascii="Times New Roman" w:eastAsia="Times New Roman" w:hAnsi="Times New Roman" w:cs="Times New Roman"/>
+          <w:color w:val="auto"/>
+          <w:sz w:val="24"/>
+        </w:rPr>
+        <w:t>downH</w:t>
+      </w:r>
+      <w:r>
+        <w:rPr>
+          <w:rFonts w:ascii="Times New Roman" w:eastAsia="Times New Roman" w:hAnsi="Times New Roman" w:cs="Times New Roman"/>
+          <w:color w:val="auto"/>
+          <w:sz w:val="24"/>
+        </w:rPr>
+        <w:t>eap(i)</w:t>
+      </w:r>
+    </w:p>
+    <w:p>
+      <w:pPr>
+        <w:widowControl w:val="0"/>
+        <w:numPr>
+          <w:ilvl w:val="1"/>
+          <w:numId w:val="11"/>
+        </w:numPr>
+        <w:tabs>
+          <w:tab w:val="left" w:pos="1560"/>
+        </w:tabs>
+        <w:autoSpaceDE w:val="0"/>
+        <w:autoSpaceDN w:val="0"/>
+        <w:spacing w:before="25" w:line="240" w:lineRule="auto"/>
+        <w:rPr>
+          <w:rFonts w:ascii="Times New Roman" w:eastAsia="Times New Roman" w:hAnsi="Times New Roman" w:cs="Times New Roman"/>
+          <w:color w:val="auto"/>
+          <w:sz w:val="24"/>
+        </w:rPr>
+      </w:pPr>
+      <w:r>
+        <w:rPr>
+          <w:rFonts w:ascii="Times New Roman" w:eastAsia="Times New Roman" w:hAnsi="Times New Roman" w:cs="Times New Roman"/>
+          <w:color w:val="auto"/>
+          <w:sz w:val="24"/>
+        </w:rPr>
+        <w:t xml:space="preserve">Moves node at index i </w:t>
+      </w:r>
+      <w:r>
+        <w:rPr>
+          <w:rFonts w:ascii="Times New Roman" w:eastAsia="Times New Roman" w:hAnsi="Times New Roman" w:cs="Times New Roman"/>
+          <w:color w:val="auto"/>
+          <w:sz w:val="24"/>
+        </w:rPr>
+        <w:t>down</w:t>
+      </w:r>
+      <w:r>
+        <w:rPr>
+          <w:rFonts w:ascii="Times New Roman" w:eastAsia="Times New Roman" w:hAnsi="Times New Roman" w:cs="Times New Roman"/>
+          <w:color w:val="auto"/>
+          <w:sz w:val="24"/>
+        </w:rPr>
+        <w:t xml:space="preserve"> the tree via swaps until it is in the proper position</w:t>
+      </w:r>
+    </w:p>
+    <w:p>
+      <w:pPr>
+        <w:widowControl w:val="0"/>
+        <w:numPr>
+          <w:ilvl w:val="1"/>
+          <w:numId w:val="11"/>
+        </w:numPr>
+        <w:tabs>
+          <w:tab w:val="left" w:pos="1560"/>
+        </w:tabs>
+        <w:autoSpaceDE w:val="0"/>
+        <w:autoSpaceDN w:val="0"/>
+        <w:spacing w:before="25" w:line="240" w:lineRule="auto"/>
+        <w:rPr>
+          <w:rFonts w:ascii="Times New Roman" w:eastAsia="Times New Roman" w:hAnsi="Times New Roman" w:cs="Times New Roman"/>
+          <w:color w:val="auto"/>
+          <w:sz w:val="24"/>
+        </w:rPr>
+      </w:pPr>
+      <w:r>
+        <w:rPr>
+          <w:rFonts w:ascii="Times New Roman" w:eastAsia="Times New Roman" w:hAnsi="Times New Roman" w:cs="Times New Roman"/>
+          <w:color w:val="auto"/>
+          <w:sz w:val="24"/>
+        </w:rPr>
+        <w:t>Time complexity: O(</w:t>
+      </w:r>
+      <w:r>
+        <w:rPr>
+          <w:rFonts w:ascii="Times New Roman" w:eastAsia="Times New Roman" w:hAnsi="Times New Roman" w:cs="Times New Roman"/>
+          <w:color w:val="auto"/>
+          <w:sz w:val="24"/>
+        </w:rPr>
+        <w:t>log</w:t>
+      </w:r>
+      <w:r>
+        <w:rPr>
+          <w:rFonts w:ascii="Times New Roman" w:eastAsia="Times New Roman" w:hAnsi="Times New Roman" w:cs="Times New Roman"/>
+          <w:color w:val="auto"/>
+          <w:sz w:val="24"/>
+        </w:rPr>
+        <w:t>n)</w:t>
+      </w:r>
+    </w:p>
+    <w:p>
+      <w:pPr>
+        <w:widowControl w:val="0"/>
+        <w:numPr>
+          <w:ilvl w:val="1"/>
+          <w:numId w:val="11"/>
+        </w:numPr>
+        <w:tabs>
+          <w:tab w:val="left" w:pos="1560"/>
+        </w:tabs>
+        <w:autoSpaceDE w:val="0"/>
+        <w:autoSpaceDN w:val="0"/>
+        <w:spacing w:before="25" w:line="240" w:lineRule="auto"/>
+        <w:rPr>
+          <w:rFonts w:ascii="Times New Roman" w:eastAsia="Times New Roman" w:hAnsi="Times New Roman" w:cs="Times New Roman"/>
+          <w:color w:val="auto"/>
+          <w:sz w:val="24"/>
+        </w:rPr>
+      </w:pPr>
+      <w:r>
+        <w:rPr>
+          <w:rFonts w:ascii="Times New Roman" w:eastAsia="Times New Roman" w:hAnsi="Times New Roman" w:cs="Times New Roman"/>
+          <w:color w:val="auto"/>
+          <w:sz w:val="24"/>
+        </w:rPr>
+        <w:t xml:space="preserve">Space complexity: O(1) </w:t>
+      </w:r>
+      <w:r>
+        <w:rPr>
+          <w:rFonts w:ascii="Times New Roman" w:eastAsia="Times New Roman" w:hAnsi="Times New Roman" w:cs="Times New Roman"/>
+          <w:color w:val="auto"/>
+          <w:sz w:val="24"/>
+        </w:rPr>
+        <w:tab/>
+        <w:t>*2</w:t>
+      </w:r>
+    </w:p>
+    <w:p>
+      <w:pPr>
+        <w:widowControl w:val="0"/>
+        <w:numPr>
+          <w:ilvl w:val="0"/>
+          <w:numId w:val="11"/>
+        </w:numPr>
+        <w:tabs>
+          <w:tab w:val="left" w:pos="838"/>
+          <w:tab w:val="left" w:pos="840"/>
+        </w:tabs>
+        <w:autoSpaceDE w:val="0"/>
+        <w:autoSpaceDN w:val="0"/>
+        <w:spacing w:before="20" w:line="240" w:lineRule="auto"/>
+        <w:rPr>
+          <w:rFonts w:ascii="Times New Roman" w:eastAsia="Times New Roman" w:hAnsi="Times New Roman" w:cs="Times New Roman"/>
+          <w:color w:val="auto"/>
+          <w:sz w:val="24"/>
+        </w:rPr>
+      </w:pPr>
+      <w:r>
+        <w:rPr>
+          <w:rFonts w:ascii="Times New Roman" w:eastAsia="Times New Roman" w:hAnsi="Times New Roman" w:cs="Times New Roman"/>
+          <w:color w:val="auto"/>
+          <w:sz w:val="24"/>
+        </w:rPr>
+        <w:t>r</w:t>
+      </w:r>
+      <w:r>
+        <w:rPr>
+          <w:rFonts w:ascii="Times New Roman" w:eastAsia="Times New Roman" w:hAnsi="Times New Roman" w:cs="Times New Roman"/>
+          <w:color w:val="auto"/>
+          <w:sz w:val="24"/>
+        </w:rPr>
+        <w:t>emove</w:t>
+      </w:r>
+      <w:r>
+        <w:rPr>
+          <w:rFonts w:ascii="Times New Roman" w:eastAsia="Times New Roman" w:hAnsi="Times New Roman" w:cs="Times New Roman"/>
+          <w:color w:val="auto"/>
+          <w:sz w:val="24"/>
+        </w:rPr>
+        <w:t>_min</w:t>
+      </w:r>
+      <w:r>
+        <w:rPr>
+          <w:rFonts w:ascii="Times New Roman" w:eastAsia="Times New Roman" w:hAnsi="Times New Roman" w:cs="Times New Roman"/>
+          <w:color w:val="auto"/>
+          <w:sz w:val="24"/>
+        </w:rPr>
+        <w:t>()</w:t>
+      </w:r>
+    </w:p>
+    <w:p>
+      <w:pPr>
+        <w:widowControl w:val="0"/>
+        <w:numPr>
+          <w:ilvl w:val="1"/>
+          <w:numId w:val="11"/>
+        </w:numPr>
+        <w:tabs>
+          <w:tab w:val="left" w:pos="1560"/>
+        </w:tabs>
+        <w:autoSpaceDE w:val="0"/>
+        <w:autoSpaceDN w:val="0"/>
+        <w:spacing w:before="41" w:line="240" w:lineRule="auto"/>
+        <w:rPr>
+          <w:rFonts w:ascii="Times New Roman" w:eastAsia="Times New Roman" w:hAnsi="Times New Roman" w:cs="Times New Roman"/>
+          <w:color w:val="auto"/>
+          <w:sz w:val="24"/>
+        </w:rPr>
+      </w:pPr>
+      <w:r>
+        <w:rPr>
+          <w:rFonts w:ascii="Times New Roman" w:eastAsia="Times New Roman" w:hAnsi="Times New Roman" w:cs="Times New Roman"/>
+          <w:color w:val="auto"/>
+          <w:sz w:val="24"/>
+        </w:rPr>
+        <w:t>Removes</w:t>
+      </w:r>
+      <w:r>
+        <w:rPr>
+          <w:rFonts w:ascii="Times New Roman" w:eastAsia="Times New Roman" w:hAnsi="Times New Roman" w:cs="Times New Roman"/>
+          <w:color w:val="auto"/>
+          <w:sz w:val="24"/>
+        </w:rPr>
+        <w:t xml:space="preserve"> and returns</w:t>
+      </w:r>
+      <w:r>
+        <w:rPr>
+          <w:rFonts w:ascii="Times New Roman" w:eastAsia="Times New Roman" w:hAnsi="Times New Roman" w:cs="Times New Roman"/>
+          <w:color w:val="auto"/>
+          <w:sz w:val="24"/>
+        </w:rPr>
+        <w:t xml:space="preserve"> </w:t>
+      </w:r>
+      <w:r>
+        <w:rPr>
+          <w:rFonts w:ascii="Times New Roman" w:eastAsia="Times New Roman" w:hAnsi="Times New Roman" w:cs="Times New Roman"/>
+          <w:color w:val="auto"/>
+          <w:sz w:val="24"/>
+        </w:rPr>
+        <w:t xml:space="preserve">the </w:t>
+      </w:r>
+      <w:r>
+        <w:rPr>
+          <w:rFonts w:ascii="Times New Roman" w:eastAsia="Times New Roman" w:hAnsi="Times New Roman" w:cs="Times New Roman"/>
+          <w:color w:val="auto"/>
+          <w:sz w:val="24"/>
+        </w:rPr>
+        <w:t>root node</w:t>
+      </w:r>
+      <w:r>
+        <w:rPr>
+          <w:rFonts w:ascii="Times New Roman" w:eastAsia="Times New Roman" w:hAnsi="Times New Roman" w:cs="Times New Roman"/>
+          <w:color w:val="auto"/>
+          <w:sz w:val="24"/>
+        </w:rPr>
+        <w:t xml:space="preserve">, then </w:t>
+      </w:r>
+      <w:r>
+        <w:rPr>
+          <w:rFonts w:ascii="Times New Roman" w:eastAsia="Times New Roman" w:hAnsi="Times New Roman" w:cs="Times New Roman"/>
+          <w:color w:val="auto"/>
+          <w:sz w:val="24"/>
+        </w:rPr>
+        <w:t>updates list so it remains a MinHeap</w:t>
+      </w:r>
+    </w:p>
+    <w:p>
+      <w:pPr>
+        <w:widowControl w:val="0"/>
+        <w:numPr>
+          <w:ilvl w:val="1"/>
+          <w:numId w:val="11"/>
+        </w:numPr>
+        <w:tabs>
+          <w:tab w:val="left" w:pos="1560"/>
+        </w:tabs>
+        <w:autoSpaceDE w:val="0"/>
+        <w:autoSpaceDN w:val="0"/>
+        <w:spacing w:before="41" w:line="240" w:lineRule="auto"/>
+        <w:rPr>
+          <w:rFonts w:ascii="Times New Roman" w:eastAsia="Times New Roman" w:hAnsi="Times New Roman" w:cs="Times New Roman"/>
+          <w:color w:val="auto"/>
+          <w:sz w:val="24"/>
+        </w:rPr>
+      </w:pPr>
+      <w:r>
+        <w:rPr>
+          <w:rFonts w:ascii="Times New Roman" w:eastAsia="Times New Roman" w:hAnsi="Times New Roman" w:cs="Times New Roman"/>
+          <w:color w:val="auto"/>
+          <w:sz w:val="24"/>
+        </w:rPr>
+        <w:t>Returns: the node with the minimum value</w:t>
+      </w:r>
       <w:bookmarkStart w:id="0" w:name="_GoBack"/>
       <w:bookmarkEnd w:id="0"/>
     </w:p>
@@ -1313,23 +3238,41 @@
           <w:color w:val="auto"/>
           <w:sz w:val="24"/>
         </w:rPr>
-        <w:t xml:space="preserve">Finds the </w:t>
-      </w:r>
-      <w:r>
-        <w:rPr>
-          <w:rFonts w:ascii="Times New Roman" w:eastAsia="Times New Roman" w:hAnsi="Times New Roman" w:cs="Times New Roman"/>
-          <w:color w:val="auto"/>
-          <w:sz w:val="24"/>
-        </w:rPr>
-        <w:t xml:space="preserve">right child </w:t>
-      </w:r>
-      <w:r>
-        <w:rPr>
-          <w:rFonts w:ascii="Times New Roman" w:eastAsia="Times New Roman" w:hAnsi="Times New Roman" w:cs="Times New Roman"/>
-          <w:color w:val="auto"/>
-          <w:sz w:val="24"/>
-        </w:rPr>
-        <w:t>of a node at index i</w:t>
+        <w:t>Time complexity:</w:t>
+      </w:r>
+      <w:r>
+        <w:rPr>
+          <w:rFonts w:ascii="Times New Roman" w:eastAsia="Times New Roman" w:hAnsi="Times New Roman" w:cs="Times New Roman"/>
+          <w:color w:val="auto"/>
+          <w:spacing w:val="-3"/>
+          <w:sz w:val="24"/>
+        </w:rPr>
+        <w:t xml:space="preserve"> </w:t>
+      </w:r>
+      <w:r>
+        <w:rPr>
+          <w:rFonts w:ascii="Times New Roman" w:eastAsia="Times New Roman" w:hAnsi="Times New Roman" w:cs="Times New Roman"/>
+          <w:color w:val="auto"/>
+          <w:sz w:val="24"/>
+        </w:rPr>
+        <w:t>O(</w:t>
+      </w:r>
+      <w:r>
+        <w:rPr>
+          <w:rFonts w:ascii="Times New Roman" w:eastAsia="Times New Roman" w:hAnsi="Times New Roman" w:cs="Times New Roman"/>
+          <w:color w:val="auto"/>
+          <w:sz w:val="24"/>
+        </w:rPr>
+        <w:t>logn)</w:t>
+      </w:r>
+      <w:r>
+        <w:rPr>
+          <w:rFonts w:ascii="Times New Roman" w:eastAsia="Times New Roman" w:hAnsi="Times New Roman" w:cs="Times New Roman"/>
+          <w:color w:val="auto"/>
+          <w:sz w:val="24"/>
+        </w:rPr>
+        <w:tab/>
+        <w:t>*1</w:t>
       </w:r>
     </w:p>
     <w:p>
@@ -1344,20 +3287,139 @@
         </w:tabs>
         <w:autoSpaceDE w:val="0"/>
         <w:autoSpaceDN w:val="0"/>
-        <w:spacing w:before="21" w:line="240" w:lineRule="auto"/>
-        <w:rPr>
-          <w:rFonts w:ascii="Times New Roman" w:eastAsia="Times New Roman" w:hAnsi="Times New Roman" w:cs="Times New Roman"/>
-          <w:color w:val="auto"/>
-          <w:sz w:val="24"/>
-        </w:rPr>
-      </w:pPr>
-      <w:r>
-        <w:rPr>
-          <w:rFonts w:ascii="Times New Roman" w:eastAsia="Times New Roman" w:hAnsi="Times New Roman" w:cs="Times New Roman"/>
-          <w:color w:val="auto"/>
-          <w:sz w:val="24"/>
-        </w:rPr>
-        <w:t>Returns the index of the parent node</w:t>
+        <w:spacing w:before="25" w:line="240" w:lineRule="auto"/>
+        <w:rPr>
+          <w:rFonts w:ascii="Times New Roman" w:eastAsia="Times New Roman" w:hAnsi="Times New Roman" w:cs="Times New Roman"/>
+          <w:color w:val="auto"/>
+          <w:sz w:val="24"/>
+        </w:rPr>
+      </w:pPr>
+      <w:r>
+        <w:rPr>
+          <w:rFonts w:ascii="Times New Roman" w:eastAsia="Times New Roman" w:hAnsi="Times New Roman" w:cs="Times New Roman"/>
+          <w:color w:val="auto"/>
+          <w:sz w:val="24"/>
+        </w:rPr>
+        <w:t>Space complexity:</w:t>
+      </w:r>
+      <w:r>
+        <w:rPr>
+          <w:rFonts w:ascii="Times New Roman" w:eastAsia="Times New Roman" w:hAnsi="Times New Roman" w:cs="Times New Roman"/>
+          <w:color w:val="auto"/>
+          <w:spacing w:val="-3"/>
+          <w:sz w:val="24"/>
+        </w:rPr>
+        <w:t xml:space="preserve"> </w:t>
+      </w:r>
+      <w:r>
+        <w:rPr>
+          <w:rFonts w:ascii="Times New Roman" w:eastAsia="Times New Roman" w:hAnsi="Times New Roman" w:cs="Times New Roman"/>
+          <w:color w:val="auto"/>
+          <w:sz w:val="24"/>
+        </w:rPr>
+        <w:t>O(</w:t>
+      </w:r>
+      <w:r>
+        <w:rPr>
+          <w:rFonts w:ascii="Times New Roman" w:eastAsia="Times New Roman" w:hAnsi="Times New Roman" w:cs="Times New Roman"/>
+          <w:color w:val="auto"/>
+          <w:sz w:val="24"/>
+        </w:rPr>
+        <w:t>1</w:t>
+      </w:r>
+      <w:r>
+        <w:rPr>
+          <w:rFonts w:ascii="Times New Roman" w:eastAsia="Times New Roman" w:hAnsi="Times New Roman" w:cs="Times New Roman"/>
+          <w:color w:val="auto"/>
+          <w:sz w:val="24"/>
+        </w:rPr>
+        <w:t>)</w:t>
+      </w:r>
+      <w:r>
+        <w:rPr>
+          <w:rFonts w:ascii="Times New Roman" w:eastAsia="Times New Roman" w:hAnsi="Times New Roman" w:cs="Times New Roman"/>
+          <w:color w:val="auto"/>
+          <w:sz w:val="24"/>
+        </w:rPr>
+        <w:tab/>
+        <w:t>*2</w:t>
+      </w:r>
+    </w:p>
+    <w:p>
+      <w:pPr>
+        <w:widowControl w:val="0"/>
+        <w:tabs>
+          <w:tab w:val="left" w:pos="1560"/>
+        </w:tabs>
+        <w:autoSpaceDE w:val="0"/>
+        <w:autoSpaceDN w:val="0"/>
+        <w:spacing w:before="25" w:line="240" w:lineRule="auto"/>
+        <w:rPr>
+          <w:rFonts w:ascii="Times New Roman" w:eastAsia="Times New Roman" w:hAnsi="Times New Roman" w:cs="Times New Roman"/>
+          <w:color w:val="auto"/>
+          <w:sz w:val="24"/>
+        </w:rPr>
+      </w:pPr>
+    </w:p>
+    <w:p>
+      <w:pPr>
+        <w:widowControl w:val="0"/>
+        <w:tabs>
+          <w:tab w:val="left" w:pos="1560"/>
+        </w:tabs>
+        <w:autoSpaceDE w:val="0"/>
+        <w:autoSpaceDN w:val="0"/>
+        <w:spacing w:before="25" w:line="240" w:lineRule="auto"/>
+        <w:rPr>
+          <w:rFonts w:ascii="Times New Roman" w:eastAsia="Times New Roman" w:hAnsi="Times New Roman" w:cs="Times New Roman"/>
+          <w:color w:val="auto"/>
+          <w:sz w:val="24"/>
+        </w:rPr>
+      </w:pPr>
+      <w:r>
+        <w:rPr>
+          <w:rFonts w:ascii="Times New Roman" w:eastAsia="Times New Roman" w:hAnsi="Times New Roman" w:cs="Times New Roman"/>
+          <w:color w:val="auto"/>
+          <w:sz w:val="24"/>
+        </w:rPr>
+        <w:lastRenderedPageBreak/>
+        <w:t xml:space="preserve">In addition </w:t>
+      </w:r>
+      <w:r>
+        <w:rPr>
+          <w:rFonts w:ascii="Times New Roman" w:eastAsia="Times New Roman" w:hAnsi="Times New Roman" w:cs="Times New Roman"/>
+          <w:color w:val="auto"/>
+          <w:sz w:val="24"/>
+        </w:rPr>
+        <w:t>to these functions, you must also implement the following functionality:</w:t>
+      </w:r>
+    </w:p>
+    <w:p>
+      <w:pPr>
+        <w:widowControl w:val="0"/>
+        <w:numPr>
+          <w:ilvl w:val="0"/>
+          <w:numId w:val="11"/>
+        </w:numPr>
+        <w:tabs>
+          <w:tab w:val="left" w:pos="1560"/>
+        </w:tabs>
+        <w:autoSpaceDE w:val="0"/>
+        <w:autoSpaceDN w:val="0"/>
+        <w:spacing w:before="25" w:line="240" w:lineRule="auto"/>
+        <w:rPr>
+          <w:rFonts w:ascii="Times New Roman" w:eastAsia="Times New Roman" w:hAnsi="Times New Roman" w:cs="Times New Roman"/>
+          <w:color w:val="auto"/>
+          <w:sz w:val="24"/>
+        </w:rPr>
+      </w:pPr>
+      <w:r>
+        <w:rPr>
+          <w:rFonts w:ascii="Times New Roman" w:eastAsia="Times New Roman" w:hAnsi="Times New Roman" w:cs="Times New Roman"/>
+          <w:color w:val="auto"/>
+          <w:sz w:val="24"/>
+        </w:rPr>
+        <w:t>heapSort(unsorted)</w:t>
       </w:r>
     </w:p>
     <w:p>
@@ -1372,20 +3434,20 @@
         </w:tabs>
         <w:autoSpaceDE w:val="0"/>
         <w:autoSpaceDN w:val="0"/>
-        <w:spacing w:before="21" w:line="240" w:lineRule="auto"/>
-        <w:rPr>
-          <w:rFonts w:ascii="Times New Roman" w:eastAsia="Times New Roman" w:hAnsi="Times New Roman" w:cs="Times New Roman"/>
-          <w:color w:val="auto"/>
-          <w:sz w:val="24"/>
-        </w:rPr>
-      </w:pPr>
-      <w:r>
-        <w:rPr>
-          <w:rFonts w:ascii="Times New Roman" w:eastAsia="Times New Roman" w:hAnsi="Times New Roman" w:cs="Times New Roman"/>
-          <w:color w:val="auto"/>
-          <w:sz w:val="24"/>
-        </w:rPr>
-        <w:t>Time complexity: O(1)</w:t>
+        <w:spacing w:before="25" w:line="240" w:lineRule="auto"/>
+        <w:rPr>
+          <w:rFonts w:ascii="Times New Roman" w:eastAsia="Times New Roman" w:hAnsi="Times New Roman" w:cs="Times New Roman"/>
+          <w:color w:val="auto"/>
+          <w:sz w:val="24"/>
+        </w:rPr>
+      </w:pPr>
+      <w:r>
+        <w:rPr>
+          <w:rFonts w:ascii="Times New Roman" w:eastAsia="Times New Roman" w:hAnsi="Times New Roman" w:cs="Times New Roman"/>
+          <w:color w:val="auto"/>
+          <w:sz w:val="24"/>
+        </w:rPr>
+        <w:t>Given an unsorted list, performs a Heap Sort</w:t>
       </w:r>
     </w:p>
     <w:p>
@@ -1400,37 +3462,100 @@
         </w:tabs>
         <w:autoSpaceDE w:val="0"/>
         <w:autoSpaceDN w:val="0"/>
-        <w:spacing w:before="21" w:line="240" w:lineRule="auto"/>
-        <w:rPr>
-          <w:rFonts w:ascii="Times New Roman" w:eastAsia="Times New Roman" w:hAnsi="Times New Roman" w:cs="Times New Roman"/>
-          <w:color w:val="auto"/>
-          <w:sz w:val="24"/>
-        </w:rPr>
-      </w:pPr>
-      <w:r>
-        <w:rPr>
-          <w:rFonts w:ascii="Times New Roman" w:eastAsia="Times New Roman" w:hAnsi="Times New Roman" w:cs="Times New Roman"/>
-          <w:color w:val="auto"/>
-          <w:sz w:val="24"/>
-        </w:rPr>
-        <w:t>Space complexity:</w:t>
-      </w:r>
-      <w:r>
-        <w:rPr>
-          <w:rFonts w:ascii="Times New Roman" w:eastAsia="Times New Roman" w:hAnsi="Times New Roman" w:cs="Times New Roman"/>
-          <w:color w:val="auto"/>
-          <w:spacing w:val="-3"/>
-          <w:sz w:val="24"/>
-        </w:rPr>
-        <w:t xml:space="preserve"> </w:t>
-      </w:r>
-      <w:r>
-        <w:rPr>
-          <w:rFonts w:ascii="Times New Roman" w:eastAsia="Times New Roman" w:hAnsi="Times New Roman" w:cs="Times New Roman"/>
-          <w:color w:val="auto"/>
-          <w:sz w:val="24"/>
-        </w:rPr>
-        <w:t>O(1)</w:t>
+        <w:spacing w:before="25" w:line="240" w:lineRule="auto"/>
+        <w:rPr>
+          <w:rFonts w:ascii="Times New Roman" w:eastAsia="Times New Roman" w:hAnsi="Times New Roman" w:cs="Times New Roman"/>
+          <w:color w:val="auto"/>
+          <w:sz w:val="24"/>
+        </w:rPr>
+      </w:pPr>
+      <w:r>
+        <w:rPr>
+          <w:rFonts w:ascii="Times New Roman" w:eastAsia="Times New Roman" w:hAnsi="Times New Roman" w:cs="Times New Roman"/>
+          <w:color w:val="auto"/>
+          <w:sz w:val="24"/>
+        </w:rPr>
+        <w:t>Returns a sorted list of elements</w:t>
+      </w:r>
+    </w:p>
+    <w:p>
+      <w:pPr>
+        <w:widowControl w:val="0"/>
+        <w:numPr>
+          <w:ilvl w:val="1"/>
+          <w:numId w:val="11"/>
+        </w:numPr>
+        <w:tabs>
+          <w:tab w:val="left" w:pos="1560"/>
+        </w:tabs>
+        <w:autoSpaceDE w:val="0"/>
+        <w:autoSpaceDN w:val="0"/>
+        <w:spacing w:before="25" w:line="240" w:lineRule="auto"/>
+        <w:rPr>
+          <w:rFonts w:ascii="Times New Roman" w:eastAsia="Times New Roman" w:hAnsi="Times New Roman" w:cs="Times New Roman"/>
+          <w:color w:val="auto"/>
+          <w:sz w:val="24"/>
+        </w:rPr>
+      </w:pPr>
+      <w:r>
+        <w:rPr>
+          <w:rFonts w:ascii="Times New Roman" w:eastAsia="Times New Roman" w:hAnsi="Times New Roman" w:cs="Times New Roman"/>
+          <w:color w:val="auto"/>
+          <w:sz w:val="24"/>
+        </w:rPr>
+        <w:t xml:space="preserve">Time Complexity: </w:t>
+      </w:r>
+      <w:r>
+        <w:rPr>
+          <w:rFonts w:ascii="Times New Roman" w:eastAsia="Times New Roman" w:hAnsi="Times New Roman" w:cs="Times New Roman"/>
+          <w:color w:val="auto"/>
+          <w:sz w:val="24"/>
+        </w:rPr>
+        <w:t>O(nlog(n))</w:t>
+      </w:r>
+      <w:r>
+        <w:rPr>
+          <w:rFonts w:ascii="Times New Roman" w:eastAsia="Times New Roman" w:hAnsi="Times New Roman" w:cs="Times New Roman"/>
+          <w:color w:val="auto"/>
+          <w:sz w:val="24"/>
+        </w:rPr>
+        <w:t xml:space="preserve"> *1</w:t>
+      </w:r>
+    </w:p>
+    <w:p>
+      <w:pPr>
+        <w:widowControl w:val="0"/>
+        <w:numPr>
+          <w:ilvl w:val="1"/>
+          <w:numId w:val="11"/>
+        </w:numPr>
+        <w:tabs>
+          <w:tab w:val="left" w:pos="1560"/>
+        </w:tabs>
+        <w:autoSpaceDE w:val="0"/>
+        <w:autoSpaceDN w:val="0"/>
+        <w:spacing w:before="25" w:line="240" w:lineRule="auto"/>
+        <w:rPr>
+          <w:rFonts w:ascii="Times New Roman" w:eastAsia="Times New Roman" w:hAnsi="Times New Roman" w:cs="Times New Roman"/>
+          <w:color w:val="auto"/>
+          <w:sz w:val="24"/>
+        </w:rPr>
+      </w:pPr>
+      <w:r>
+        <w:rPr>
+          <w:rFonts w:ascii="Times New Roman" w:eastAsia="Times New Roman" w:hAnsi="Times New Roman" w:cs="Times New Roman"/>
+          <w:color w:val="auto"/>
+          <w:sz w:val="24"/>
+        </w:rPr>
+        <w:t>Space Complexity:</w:t>
+      </w:r>
+      <w:r>
+        <w:rPr>
+          <w:rFonts w:ascii="Times New Roman" w:eastAsia="Times New Roman" w:hAnsi="Times New Roman" w:cs="Times New Roman"/>
+          <w:color w:val="auto"/>
+          <w:sz w:val="24"/>
+        </w:rPr>
+        <w:t xml:space="preserve">  O(1) </w:t>
       </w:r>
     </w:p>
     <w:p>
@@ -1445,44 +3570,20 @@
         </w:tabs>
         <w:autoSpaceDE w:val="0"/>
         <w:autoSpaceDN w:val="0"/>
-        <w:spacing w:before="21" w:line="240" w:lineRule="auto"/>
-        <w:rPr>
-          <w:rFonts w:ascii="Times New Roman" w:eastAsia="Times New Roman" w:hAnsi="Times New Roman" w:cs="Times New Roman"/>
-          <w:color w:val="auto"/>
-          <w:sz w:val="24"/>
-        </w:rPr>
-      </w:pPr>
-      <w:r>
-        <w:rPr>
-          <w:rFonts w:ascii="Times New Roman" w:eastAsia="Times New Roman" w:hAnsi="Times New Roman" w:cs="Times New Roman"/>
-          <w:color w:val="auto"/>
-          <w:sz w:val="24"/>
-        </w:rPr>
-        <w:t>has_left</w:t>
-      </w:r>
-      <w:r>
-        <w:rPr>
-          <w:rFonts w:ascii="Times New Roman" w:eastAsia="Times New Roman" w:hAnsi="Times New Roman" w:cs="Times New Roman"/>
-          <w:color w:val="auto"/>
-          <w:sz w:val="24"/>
-        </w:rPr>
-        <w:t>(</w:t>
-      </w:r>
-      <w:r>
-        <w:rPr>
-          <w:rFonts w:ascii="Times New Roman" w:eastAsia="Times New Roman" w:hAnsi="Times New Roman" w:cs="Times New Roman"/>
-          <w:color w:val="auto"/>
-          <w:sz w:val="24"/>
-        </w:rPr>
-        <w:t>i</w:t>
-      </w:r>
-      <w:r>
-        <w:rPr>
-          <w:rFonts w:ascii="Times New Roman" w:eastAsia="Times New Roman" w:hAnsi="Times New Roman" w:cs="Times New Roman"/>
-          <w:color w:val="auto"/>
-          <w:sz w:val="24"/>
-        </w:rPr>
-        <w:t>)</w:t>
+        <w:spacing w:before="25" w:line="240" w:lineRule="auto"/>
+        <w:rPr>
+          <w:rFonts w:ascii="Times New Roman" w:eastAsia="Times New Roman" w:hAnsi="Times New Roman" w:cs="Times New Roman"/>
+          <w:color w:val="auto"/>
+          <w:sz w:val="24"/>
+        </w:rPr>
+      </w:pPr>
+      <w:r>
+        <w:rPr>
+          <w:rFonts w:ascii="Times New Roman" w:eastAsia="Times New Roman" w:hAnsi="Times New Roman" w:cs="Times New Roman"/>
+          <w:color w:val="auto"/>
+          <w:sz w:val="24"/>
+        </w:rPr>
+        <w:t>get_stats(unsorted)</w:t>
       </w:r>
     </w:p>
     <w:p>
@@ -1497,36 +3598,20 @@
         </w:tabs>
         <w:autoSpaceDE w:val="0"/>
         <w:autoSpaceDN w:val="0"/>
-        <w:spacing w:before="21" w:line="240" w:lineRule="auto"/>
-        <w:rPr>
-          <w:rFonts w:ascii="Times New Roman" w:eastAsia="Times New Roman" w:hAnsi="Times New Roman" w:cs="Times New Roman"/>
-          <w:color w:val="auto"/>
-          <w:sz w:val="24"/>
-        </w:rPr>
-      </w:pPr>
-      <w:r>
-        <w:rPr>
-          <w:rFonts w:ascii="Times New Roman" w:eastAsia="Times New Roman" w:hAnsi="Times New Roman" w:cs="Times New Roman"/>
-          <w:color w:val="auto"/>
-          <w:sz w:val="24"/>
-        </w:rPr>
-        <w:t>Indicates if a node</w:t>
-      </w:r>
-      <w:r>
-        <w:rPr>
-          <w:rFonts w:ascii="Times New Roman" w:eastAsia="Times New Roman" w:hAnsi="Times New Roman" w:cs="Times New Roman"/>
-          <w:color w:val="auto"/>
-          <w:sz w:val="24"/>
-        </w:rPr>
-        <w:t xml:space="preserve"> at index i</w:t>
-      </w:r>
-      <w:r>
-        <w:rPr>
-          <w:rFonts w:ascii="Times New Roman" w:eastAsia="Times New Roman" w:hAnsi="Times New Roman" w:cs="Times New Roman"/>
-          <w:color w:val="auto"/>
-          <w:sz w:val="24"/>
-        </w:rPr>
-        <w:t xml:space="preserve"> has a left child</w:t>
+        <w:spacing w:before="25" w:line="240" w:lineRule="auto"/>
+        <w:rPr>
+          <w:rFonts w:ascii="Times New Roman" w:eastAsia="Times New Roman" w:hAnsi="Times New Roman" w:cs="Times New Roman"/>
+          <w:color w:val="auto"/>
+          <w:sz w:val="24"/>
+        </w:rPr>
+      </w:pPr>
+      <w:r>
+        <w:rPr>
+          <w:rFonts w:ascii="Times New Roman" w:eastAsia="Times New Roman" w:hAnsi="Times New Roman" w:cs="Times New Roman"/>
+          <w:color w:val="auto"/>
+          <w:sz w:val="24"/>
+        </w:rPr>
+        <w:t xml:space="preserve">Given an unsorted list of integers, returns a list of information in the following format: [minimum val, maximum val, mean, median, mode] </w:t>
       </w:r>
     </w:p>
     <w:p>
@@ -1541,45 +3626,20 @@
         </w:tabs>
         <w:autoSpaceDE w:val="0"/>
         <w:autoSpaceDN w:val="0"/>
-        <w:spacing w:before="20" w:line="240" w:lineRule="auto"/>
-        <w:rPr>
-          <w:rFonts w:ascii="Times New Roman" w:eastAsia="Times New Roman" w:hAnsi="Times New Roman" w:cs="Times New Roman"/>
-          <w:color w:val="auto"/>
-          <w:sz w:val="24"/>
-        </w:rPr>
-      </w:pPr>
-      <w:r>
-        <w:rPr>
-          <w:rFonts w:ascii="Times New Roman" w:eastAsia="Times New Roman" w:hAnsi="Times New Roman" w:cs="Times New Roman"/>
-          <w:color w:val="auto"/>
-          <w:sz w:val="24"/>
-        </w:rPr>
-        <w:t>Returns</w:t>
-      </w:r>
-      <w:r>
-        <w:rPr>
-          <w:rFonts w:ascii="Times New Roman" w:eastAsia="Times New Roman" w:hAnsi="Times New Roman" w:cs="Times New Roman"/>
-          <w:color w:val="auto"/>
-          <w:spacing w:val="-1"/>
-          <w:sz w:val="24"/>
-        </w:rPr>
-        <w:t xml:space="preserve"> </w:t>
-      </w:r>
-      <w:r>
-        <w:rPr>
-          <w:rFonts w:ascii="Times New Roman" w:eastAsia="Times New Roman" w:hAnsi="Times New Roman" w:cs="Times New Roman"/>
-          <w:color w:val="auto"/>
-          <w:sz w:val="24"/>
-        </w:rPr>
-        <w:t>bool</w:t>
-      </w:r>
-      <w:r>
-        <w:rPr>
-          <w:rFonts w:ascii="Times New Roman" w:eastAsia="Times New Roman" w:hAnsi="Times New Roman" w:cs="Times New Roman"/>
-          <w:color w:val="auto"/>
-          <w:sz w:val="24"/>
-        </w:rPr>
-        <w:t>ean</w:t>
+        <w:spacing w:before="25" w:line="240" w:lineRule="auto"/>
+        <w:rPr>
+          <w:rFonts w:ascii="Times New Roman" w:eastAsia="Times New Roman" w:hAnsi="Times New Roman" w:cs="Times New Roman"/>
+          <w:color w:val="auto"/>
+          <w:sz w:val="24"/>
+        </w:rPr>
+      </w:pPr>
+      <w:r>
+        <w:rPr>
+          <w:rFonts w:ascii="Times New Roman" w:eastAsia="Times New Roman" w:hAnsi="Times New Roman" w:cs="Times New Roman"/>
+          <w:color w:val="auto"/>
+          <w:sz w:val="24"/>
+        </w:rPr>
+        <w:t>mean should be of type float, all others type int</w:t>
       </w:r>
     </w:p>
     <w:p>
@@ -1607,7 +3667,48 @@
           <w:color w:val="auto"/>
           <w:sz w:val="24"/>
         </w:rPr>
-        <w:t>Time complexity: O(1)</w:t>
+        <w:t>Time complexity:</w:t>
+      </w:r>
+      <w:r>
+        <w:rPr>
+          <w:rFonts w:ascii="Times New Roman" w:eastAsia="Times New Roman" w:hAnsi="Times New Roman" w:cs="Times New Roman"/>
+          <w:color w:val="auto"/>
+          <w:spacing w:val="-3"/>
+          <w:sz w:val="24"/>
+        </w:rPr>
+        <w:t xml:space="preserve"> </w:t>
+      </w:r>
+      <w:r>
+        <w:rPr>
+          <w:rFonts w:ascii="Times New Roman" w:eastAsia="Times New Roman" w:hAnsi="Times New Roman" w:cs="Times New Roman"/>
+          <w:color w:val="auto"/>
+          <w:sz w:val="24"/>
+        </w:rPr>
+        <w:t>O(</w:t>
+      </w:r>
+      <w:r>
+        <w:rPr>
+          <w:rFonts w:ascii="Times New Roman" w:eastAsia="Times New Roman" w:hAnsi="Times New Roman" w:cs="Times New Roman"/>
+          <w:color w:val="auto"/>
+          <w:sz w:val="24"/>
+        </w:rPr>
+        <w:t>nlog(n)</w:t>
+      </w:r>
+      <w:r>
+        <w:rPr>
+          <w:rFonts w:ascii="Times New Roman" w:eastAsia="Times New Roman" w:hAnsi="Times New Roman" w:cs="Times New Roman"/>
+          <w:color w:val="auto"/>
+          <w:sz w:val="24"/>
+        </w:rPr>
+        <w:t>)</w:t>
+      </w:r>
+      <w:r>
+        <w:rPr>
+          <w:rFonts w:ascii="Times New Roman" w:eastAsia="Times New Roman" w:hAnsi="Times New Roman" w:cs="Times New Roman"/>
+          <w:color w:val="auto"/>
+          <w:sz w:val="24"/>
+        </w:rPr>
+        <w:t xml:space="preserve"> *1</w:t>
       </w:r>
     </w:p>
     <w:p>
@@ -1622,7 +3723,7 @@
         </w:tabs>
         <w:autoSpaceDE w:val="0"/>
         <w:autoSpaceDN w:val="0"/>
-        <w:spacing w:before="21" w:line="240" w:lineRule="auto"/>
+        <w:spacing w:before="25" w:line="240" w:lineRule="auto"/>
         <w:rPr>
           <w:rFonts w:ascii="Times New Roman" w:eastAsia="Times New Roman" w:hAnsi="Times New Roman" w:cs="Times New Roman"/>
           <w:color w:val="auto"/>
@@ -1652,52 +3753,7 @@
           <w:color w:val="auto"/>
           <w:sz w:val="24"/>
         </w:rPr>
-        <w:t>O(1)</w:t>
-      </w:r>
-    </w:p>
-    <w:p>
-      <w:pPr>
-        <w:widowControl w:val="0"/>
-        <w:numPr>
-          <w:ilvl w:val="0"/>
-          <w:numId w:val="11"/>
-        </w:numPr>
-        <w:tabs>
-          <w:tab w:val="left" w:pos="838"/>
-          <w:tab w:val="left" w:pos="840"/>
-        </w:tabs>
-        <w:autoSpaceDE w:val="0"/>
-        <w:autoSpaceDN w:val="0"/>
-        <w:spacing w:before="21" w:line="240" w:lineRule="auto"/>
-        <w:rPr>
-          <w:rFonts w:ascii="Times New Roman" w:eastAsia="Times New Roman" w:hAnsi="Times New Roman" w:cs="Times New Roman"/>
-          <w:color w:val="auto"/>
-          <w:sz w:val="24"/>
-        </w:rPr>
-      </w:pPr>
-      <w:r>
-        <w:rPr>
-          <w:rFonts w:ascii="Times New Roman" w:eastAsia="Times New Roman" w:hAnsi="Times New Roman" w:cs="Times New Roman"/>
-          <w:color w:val="auto"/>
-          <w:sz w:val="24"/>
-        </w:rPr>
-        <w:t>has_right</w:t>
-      </w:r>
-      <w:r>
-        <w:rPr>
-          <w:rFonts w:ascii="Times New Roman" w:eastAsia="Times New Roman" w:hAnsi="Times New Roman" w:cs="Times New Roman"/>
-          <w:color w:val="auto"/>
-          <w:sz w:val="24"/>
-        </w:rPr>
-        <w:t>(</w:t>
-      </w:r>
-      <w:r>
-        <w:rPr>
-          <w:rFonts w:ascii="Times New Roman" w:eastAsia="Times New Roman" w:hAnsi="Times New Roman" w:cs="Times New Roman"/>
-          <w:color w:val="auto"/>
-          <w:sz w:val="24"/>
-        </w:rPr>
-        <w:t>i</w:t>
+        <w:t>O(1</w:t>
       </w:r>
       <w:r>
         <w:rPr>
@@ -1706,2028 +3762,6 @@
           <w:sz w:val="24"/>
         </w:rPr>
         <w:t>)</w:t>
-      </w:r>
-    </w:p>
-    <w:p>
-      <w:pPr>
-        <w:widowControl w:val="0"/>
-        <w:numPr>
-          <w:ilvl w:val="1"/>
-          <w:numId w:val="11"/>
-        </w:numPr>
-        <w:tabs>
-          <w:tab w:val="left" w:pos="1560"/>
-        </w:tabs>
-        <w:autoSpaceDE w:val="0"/>
-        <w:autoSpaceDN w:val="0"/>
-        <w:spacing w:before="21" w:line="240" w:lineRule="auto"/>
-        <w:rPr>
-          <w:rFonts w:ascii="Times New Roman" w:eastAsia="Times New Roman" w:hAnsi="Times New Roman" w:cs="Times New Roman"/>
-          <w:color w:val="auto"/>
-          <w:sz w:val="24"/>
-        </w:rPr>
-      </w:pPr>
-      <w:r>
-        <w:rPr>
-          <w:rFonts w:ascii="Times New Roman" w:eastAsia="Times New Roman" w:hAnsi="Times New Roman" w:cs="Times New Roman"/>
-          <w:color w:val="auto"/>
-          <w:sz w:val="24"/>
-        </w:rPr>
-        <w:t xml:space="preserve">Indicates if a node </w:t>
-      </w:r>
-      <w:r>
-        <w:rPr>
-          <w:rFonts w:ascii="Times New Roman" w:eastAsia="Times New Roman" w:hAnsi="Times New Roman" w:cs="Times New Roman"/>
-          <w:color w:val="auto"/>
-          <w:sz w:val="24"/>
-        </w:rPr>
-        <w:t xml:space="preserve">at index i </w:t>
-      </w:r>
-      <w:r>
-        <w:rPr>
-          <w:rFonts w:ascii="Times New Roman" w:eastAsia="Times New Roman" w:hAnsi="Times New Roman" w:cs="Times New Roman"/>
-          <w:color w:val="auto"/>
-          <w:sz w:val="24"/>
-        </w:rPr>
-        <w:t xml:space="preserve">has a </w:t>
-      </w:r>
-      <w:r>
-        <w:rPr>
-          <w:rFonts w:ascii="Times New Roman" w:eastAsia="Times New Roman" w:hAnsi="Times New Roman" w:cs="Times New Roman"/>
-          <w:color w:val="auto"/>
-          <w:sz w:val="24"/>
-        </w:rPr>
-        <w:t xml:space="preserve">right </w:t>
-      </w:r>
-      <w:r>
-        <w:rPr>
-          <w:rFonts w:ascii="Times New Roman" w:eastAsia="Times New Roman" w:hAnsi="Times New Roman" w:cs="Times New Roman"/>
-          <w:color w:val="auto"/>
-          <w:sz w:val="24"/>
-        </w:rPr>
-        <w:t>child</w:t>
-      </w:r>
-    </w:p>
-    <w:p>
-      <w:pPr>
-        <w:widowControl w:val="0"/>
-        <w:numPr>
-          <w:ilvl w:val="1"/>
-          <w:numId w:val="11"/>
-        </w:numPr>
-        <w:tabs>
-          <w:tab w:val="left" w:pos="1560"/>
-        </w:tabs>
-        <w:autoSpaceDE w:val="0"/>
-        <w:autoSpaceDN w:val="0"/>
-        <w:spacing w:before="20" w:line="240" w:lineRule="auto"/>
-        <w:rPr>
-          <w:rFonts w:ascii="Times New Roman" w:eastAsia="Times New Roman" w:hAnsi="Times New Roman" w:cs="Times New Roman"/>
-          <w:color w:val="auto"/>
-          <w:sz w:val="24"/>
-        </w:rPr>
-      </w:pPr>
-      <w:r>
-        <w:rPr>
-          <w:rFonts w:ascii="Times New Roman" w:eastAsia="Times New Roman" w:hAnsi="Times New Roman" w:cs="Times New Roman"/>
-          <w:color w:val="auto"/>
-          <w:sz w:val="24"/>
-        </w:rPr>
-        <w:t>Returns</w:t>
-      </w:r>
-      <w:r>
-        <w:rPr>
-          <w:rFonts w:ascii="Times New Roman" w:eastAsia="Times New Roman" w:hAnsi="Times New Roman" w:cs="Times New Roman"/>
-          <w:color w:val="auto"/>
-          <w:spacing w:val="-1"/>
-          <w:sz w:val="24"/>
-        </w:rPr>
-        <w:t xml:space="preserve"> </w:t>
-      </w:r>
-      <w:r>
-        <w:rPr>
-          <w:rFonts w:ascii="Times New Roman" w:eastAsia="Times New Roman" w:hAnsi="Times New Roman" w:cs="Times New Roman"/>
-          <w:color w:val="auto"/>
-          <w:sz w:val="24"/>
-        </w:rPr>
-        <w:t>boolean</w:t>
-      </w:r>
-    </w:p>
-    <w:p>
-      <w:pPr>
-        <w:widowControl w:val="0"/>
-        <w:numPr>
-          <w:ilvl w:val="1"/>
-          <w:numId w:val="11"/>
-        </w:numPr>
-        <w:tabs>
-          <w:tab w:val="left" w:pos="1560"/>
-        </w:tabs>
-        <w:autoSpaceDE w:val="0"/>
-        <w:autoSpaceDN w:val="0"/>
-        <w:spacing w:before="21" w:line="240" w:lineRule="auto"/>
-        <w:rPr>
-          <w:rFonts w:ascii="Times New Roman" w:eastAsia="Times New Roman" w:hAnsi="Times New Roman" w:cs="Times New Roman"/>
-          <w:color w:val="auto"/>
-          <w:sz w:val="24"/>
-        </w:rPr>
-      </w:pPr>
-      <w:r>
-        <w:rPr>
-          <w:rFonts w:ascii="Times New Roman" w:eastAsia="Times New Roman" w:hAnsi="Times New Roman" w:cs="Times New Roman"/>
-          <w:color w:val="auto"/>
-          <w:sz w:val="24"/>
-        </w:rPr>
-        <w:t>Time complexity:</w:t>
-      </w:r>
-      <w:r>
-        <w:rPr>
-          <w:rFonts w:ascii="Times New Roman" w:eastAsia="Times New Roman" w:hAnsi="Times New Roman" w:cs="Times New Roman"/>
-          <w:color w:val="auto"/>
-          <w:spacing w:val="-3"/>
-          <w:sz w:val="24"/>
-        </w:rPr>
-        <w:t xml:space="preserve"> </w:t>
-      </w:r>
-      <w:r>
-        <w:rPr>
-          <w:rFonts w:ascii="Times New Roman" w:eastAsia="Times New Roman" w:hAnsi="Times New Roman" w:cs="Times New Roman"/>
-          <w:color w:val="auto"/>
-          <w:sz w:val="24"/>
-        </w:rPr>
-        <w:t>O(1)</w:t>
-      </w:r>
-    </w:p>
-    <w:p>
-      <w:pPr>
-        <w:widowControl w:val="0"/>
-        <w:numPr>
-          <w:ilvl w:val="1"/>
-          <w:numId w:val="11"/>
-        </w:numPr>
-        <w:tabs>
-          <w:tab w:val="left" w:pos="1560"/>
-        </w:tabs>
-        <w:autoSpaceDE w:val="0"/>
-        <w:autoSpaceDN w:val="0"/>
-        <w:spacing w:before="26" w:line="240" w:lineRule="auto"/>
-        <w:rPr>
-          <w:rFonts w:ascii="Times New Roman" w:eastAsia="Times New Roman" w:hAnsi="Times New Roman" w:cs="Times New Roman"/>
-          <w:color w:val="auto"/>
-          <w:sz w:val="24"/>
-        </w:rPr>
-      </w:pPr>
-      <w:r>
-        <w:rPr>
-          <w:rFonts w:ascii="Times New Roman" w:eastAsia="Times New Roman" w:hAnsi="Times New Roman" w:cs="Times New Roman"/>
-          <w:color w:val="auto"/>
-          <w:sz w:val="24"/>
-        </w:rPr>
-        <w:t>Space complexity:</w:t>
-      </w:r>
-      <w:r>
-        <w:rPr>
-          <w:rFonts w:ascii="Times New Roman" w:eastAsia="Times New Roman" w:hAnsi="Times New Roman" w:cs="Times New Roman"/>
-          <w:color w:val="auto"/>
-          <w:spacing w:val="-3"/>
-          <w:sz w:val="24"/>
-        </w:rPr>
-        <w:t xml:space="preserve"> </w:t>
-      </w:r>
-      <w:r>
-        <w:rPr>
-          <w:rFonts w:ascii="Times New Roman" w:eastAsia="Times New Roman" w:hAnsi="Times New Roman" w:cs="Times New Roman"/>
-          <w:color w:val="auto"/>
-          <w:sz w:val="24"/>
-        </w:rPr>
-        <w:t>O(1)</w:t>
-      </w:r>
-    </w:p>
-    <w:p>
-      <w:pPr>
-        <w:widowControl w:val="0"/>
-        <w:numPr>
-          <w:ilvl w:val="0"/>
-          <w:numId w:val="11"/>
-        </w:numPr>
-        <w:tabs>
-          <w:tab w:val="left" w:pos="1560"/>
-        </w:tabs>
-        <w:autoSpaceDE w:val="0"/>
-        <w:autoSpaceDN w:val="0"/>
-        <w:spacing w:before="26" w:line="240" w:lineRule="auto"/>
-        <w:rPr>
-          <w:rFonts w:ascii="Times New Roman" w:eastAsia="Times New Roman" w:hAnsi="Times New Roman" w:cs="Times New Roman"/>
-          <w:color w:val="auto"/>
-          <w:sz w:val="24"/>
-        </w:rPr>
-      </w:pPr>
-      <w:r>
-        <w:rPr>
-          <w:rFonts w:ascii="Times New Roman" w:eastAsia="Times New Roman" w:hAnsi="Times New Roman" w:cs="Times New Roman"/>
-          <w:color w:val="auto"/>
-          <w:sz w:val="24"/>
-        </w:rPr>
-        <w:t>insert</w:t>
-      </w:r>
-      <w:r>
-        <w:rPr>
-          <w:rFonts w:ascii="Times New Roman" w:eastAsia="Times New Roman" w:hAnsi="Times New Roman" w:cs="Times New Roman"/>
-          <w:color w:val="auto"/>
-          <w:sz w:val="24"/>
-        </w:rPr>
-        <w:t>(</w:t>
-      </w:r>
-      <w:r>
-        <w:rPr>
-          <w:rFonts w:ascii="Times New Roman" w:eastAsia="Times New Roman" w:hAnsi="Times New Roman" w:cs="Times New Roman"/>
-          <w:color w:val="auto"/>
-          <w:sz w:val="24"/>
-        </w:rPr>
-        <w:t>value</w:t>
-      </w:r>
-      <w:r>
-        <w:rPr>
-          <w:rFonts w:ascii="Times New Roman" w:eastAsia="Times New Roman" w:hAnsi="Times New Roman" w:cs="Times New Roman"/>
-          <w:color w:val="auto"/>
-          <w:sz w:val="24"/>
-        </w:rPr>
-        <w:t>)</w:t>
-      </w:r>
-    </w:p>
-    <w:p>
-      <w:pPr>
-        <w:widowControl w:val="0"/>
-        <w:numPr>
-          <w:ilvl w:val="1"/>
-          <w:numId w:val="11"/>
-        </w:numPr>
-        <w:tabs>
-          <w:tab w:val="left" w:pos="1560"/>
-        </w:tabs>
-        <w:autoSpaceDE w:val="0"/>
-        <w:autoSpaceDN w:val="0"/>
-        <w:spacing w:before="41" w:line="240" w:lineRule="auto"/>
-        <w:rPr>
-          <w:rFonts w:ascii="Times New Roman" w:eastAsia="Times New Roman" w:hAnsi="Times New Roman" w:cs="Times New Roman"/>
-          <w:color w:val="auto"/>
-          <w:sz w:val="24"/>
-        </w:rPr>
-      </w:pPr>
-      <w:r>
-        <w:rPr>
-          <w:rFonts w:ascii="Times New Roman" w:eastAsia="Times New Roman" w:hAnsi="Times New Roman" w:cs="Times New Roman"/>
-          <w:color w:val="auto"/>
-          <w:sz w:val="24"/>
-        </w:rPr>
-        <w:t xml:space="preserve">Creates a node with the given </w:t>
-      </w:r>
-      <w:r>
-        <w:rPr>
-          <w:rFonts w:ascii="Times New Roman" w:eastAsia="Times New Roman" w:hAnsi="Times New Roman" w:cs="Times New Roman"/>
-          <w:color w:val="auto"/>
-          <w:sz w:val="24"/>
-        </w:rPr>
-        <w:t>value</w:t>
-      </w:r>
-      <w:r>
-        <w:rPr>
-          <w:rFonts w:ascii="Times New Roman" w:eastAsia="Times New Roman" w:hAnsi="Times New Roman" w:cs="Times New Roman"/>
-          <w:color w:val="auto"/>
-          <w:sz w:val="24"/>
-        </w:rPr>
-        <w:t xml:space="preserve"> </w:t>
-      </w:r>
-      <w:r>
-        <w:rPr>
-          <w:rFonts w:ascii="Times New Roman" w:eastAsia="Times New Roman" w:hAnsi="Times New Roman" w:cs="Times New Roman"/>
-          <w:color w:val="auto"/>
-          <w:sz w:val="24"/>
-        </w:rPr>
-        <w:t xml:space="preserve">and adds it </w:t>
-      </w:r>
-      <w:r>
-        <w:rPr>
-          <w:rFonts w:ascii="Times New Roman" w:eastAsia="Times New Roman" w:hAnsi="Times New Roman" w:cs="Times New Roman"/>
-          <w:color w:val="auto"/>
-          <w:sz w:val="24"/>
-        </w:rPr>
-        <w:t xml:space="preserve">to </w:t>
-      </w:r>
-      <w:r>
-        <w:rPr>
-          <w:rFonts w:ascii="Times New Roman" w:eastAsia="Times New Roman" w:hAnsi="Times New Roman" w:cs="Times New Roman"/>
-          <w:color w:val="auto"/>
-          <w:sz w:val="24"/>
-        </w:rPr>
-        <w:t xml:space="preserve">the Heap </w:t>
-      </w:r>
-    </w:p>
-    <w:p>
-      <w:pPr>
-        <w:widowControl w:val="0"/>
-        <w:numPr>
-          <w:ilvl w:val="1"/>
-          <w:numId w:val="11"/>
-        </w:numPr>
-        <w:tabs>
-          <w:tab w:val="left" w:pos="1560"/>
-        </w:tabs>
-        <w:autoSpaceDE w:val="0"/>
-        <w:autoSpaceDN w:val="0"/>
-        <w:spacing w:before="20" w:line="240" w:lineRule="auto"/>
-        <w:rPr>
-          <w:rFonts w:ascii="Times New Roman" w:eastAsia="Times New Roman" w:hAnsi="Times New Roman" w:cs="Times New Roman"/>
-          <w:color w:val="auto"/>
-          <w:sz w:val="24"/>
-        </w:rPr>
-      </w:pPr>
-      <w:r>
-        <w:rPr>
-          <w:rFonts w:ascii="Times New Roman" w:eastAsia="Times New Roman" w:hAnsi="Times New Roman" w:cs="Times New Roman"/>
-          <w:color w:val="auto"/>
-          <w:sz w:val="24"/>
-        </w:rPr>
-        <w:t>Returns</w:t>
-      </w:r>
-      <w:r>
-        <w:rPr>
-          <w:rFonts w:ascii="Times New Roman" w:eastAsia="Times New Roman" w:hAnsi="Times New Roman" w:cs="Times New Roman"/>
-          <w:color w:val="auto"/>
-          <w:spacing w:val="-1"/>
-          <w:sz w:val="24"/>
-        </w:rPr>
-        <w:t xml:space="preserve"> </w:t>
-      </w:r>
-      <w:r>
-        <w:rPr>
-          <w:rFonts w:ascii="Times New Roman" w:eastAsia="Times New Roman" w:hAnsi="Times New Roman" w:cs="Times New Roman"/>
-          <w:color w:val="auto"/>
-          <w:sz w:val="24"/>
-        </w:rPr>
-        <w:t>nothing</w:t>
-      </w:r>
-    </w:p>
-    <w:p>
-      <w:pPr>
-        <w:widowControl w:val="0"/>
-        <w:numPr>
-          <w:ilvl w:val="1"/>
-          <w:numId w:val="11"/>
-        </w:numPr>
-        <w:tabs>
-          <w:tab w:val="left" w:pos="1560"/>
-        </w:tabs>
-        <w:autoSpaceDE w:val="0"/>
-        <w:autoSpaceDN w:val="0"/>
-        <w:spacing w:before="21" w:line="240" w:lineRule="auto"/>
-        <w:rPr>
-          <w:rFonts w:ascii="Times New Roman" w:eastAsia="Times New Roman" w:hAnsi="Times New Roman" w:cs="Times New Roman"/>
-          <w:color w:val="auto"/>
-          <w:sz w:val="24"/>
-        </w:rPr>
-      </w:pPr>
-      <w:r>
-        <w:rPr>
-          <w:rFonts w:ascii="Times New Roman" w:eastAsia="Times New Roman" w:hAnsi="Times New Roman" w:cs="Times New Roman"/>
-          <w:color w:val="auto"/>
-          <w:sz w:val="24"/>
-        </w:rPr>
-        <w:t>Time complexity:</w:t>
-      </w:r>
-      <w:r>
-        <w:rPr>
-          <w:rFonts w:ascii="Times New Roman" w:eastAsia="Times New Roman" w:hAnsi="Times New Roman" w:cs="Times New Roman"/>
-          <w:color w:val="auto"/>
-          <w:spacing w:val="-3"/>
-          <w:sz w:val="24"/>
-        </w:rPr>
-        <w:t xml:space="preserve"> </w:t>
-      </w:r>
-      <w:r>
-        <w:rPr>
-          <w:rFonts w:ascii="Times New Roman" w:eastAsia="Times New Roman" w:hAnsi="Times New Roman" w:cs="Times New Roman"/>
-          <w:color w:val="auto"/>
-          <w:sz w:val="24"/>
-        </w:rPr>
-        <w:t>O(</w:t>
-      </w:r>
-      <w:r>
-        <w:rPr>
-          <w:rFonts w:ascii="Times New Roman" w:eastAsia="Times New Roman" w:hAnsi="Times New Roman" w:cs="Times New Roman"/>
-          <w:color w:val="auto"/>
-          <w:sz w:val="24"/>
-        </w:rPr>
-        <w:t>log</w:t>
-      </w:r>
-      <w:r>
-        <w:rPr>
-          <w:rFonts w:ascii="Times New Roman" w:eastAsia="Times New Roman" w:hAnsi="Times New Roman" w:cs="Times New Roman"/>
-          <w:color w:val="auto"/>
-          <w:sz w:val="24"/>
-        </w:rPr>
-        <w:t>n</w:t>
-      </w:r>
-      <w:r>
-        <w:rPr>
-          <w:rFonts w:ascii="Times New Roman" w:eastAsia="Times New Roman" w:hAnsi="Times New Roman" w:cs="Times New Roman"/>
-          <w:color w:val="auto"/>
-          <w:sz w:val="24"/>
-        </w:rPr>
-        <w:t>)</w:t>
-      </w:r>
-      <w:r>
-        <w:rPr>
-          <w:rFonts w:ascii="Times New Roman" w:eastAsia="Times New Roman" w:hAnsi="Times New Roman" w:cs="Times New Roman"/>
-          <w:color w:val="auto"/>
-          <w:sz w:val="24"/>
-        </w:rPr>
-        <w:tab/>
-        <w:t>*1</w:t>
-      </w:r>
-    </w:p>
-    <w:p>
-      <w:pPr>
-        <w:widowControl w:val="0"/>
-        <w:numPr>
-          <w:ilvl w:val="1"/>
-          <w:numId w:val="11"/>
-        </w:numPr>
-        <w:tabs>
-          <w:tab w:val="left" w:pos="1560"/>
-        </w:tabs>
-        <w:autoSpaceDE w:val="0"/>
-        <w:autoSpaceDN w:val="0"/>
-        <w:spacing w:before="21" w:line="240" w:lineRule="auto"/>
-        <w:rPr>
-          <w:rFonts w:ascii="Times New Roman" w:eastAsia="Times New Roman" w:hAnsi="Times New Roman" w:cs="Times New Roman"/>
-          <w:color w:val="auto"/>
-          <w:sz w:val="24"/>
-        </w:rPr>
-      </w:pPr>
-      <w:r>
-        <w:rPr>
-          <w:rFonts w:ascii="Times New Roman" w:eastAsia="Times New Roman" w:hAnsi="Times New Roman" w:cs="Times New Roman"/>
-          <w:color w:val="auto"/>
-          <w:sz w:val="24"/>
-        </w:rPr>
-        <w:t>Space complexity:</w:t>
-      </w:r>
-      <w:r>
-        <w:rPr>
-          <w:rFonts w:ascii="Times New Roman" w:eastAsia="Times New Roman" w:hAnsi="Times New Roman" w:cs="Times New Roman"/>
-          <w:color w:val="auto"/>
-          <w:spacing w:val="-3"/>
-          <w:sz w:val="24"/>
-        </w:rPr>
-        <w:t xml:space="preserve"> </w:t>
-      </w:r>
-      <w:r>
-        <w:rPr>
-          <w:rFonts w:ascii="Times New Roman" w:eastAsia="Times New Roman" w:hAnsi="Times New Roman" w:cs="Times New Roman"/>
-          <w:color w:val="auto"/>
-          <w:sz w:val="24"/>
-        </w:rPr>
-        <w:t>O(</w:t>
-      </w:r>
-      <w:r>
-        <w:rPr>
-          <w:rFonts w:ascii="Times New Roman" w:eastAsia="Times New Roman" w:hAnsi="Times New Roman" w:cs="Times New Roman"/>
-          <w:color w:val="auto"/>
-          <w:sz w:val="24"/>
-        </w:rPr>
-        <w:t>1</w:t>
-      </w:r>
-      <w:r>
-        <w:rPr>
-          <w:rFonts w:ascii="Times New Roman" w:eastAsia="Times New Roman" w:hAnsi="Times New Roman" w:cs="Times New Roman"/>
-          <w:color w:val="auto"/>
-          <w:sz w:val="24"/>
-        </w:rPr>
-        <w:t>)</w:t>
-      </w:r>
-      <w:r>
-        <w:rPr>
-          <w:rFonts w:ascii="Times New Roman" w:eastAsia="Times New Roman" w:hAnsi="Times New Roman" w:cs="Times New Roman"/>
-          <w:color w:val="auto"/>
-          <w:sz w:val="24"/>
-        </w:rPr>
-        <w:tab/>
-      </w:r>
-      <w:r>
-        <w:rPr>
-          <w:rFonts w:ascii="Times New Roman" w:eastAsia="Times New Roman" w:hAnsi="Times New Roman" w:cs="Times New Roman"/>
-          <w:color w:val="auto"/>
-          <w:sz w:val="24"/>
-        </w:rPr>
-        <w:t>*2</w:t>
-      </w:r>
-    </w:p>
-    <w:p>
-      <w:pPr>
-        <w:widowControl w:val="0"/>
-        <w:numPr>
-          <w:ilvl w:val="0"/>
-          <w:numId w:val="11"/>
-        </w:numPr>
-        <w:tabs>
-          <w:tab w:val="left" w:pos="838"/>
-          <w:tab w:val="left" w:pos="840"/>
-        </w:tabs>
-        <w:autoSpaceDE w:val="0"/>
-        <w:autoSpaceDN w:val="0"/>
-        <w:spacing w:before="20" w:line="240" w:lineRule="auto"/>
-        <w:rPr>
-          <w:rFonts w:ascii="Times New Roman" w:eastAsia="Times New Roman" w:hAnsi="Times New Roman" w:cs="Times New Roman"/>
-          <w:color w:val="auto"/>
-          <w:sz w:val="24"/>
-        </w:rPr>
-      </w:pPr>
-      <w:r>
-        <w:rPr>
-          <w:rFonts w:ascii="Times New Roman" w:eastAsia="Times New Roman" w:hAnsi="Times New Roman" w:cs="Times New Roman"/>
-          <w:color w:val="auto"/>
-          <w:sz w:val="24"/>
-        </w:rPr>
-        <w:t>remove(</w:t>
-      </w:r>
-      <w:r>
-        <w:rPr>
-          <w:rFonts w:ascii="Times New Roman" w:eastAsia="Times New Roman" w:hAnsi="Times New Roman" w:cs="Times New Roman"/>
-          <w:color w:val="auto"/>
-          <w:sz w:val="24"/>
-        </w:rPr>
-        <w:t>value</w:t>
-      </w:r>
-      <w:r>
-        <w:rPr>
-          <w:rFonts w:ascii="Times New Roman" w:eastAsia="Times New Roman" w:hAnsi="Times New Roman" w:cs="Times New Roman"/>
-          <w:color w:val="auto"/>
-          <w:sz w:val="24"/>
-        </w:rPr>
-        <w:t>)</w:t>
-      </w:r>
-    </w:p>
-    <w:p>
-      <w:pPr>
-        <w:widowControl w:val="0"/>
-        <w:numPr>
-          <w:ilvl w:val="1"/>
-          <w:numId w:val="11"/>
-        </w:numPr>
-        <w:tabs>
-          <w:tab w:val="left" w:pos="1560"/>
-        </w:tabs>
-        <w:autoSpaceDE w:val="0"/>
-        <w:autoSpaceDN w:val="0"/>
-        <w:spacing w:before="41" w:line="240" w:lineRule="auto"/>
-        <w:rPr>
-          <w:rFonts w:ascii="Times New Roman" w:eastAsia="Times New Roman" w:hAnsi="Times New Roman" w:cs="Times New Roman"/>
-          <w:color w:val="auto"/>
-          <w:sz w:val="24"/>
-        </w:rPr>
-      </w:pPr>
-      <w:r>
-        <w:rPr>
-          <w:rFonts w:ascii="Times New Roman" w:eastAsia="Times New Roman" w:hAnsi="Times New Roman" w:cs="Times New Roman"/>
-          <w:color w:val="auto"/>
-          <w:sz w:val="24"/>
-        </w:rPr>
-        <w:t xml:space="preserve">Removes </w:t>
-      </w:r>
-      <w:r>
-        <w:rPr>
-          <w:rFonts w:ascii="Times New Roman" w:eastAsia="Times New Roman" w:hAnsi="Times New Roman" w:cs="Times New Roman"/>
-          <w:color w:val="auto"/>
-          <w:sz w:val="24"/>
-        </w:rPr>
-        <w:t>the node</w:t>
-      </w:r>
-      <w:r>
-        <w:rPr>
-          <w:rFonts w:ascii="Times New Roman" w:eastAsia="Times New Roman" w:hAnsi="Times New Roman" w:cs="Times New Roman"/>
-          <w:color w:val="auto"/>
-          <w:sz w:val="24"/>
-        </w:rPr>
-        <w:t xml:space="preserve"> with a given </w:t>
-      </w:r>
-      <w:r>
-        <w:rPr>
-          <w:rFonts w:ascii="Times New Roman" w:eastAsia="Times New Roman" w:hAnsi="Times New Roman" w:cs="Times New Roman"/>
-          <w:color w:val="auto"/>
-          <w:sz w:val="24"/>
-        </w:rPr>
-        <w:t>value</w:t>
-      </w:r>
-      <w:r>
-        <w:rPr>
-          <w:rFonts w:ascii="Times New Roman" w:eastAsia="Times New Roman" w:hAnsi="Times New Roman" w:cs="Times New Roman"/>
-          <w:color w:val="auto"/>
-          <w:sz w:val="24"/>
-        </w:rPr>
-        <w:t xml:space="preserve">, </w:t>
-      </w:r>
-      <w:r>
-        <w:rPr>
-          <w:rFonts w:ascii="Times New Roman" w:eastAsia="Times New Roman" w:hAnsi="Times New Roman" w:cs="Times New Roman"/>
-          <w:color w:val="auto"/>
-          <w:sz w:val="24"/>
-        </w:rPr>
-        <w:t xml:space="preserve">does nothing if </w:t>
-      </w:r>
-      <w:r>
-        <w:rPr>
-          <w:rFonts w:ascii="Times New Roman" w:eastAsia="Times New Roman" w:hAnsi="Times New Roman" w:cs="Times New Roman"/>
-          <w:color w:val="auto"/>
-          <w:sz w:val="24"/>
-        </w:rPr>
-        <w:t xml:space="preserve">value </w:t>
-      </w:r>
-      <w:r>
-        <w:rPr>
-          <w:rFonts w:ascii="Times New Roman" w:eastAsia="Times New Roman" w:hAnsi="Times New Roman" w:cs="Times New Roman"/>
-          <w:color w:val="auto"/>
-          <w:sz w:val="24"/>
-        </w:rPr>
-        <w:t>not present</w:t>
-      </w:r>
-    </w:p>
-    <w:p>
-      <w:pPr>
-        <w:widowControl w:val="0"/>
-        <w:numPr>
-          <w:ilvl w:val="1"/>
-          <w:numId w:val="11"/>
-        </w:numPr>
-        <w:tabs>
-          <w:tab w:val="left" w:pos="1560"/>
-        </w:tabs>
-        <w:autoSpaceDE w:val="0"/>
-        <w:autoSpaceDN w:val="0"/>
-        <w:spacing w:before="21" w:line="240" w:lineRule="auto"/>
-        <w:rPr>
-          <w:rFonts w:ascii="Times New Roman" w:eastAsia="Times New Roman" w:hAnsi="Times New Roman" w:cs="Times New Roman"/>
-          <w:color w:val="auto"/>
-          <w:sz w:val="24"/>
-        </w:rPr>
-      </w:pPr>
-      <w:r>
-        <w:rPr>
-          <w:rFonts w:ascii="Times New Roman" w:eastAsia="Times New Roman" w:hAnsi="Times New Roman" w:cs="Times New Roman"/>
-          <w:color w:val="auto"/>
-          <w:sz w:val="24"/>
-        </w:rPr>
-        <w:t>Time complexity:</w:t>
-      </w:r>
-      <w:r>
-        <w:rPr>
-          <w:rFonts w:ascii="Times New Roman" w:eastAsia="Times New Roman" w:hAnsi="Times New Roman" w:cs="Times New Roman"/>
-          <w:color w:val="auto"/>
-          <w:spacing w:val="-3"/>
-          <w:sz w:val="24"/>
-        </w:rPr>
-        <w:t xml:space="preserve"> </w:t>
-      </w:r>
-      <w:r>
-        <w:rPr>
-          <w:rFonts w:ascii="Times New Roman" w:eastAsia="Times New Roman" w:hAnsi="Times New Roman" w:cs="Times New Roman"/>
-          <w:color w:val="auto"/>
-          <w:sz w:val="24"/>
-        </w:rPr>
-        <w:t>O(</w:t>
-      </w:r>
-      <w:r>
-        <w:rPr>
-          <w:rFonts w:ascii="Times New Roman" w:eastAsia="Times New Roman" w:hAnsi="Times New Roman" w:cs="Times New Roman"/>
-          <w:color w:val="auto"/>
-          <w:sz w:val="24"/>
-        </w:rPr>
-        <w:t>log</w:t>
-      </w:r>
-      <w:r>
-        <w:rPr>
-          <w:rFonts w:ascii="Times New Roman" w:eastAsia="Times New Roman" w:hAnsi="Times New Roman" w:cs="Times New Roman"/>
-          <w:color w:val="auto"/>
-          <w:sz w:val="24"/>
-        </w:rPr>
-        <w:t>n</w:t>
-      </w:r>
-      <w:r>
-        <w:rPr>
-          <w:rFonts w:ascii="Times New Roman" w:eastAsia="Times New Roman" w:hAnsi="Times New Roman" w:cs="Times New Roman"/>
-          <w:color w:val="auto"/>
-          <w:sz w:val="24"/>
-        </w:rPr>
-        <w:t>)</w:t>
-      </w:r>
-      <w:r>
-        <w:rPr>
-          <w:rFonts w:ascii="Times New Roman" w:eastAsia="Times New Roman" w:hAnsi="Times New Roman" w:cs="Times New Roman"/>
-          <w:color w:val="auto"/>
-          <w:sz w:val="24"/>
-        </w:rPr>
-        <w:tab/>
-        <w:t>*1</w:t>
-      </w:r>
-    </w:p>
-    <w:p>
-      <w:pPr>
-        <w:widowControl w:val="0"/>
-        <w:numPr>
-          <w:ilvl w:val="1"/>
-          <w:numId w:val="11"/>
-        </w:numPr>
-        <w:tabs>
-          <w:tab w:val="left" w:pos="1560"/>
-        </w:tabs>
-        <w:autoSpaceDE w:val="0"/>
-        <w:autoSpaceDN w:val="0"/>
-        <w:spacing w:before="25" w:line="240" w:lineRule="auto"/>
-        <w:rPr>
-          <w:rFonts w:ascii="Times New Roman" w:eastAsia="Times New Roman" w:hAnsi="Times New Roman" w:cs="Times New Roman"/>
-          <w:color w:val="auto"/>
-          <w:sz w:val="24"/>
-        </w:rPr>
-      </w:pPr>
-      <w:r>
-        <w:rPr>
-          <w:rFonts w:ascii="Times New Roman" w:eastAsia="Times New Roman" w:hAnsi="Times New Roman" w:cs="Times New Roman"/>
-          <w:color w:val="auto"/>
-          <w:sz w:val="24"/>
-        </w:rPr>
-        <w:t>Space complexity:</w:t>
-      </w:r>
-      <w:r>
-        <w:rPr>
-          <w:rFonts w:ascii="Times New Roman" w:eastAsia="Times New Roman" w:hAnsi="Times New Roman" w:cs="Times New Roman"/>
-          <w:color w:val="auto"/>
-          <w:spacing w:val="-3"/>
-          <w:sz w:val="24"/>
-        </w:rPr>
-        <w:t xml:space="preserve"> </w:t>
-      </w:r>
-      <w:r>
-        <w:rPr>
-          <w:rFonts w:ascii="Times New Roman" w:eastAsia="Times New Roman" w:hAnsi="Times New Roman" w:cs="Times New Roman"/>
-          <w:color w:val="auto"/>
-          <w:sz w:val="24"/>
-        </w:rPr>
-        <w:t>O(</w:t>
-      </w:r>
-      <w:r>
-        <w:rPr>
-          <w:rFonts w:ascii="Times New Roman" w:eastAsia="Times New Roman" w:hAnsi="Times New Roman" w:cs="Times New Roman"/>
-          <w:color w:val="auto"/>
-          <w:sz w:val="24"/>
-        </w:rPr>
-        <w:t>1</w:t>
-      </w:r>
-      <w:r>
-        <w:rPr>
-          <w:rFonts w:ascii="Times New Roman" w:eastAsia="Times New Roman" w:hAnsi="Times New Roman" w:cs="Times New Roman"/>
-          <w:color w:val="auto"/>
-          <w:sz w:val="24"/>
-        </w:rPr>
-        <w:t>)</w:t>
-      </w:r>
-      <w:r>
-        <w:rPr>
-          <w:rFonts w:ascii="Times New Roman" w:eastAsia="Times New Roman" w:hAnsi="Times New Roman" w:cs="Times New Roman"/>
-          <w:color w:val="auto"/>
-          <w:sz w:val="24"/>
-        </w:rPr>
-        <w:tab/>
-      </w:r>
-      <w:r>
-        <w:rPr>
-          <w:rFonts w:ascii="Times New Roman" w:eastAsia="Times New Roman" w:hAnsi="Times New Roman" w:cs="Times New Roman"/>
-          <w:color w:val="auto"/>
-          <w:sz w:val="24"/>
-        </w:rPr>
-        <w:t>*2</w:t>
-      </w:r>
-    </w:p>
-    <w:p>
-      <w:pPr>
-        <w:widowControl w:val="0"/>
-        <w:numPr>
-          <w:ilvl w:val="0"/>
-          <w:numId w:val="11"/>
-        </w:numPr>
-        <w:tabs>
-          <w:tab w:val="left" w:pos="1560"/>
-        </w:tabs>
-        <w:autoSpaceDE w:val="0"/>
-        <w:autoSpaceDN w:val="0"/>
-        <w:spacing w:before="25" w:line="240" w:lineRule="auto"/>
-        <w:rPr>
-          <w:rFonts w:ascii="Times New Roman" w:eastAsia="Times New Roman" w:hAnsi="Times New Roman" w:cs="Times New Roman"/>
-          <w:color w:val="auto"/>
-          <w:sz w:val="24"/>
-        </w:rPr>
-      </w:pPr>
-      <w:r>
-        <w:rPr>
-          <w:rFonts w:ascii="Times New Roman" w:eastAsia="Times New Roman" w:hAnsi="Times New Roman" w:cs="Times New Roman"/>
-          <w:color w:val="auto"/>
-          <w:sz w:val="24"/>
-        </w:rPr>
-        <w:t>swap(i, j)</w:t>
-      </w:r>
-    </w:p>
-    <w:p>
-      <w:pPr>
-        <w:widowControl w:val="0"/>
-        <w:numPr>
-          <w:ilvl w:val="1"/>
-          <w:numId w:val="11"/>
-        </w:numPr>
-        <w:tabs>
-          <w:tab w:val="left" w:pos="1560"/>
-        </w:tabs>
-        <w:autoSpaceDE w:val="0"/>
-        <w:autoSpaceDN w:val="0"/>
-        <w:spacing w:before="25" w:line="240" w:lineRule="auto"/>
-        <w:rPr>
-          <w:rFonts w:ascii="Times New Roman" w:eastAsia="Times New Roman" w:hAnsi="Times New Roman" w:cs="Times New Roman"/>
-          <w:color w:val="auto"/>
-          <w:sz w:val="24"/>
-        </w:rPr>
-      </w:pPr>
-      <w:r>
-        <w:rPr>
-          <w:rFonts w:ascii="Times New Roman" w:eastAsia="Times New Roman" w:hAnsi="Times New Roman" w:cs="Times New Roman"/>
-          <w:color w:val="auto"/>
-          <w:sz w:val="24"/>
-        </w:rPr>
-        <w:t>Swaps the elements at indices i and j of a list</w:t>
-      </w:r>
-    </w:p>
-    <w:p>
-      <w:pPr>
-        <w:widowControl w:val="0"/>
-        <w:numPr>
-          <w:ilvl w:val="1"/>
-          <w:numId w:val="11"/>
-        </w:numPr>
-        <w:tabs>
-          <w:tab w:val="left" w:pos="1560"/>
-        </w:tabs>
-        <w:autoSpaceDE w:val="0"/>
-        <w:autoSpaceDN w:val="0"/>
-        <w:spacing w:before="21" w:line="240" w:lineRule="auto"/>
-        <w:rPr>
-          <w:rFonts w:ascii="Times New Roman" w:eastAsia="Times New Roman" w:hAnsi="Times New Roman" w:cs="Times New Roman"/>
-          <w:color w:val="auto"/>
-          <w:sz w:val="24"/>
-        </w:rPr>
-      </w:pPr>
-      <w:r>
-        <w:rPr>
-          <w:rFonts w:ascii="Times New Roman" w:eastAsia="Times New Roman" w:hAnsi="Times New Roman" w:cs="Times New Roman"/>
-          <w:color w:val="auto"/>
-          <w:sz w:val="24"/>
-        </w:rPr>
-        <w:t>Time complexity:</w:t>
-      </w:r>
-      <w:r>
-        <w:rPr>
-          <w:rFonts w:ascii="Times New Roman" w:eastAsia="Times New Roman" w:hAnsi="Times New Roman" w:cs="Times New Roman"/>
-          <w:color w:val="auto"/>
-          <w:spacing w:val="-3"/>
-          <w:sz w:val="24"/>
-        </w:rPr>
-        <w:t xml:space="preserve"> </w:t>
-      </w:r>
-      <w:r>
-        <w:rPr>
-          <w:rFonts w:ascii="Times New Roman" w:eastAsia="Times New Roman" w:hAnsi="Times New Roman" w:cs="Times New Roman"/>
-          <w:color w:val="auto"/>
-          <w:sz w:val="24"/>
-        </w:rPr>
-        <w:t>O(1</w:t>
-      </w:r>
-      <w:r>
-        <w:rPr>
-          <w:rFonts w:ascii="Times New Roman" w:eastAsia="Times New Roman" w:hAnsi="Times New Roman" w:cs="Times New Roman"/>
-          <w:color w:val="auto"/>
-          <w:sz w:val="24"/>
-        </w:rPr>
-        <w:t>)</w:t>
-      </w:r>
-    </w:p>
-    <w:p>
-      <w:pPr>
-        <w:widowControl w:val="0"/>
-        <w:numPr>
-          <w:ilvl w:val="1"/>
-          <w:numId w:val="11"/>
-        </w:numPr>
-        <w:tabs>
-          <w:tab w:val="left" w:pos="1560"/>
-        </w:tabs>
-        <w:autoSpaceDE w:val="0"/>
-        <w:autoSpaceDN w:val="0"/>
-        <w:spacing w:before="25" w:line="240" w:lineRule="auto"/>
-        <w:rPr>
-          <w:rFonts w:ascii="Times New Roman" w:eastAsia="Times New Roman" w:hAnsi="Times New Roman" w:cs="Times New Roman"/>
-          <w:color w:val="auto"/>
-          <w:sz w:val="24"/>
-        </w:rPr>
-      </w:pPr>
-      <w:r>
-        <w:rPr>
-          <w:rFonts w:ascii="Times New Roman" w:eastAsia="Times New Roman" w:hAnsi="Times New Roman" w:cs="Times New Roman"/>
-          <w:color w:val="auto"/>
-          <w:sz w:val="24"/>
-        </w:rPr>
-        <w:t>Space complexity:</w:t>
-      </w:r>
-      <w:r>
-        <w:rPr>
-          <w:rFonts w:ascii="Times New Roman" w:eastAsia="Times New Roman" w:hAnsi="Times New Roman" w:cs="Times New Roman"/>
-          <w:color w:val="auto"/>
-          <w:spacing w:val="-3"/>
-          <w:sz w:val="24"/>
-        </w:rPr>
-        <w:t xml:space="preserve"> </w:t>
-      </w:r>
-      <w:r>
-        <w:rPr>
-          <w:rFonts w:ascii="Times New Roman" w:eastAsia="Times New Roman" w:hAnsi="Times New Roman" w:cs="Times New Roman"/>
-          <w:color w:val="auto"/>
-          <w:sz w:val="24"/>
-        </w:rPr>
-        <w:t>O(1</w:t>
-      </w:r>
-      <w:r>
-        <w:rPr>
-          <w:rFonts w:ascii="Times New Roman" w:eastAsia="Times New Roman" w:hAnsi="Times New Roman" w:cs="Times New Roman"/>
-          <w:color w:val="auto"/>
-          <w:sz w:val="24"/>
-        </w:rPr>
-        <w:t>)</w:t>
-      </w:r>
-    </w:p>
-    <w:p>
-      <w:pPr>
-        <w:widowControl w:val="0"/>
-        <w:numPr>
-          <w:ilvl w:val="0"/>
-          <w:numId w:val="11"/>
-        </w:numPr>
-        <w:tabs>
-          <w:tab w:val="left" w:pos="1560"/>
-        </w:tabs>
-        <w:autoSpaceDE w:val="0"/>
-        <w:autoSpaceDN w:val="0"/>
-        <w:spacing w:before="25" w:line="240" w:lineRule="auto"/>
-        <w:rPr>
-          <w:rFonts w:ascii="Times New Roman" w:eastAsia="Times New Roman" w:hAnsi="Times New Roman" w:cs="Times New Roman"/>
-          <w:color w:val="auto"/>
-          <w:sz w:val="24"/>
-        </w:rPr>
-      </w:pPr>
-      <w:r>
-        <w:rPr>
-          <w:rFonts w:ascii="Times New Roman" w:eastAsia="Times New Roman" w:hAnsi="Times New Roman" w:cs="Times New Roman"/>
-          <w:color w:val="auto"/>
-          <w:sz w:val="24"/>
-        </w:rPr>
-        <w:t>up</w:t>
-      </w:r>
-      <w:r>
-        <w:rPr>
-          <w:rFonts w:ascii="Times New Roman" w:eastAsia="Times New Roman" w:hAnsi="Times New Roman" w:cs="Times New Roman"/>
-          <w:color w:val="auto"/>
-          <w:sz w:val="24"/>
-        </w:rPr>
-        <w:t>H</w:t>
-      </w:r>
-      <w:r>
-        <w:rPr>
-          <w:rFonts w:ascii="Times New Roman" w:eastAsia="Times New Roman" w:hAnsi="Times New Roman" w:cs="Times New Roman"/>
-          <w:color w:val="auto"/>
-          <w:sz w:val="24"/>
-        </w:rPr>
-        <w:t>eap</w:t>
-      </w:r>
-      <w:r>
-        <w:rPr>
-          <w:rFonts w:ascii="Times New Roman" w:eastAsia="Times New Roman" w:hAnsi="Times New Roman" w:cs="Times New Roman"/>
-          <w:color w:val="auto"/>
-          <w:sz w:val="24"/>
-        </w:rPr>
-        <w:t>(</w:t>
-      </w:r>
-      <w:r>
-        <w:rPr>
-          <w:rFonts w:ascii="Times New Roman" w:eastAsia="Times New Roman" w:hAnsi="Times New Roman" w:cs="Times New Roman"/>
-          <w:color w:val="auto"/>
-          <w:sz w:val="24"/>
-        </w:rPr>
-        <w:t>i</w:t>
-      </w:r>
-      <w:r>
-        <w:rPr>
-          <w:rFonts w:ascii="Times New Roman" w:eastAsia="Times New Roman" w:hAnsi="Times New Roman" w:cs="Times New Roman"/>
-          <w:color w:val="auto"/>
-          <w:sz w:val="24"/>
-        </w:rPr>
-        <w:t>)</w:t>
-      </w:r>
-    </w:p>
-    <w:p>
-      <w:pPr>
-        <w:widowControl w:val="0"/>
-        <w:numPr>
-          <w:ilvl w:val="1"/>
-          <w:numId w:val="11"/>
-        </w:numPr>
-        <w:tabs>
-          <w:tab w:val="left" w:pos="1560"/>
-        </w:tabs>
-        <w:autoSpaceDE w:val="0"/>
-        <w:autoSpaceDN w:val="0"/>
-        <w:spacing w:before="25" w:line="240" w:lineRule="auto"/>
-        <w:rPr>
-          <w:rFonts w:ascii="Times New Roman" w:eastAsia="Times New Roman" w:hAnsi="Times New Roman" w:cs="Times New Roman"/>
-          <w:color w:val="auto"/>
-          <w:sz w:val="24"/>
-        </w:rPr>
-      </w:pPr>
-      <w:r>
-        <w:rPr>
-          <w:rFonts w:ascii="Times New Roman" w:eastAsia="Times New Roman" w:hAnsi="Times New Roman" w:cs="Times New Roman"/>
-          <w:color w:val="auto"/>
-          <w:sz w:val="24"/>
-        </w:rPr>
-        <w:t>Moves node at index i up the tree via swaps until it is in the proper position</w:t>
-      </w:r>
-    </w:p>
-    <w:p>
-      <w:pPr>
-        <w:widowControl w:val="0"/>
-        <w:numPr>
-          <w:ilvl w:val="1"/>
-          <w:numId w:val="11"/>
-        </w:numPr>
-        <w:tabs>
-          <w:tab w:val="left" w:pos="1560"/>
-        </w:tabs>
-        <w:autoSpaceDE w:val="0"/>
-        <w:autoSpaceDN w:val="0"/>
-        <w:spacing w:before="25" w:line="240" w:lineRule="auto"/>
-        <w:rPr>
-          <w:rFonts w:ascii="Times New Roman" w:eastAsia="Times New Roman" w:hAnsi="Times New Roman" w:cs="Times New Roman"/>
-          <w:color w:val="auto"/>
-          <w:sz w:val="24"/>
-        </w:rPr>
-      </w:pPr>
-      <w:r>
-        <w:rPr>
-          <w:rFonts w:ascii="Times New Roman" w:eastAsia="Times New Roman" w:hAnsi="Times New Roman" w:cs="Times New Roman"/>
-          <w:color w:val="auto"/>
-          <w:sz w:val="24"/>
-        </w:rPr>
-        <w:t>Time complexity:</w:t>
-      </w:r>
-      <w:r>
-        <w:rPr>
-          <w:rFonts w:ascii="Times New Roman" w:eastAsia="Times New Roman" w:hAnsi="Times New Roman" w:cs="Times New Roman"/>
-          <w:color w:val="auto"/>
-          <w:sz w:val="24"/>
-        </w:rPr>
-        <w:t xml:space="preserve"> </w:t>
-      </w:r>
-      <w:r>
-        <w:rPr>
-          <w:rFonts w:ascii="Times New Roman" w:eastAsia="Times New Roman" w:hAnsi="Times New Roman" w:cs="Times New Roman"/>
-          <w:color w:val="auto"/>
-          <w:sz w:val="24"/>
-        </w:rPr>
-        <w:t>O(</w:t>
-      </w:r>
-      <w:r>
-        <w:rPr>
-          <w:rFonts w:ascii="Times New Roman" w:eastAsia="Times New Roman" w:hAnsi="Times New Roman" w:cs="Times New Roman"/>
-          <w:color w:val="auto"/>
-          <w:sz w:val="24"/>
-        </w:rPr>
-        <w:t>log</w:t>
-      </w:r>
-      <w:r>
-        <w:rPr>
-          <w:rFonts w:ascii="Times New Roman" w:eastAsia="Times New Roman" w:hAnsi="Times New Roman" w:cs="Times New Roman"/>
-          <w:color w:val="auto"/>
-          <w:sz w:val="24"/>
-        </w:rPr>
-        <w:t>n)</w:t>
-      </w:r>
-      <w:r>
-        <w:rPr>
-          <w:rFonts w:ascii="Times New Roman" w:eastAsia="Times New Roman" w:hAnsi="Times New Roman" w:cs="Times New Roman"/>
-          <w:color w:val="auto"/>
-          <w:sz w:val="24"/>
-        </w:rPr>
-        <w:tab/>
-        <w:t>*1</w:t>
-      </w:r>
-    </w:p>
-    <w:p>
-      <w:pPr>
-        <w:widowControl w:val="0"/>
-        <w:numPr>
-          <w:ilvl w:val="1"/>
-          <w:numId w:val="11"/>
-        </w:numPr>
-        <w:tabs>
-          <w:tab w:val="left" w:pos="1560"/>
-        </w:tabs>
-        <w:autoSpaceDE w:val="0"/>
-        <w:autoSpaceDN w:val="0"/>
-        <w:spacing w:before="25" w:line="240" w:lineRule="auto"/>
-        <w:rPr>
-          <w:rFonts w:ascii="Times New Roman" w:eastAsia="Times New Roman" w:hAnsi="Times New Roman" w:cs="Times New Roman"/>
-          <w:color w:val="auto"/>
-          <w:sz w:val="24"/>
-        </w:rPr>
-      </w:pPr>
-      <w:r>
-        <w:rPr>
-          <w:rFonts w:ascii="Times New Roman" w:eastAsia="Times New Roman" w:hAnsi="Times New Roman" w:cs="Times New Roman"/>
-          <w:color w:val="auto"/>
-          <w:sz w:val="24"/>
-        </w:rPr>
-        <w:t>Space complexity:</w:t>
-      </w:r>
-      <w:r>
-        <w:rPr>
-          <w:rFonts w:ascii="Times New Roman" w:eastAsia="Times New Roman" w:hAnsi="Times New Roman" w:cs="Times New Roman"/>
-          <w:color w:val="auto"/>
-          <w:sz w:val="24"/>
-        </w:rPr>
-        <w:t xml:space="preserve"> </w:t>
-      </w:r>
-      <w:r>
-        <w:rPr>
-          <w:rFonts w:ascii="Times New Roman" w:eastAsia="Times New Roman" w:hAnsi="Times New Roman" w:cs="Times New Roman"/>
-          <w:color w:val="auto"/>
-          <w:sz w:val="24"/>
-        </w:rPr>
-        <w:t>O(1)</w:t>
-      </w:r>
-      <w:r>
-        <w:rPr>
-          <w:rFonts w:ascii="Times New Roman" w:eastAsia="Times New Roman" w:hAnsi="Times New Roman" w:cs="Times New Roman"/>
-          <w:color w:val="auto"/>
-          <w:sz w:val="24"/>
-        </w:rPr>
-        <w:t xml:space="preserve"> </w:t>
-      </w:r>
-      <w:r>
-        <w:rPr>
-          <w:rFonts w:ascii="Times New Roman" w:eastAsia="Times New Roman" w:hAnsi="Times New Roman" w:cs="Times New Roman"/>
-          <w:color w:val="auto"/>
-          <w:sz w:val="24"/>
-        </w:rPr>
-        <w:tab/>
-        <w:t>*2</w:t>
-      </w:r>
-    </w:p>
-    <w:p>
-      <w:pPr>
-        <w:widowControl w:val="0"/>
-        <w:numPr>
-          <w:ilvl w:val="0"/>
-          <w:numId w:val="11"/>
-        </w:numPr>
-        <w:tabs>
-          <w:tab w:val="left" w:pos="1560"/>
-        </w:tabs>
-        <w:autoSpaceDE w:val="0"/>
-        <w:autoSpaceDN w:val="0"/>
-        <w:spacing w:before="25" w:line="240" w:lineRule="auto"/>
-        <w:rPr>
-          <w:rFonts w:ascii="Times New Roman" w:eastAsia="Times New Roman" w:hAnsi="Times New Roman" w:cs="Times New Roman"/>
-          <w:color w:val="auto"/>
-          <w:sz w:val="24"/>
-        </w:rPr>
-      </w:pPr>
-      <w:r>
-        <w:rPr>
-          <w:rFonts w:ascii="Times New Roman" w:eastAsia="Times New Roman" w:hAnsi="Times New Roman" w:cs="Times New Roman"/>
-          <w:color w:val="auto"/>
-          <w:sz w:val="24"/>
-        </w:rPr>
-        <w:t>downH</w:t>
-      </w:r>
-      <w:r>
-        <w:rPr>
-          <w:rFonts w:ascii="Times New Roman" w:eastAsia="Times New Roman" w:hAnsi="Times New Roman" w:cs="Times New Roman"/>
-          <w:color w:val="auto"/>
-          <w:sz w:val="24"/>
-        </w:rPr>
-        <w:t>eap(i)</w:t>
-      </w:r>
-    </w:p>
-    <w:p>
-      <w:pPr>
-        <w:widowControl w:val="0"/>
-        <w:numPr>
-          <w:ilvl w:val="1"/>
-          <w:numId w:val="11"/>
-        </w:numPr>
-        <w:tabs>
-          <w:tab w:val="left" w:pos="1560"/>
-        </w:tabs>
-        <w:autoSpaceDE w:val="0"/>
-        <w:autoSpaceDN w:val="0"/>
-        <w:spacing w:before="25" w:line="240" w:lineRule="auto"/>
-        <w:rPr>
-          <w:rFonts w:ascii="Times New Roman" w:eastAsia="Times New Roman" w:hAnsi="Times New Roman" w:cs="Times New Roman"/>
-          <w:color w:val="auto"/>
-          <w:sz w:val="24"/>
-        </w:rPr>
-      </w:pPr>
-      <w:r>
-        <w:rPr>
-          <w:rFonts w:ascii="Times New Roman" w:eastAsia="Times New Roman" w:hAnsi="Times New Roman" w:cs="Times New Roman"/>
-          <w:color w:val="auto"/>
-          <w:sz w:val="24"/>
-        </w:rPr>
-        <w:t xml:space="preserve">Moves node at index i </w:t>
-      </w:r>
-      <w:r>
-        <w:rPr>
-          <w:rFonts w:ascii="Times New Roman" w:eastAsia="Times New Roman" w:hAnsi="Times New Roman" w:cs="Times New Roman"/>
-          <w:color w:val="auto"/>
-          <w:sz w:val="24"/>
-        </w:rPr>
-        <w:t>down</w:t>
-      </w:r>
-      <w:r>
-        <w:rPr>
-          <w:rFonts w:ascii="Times New Roman" w:eastAsia="Times New Roman" w:hAnsi="Times New Roman" w:cs="Times New Roman"/>
-          <w:color w:val="auto"/>
-          <w:sz w:val="24"/>
-        </w:rPr>
-        <w:t xml:space="preserve"> the tree via swaps until it is in the proper position</w:t>
-      </w:r>
-    </w:p>
-    <w:p>
-      <w:pPr>
-        <w:widowControl w:val="0"/>
-        <w:numPr>
-          <w:ilvl w:val="1"/>
-          <w:numId w:val="11"/>
-        </w:numPr>
-        <w:tabs>
-          <w:tab w:val="left" w:pos="1560"/>
-        </w:tabs>
-        <w:autoSpaceDE w:val="0"/>
-        <w:autoSpaceDN w:val="0"/>
-        <w:spacing w:before="25" w:line="240" w:lineRule="auto"/>
-        <w:rPr>
-          <w:rFonts w:ascii="Times New Roman" w:eastAsia="Times New Roman" w:hAnsi="Times New Roman" w:cs="Times New Roman"/>
-          <w:color w:val="auto"/>
-          <w:sz w:val="24"/>
-        </w:rPr>
-      </w:pPr>
-      <w:r>
-        <w:rPr>
-          <w:rFonts w:ascii="Times New Roman" w:eastAsia="Times New Roman" w:hAnsi="Times New Roman" w:cs="Times New Roman"/>
-          <w:color w:val="auto"/>
-          <w:sz w:val="24"/>
-        </w:rPr>
-        <w:t>Time complexity: O(</w:t>
-      </w:r>
-      <w:r>
-        <w:rPr>
-          <w:rFonts w:ascii="Times New Roman" w:eastAsia="Times New Roman" w:hAnsi="Times New Roman" w:cs="Times New Roman"/>
-          <w:color w:val="auto"/>
-          <w:sz w:val="24"/>
-        </w:rPr>
-        <w:t>log</w:t>
-      </w:r>
-      <w:r>
-        <w:rPr>
-          <w:rFonts w:ascii="Times New Roman" w:eastAsia="Times New Roman" w:hAnsi="Times New Roman" w:cs="Times New Roman"/>
-          <w:color w:val="auto"/>
-          <w:sz w:val="24"/>
-        </w:rPr>
-        <w:t>n)</w:t>
-      </w:r>
-    </w:p>
-    <w:p>
-      <w:pPr>
-        <w:widowControl w:val="0"/>
-        <w:numPr>
-          <w:ilvl w:val="1"/>
-          <w:numId w:val="11"/>
-        </w:numPr>
-        <w:tabs>
-          <w:tab w:val="left" w:pos="1560"/>
-        </w:tabs>
-        <w:autoSpaceDE w:val="0"/>
-        <w:autoSpaceDN w:val="0"/>
-        <w:spacing w:before="25" w:line="240" w:lineRule="auto"/>
-        <w:rPr>
-          <w:rFonts w:ascii="Times New Roman" w:eastAsia="Times New Roman" w:hAnsi="Times New Roman" w:cs="Times New Roman"/>
-          <w:color w:val="auto"/>
-          <w:sz w:val="24"/>
-        </w:rPr>
-      </w:pPr>
-      <w:r>
-        <w:rPr>
-          <w:rFonts w:ascii="Times New Roman" w:eastAsia="Times New Roman" w:hAnsi="Times New Roman" w:cs="Times New Roman"/>
-          <w:color w:val="auto"/>
-          <w:sz w:val="24"/>
-        </w:rPr>
-        <w:t xml:space="preserve">Space complexity: O(1) </w:t>
-      </w:r>
-      <w:r>
-        <w:rPr>
-          <w:rFonts w:ascii="Times New Roman" w:eastAsia="Times New Roman" w:hAnsi="Times New Roman" w:cs="Times New Roman"/>
-          <w:color w:val="auto"/>
-          <w:sz w:val="24"/>
-        </w:rPr>
-        <w:tab/>
-        <w:t>*2</w:t>
-      </w:r>
-    </w:p>
-    <w:p>
-      <w:pPr>
-        <w:widowControl w:val="0"/>
-        <w:numPr>
-          <w:ilvl w:val="0"/>
-          <w:numId w:val="11"/>
-        </w:numPr>
-        <w:tabs>
-          <w:tab w:val="left" w:pos="838"/>
-          <w:tab w:val="left" w:pos="840"/>
-        </w:tabs>
-        <w:autoSpaceDE w:val="0"/>
-        <w:autoSpaceDN w:val="0"/>
-        <w:spacing w:before="20" w:line="240" w:lineRule="auto"/>
-        <w:rPr>
-          <w:rFonts w:ascii="Times New Roman" w:eastAsia="Times New Roman" w:hAnsi="Times New Roman" w:cs="Times New Roman"/>
-          <w:color w:val="auto"/>
-          <w:sz w:val="24"/>
-        </w:rPr>
-      </w:pPr>
-      <w:r>
-        <w:rPr>
-          <w:rFonts w:ascii="Times New Roman" w:eastAsia="Times New Roman" w:hAnsi="Times New Roman" w:cs="Times New Roman"/>
-          <w:color w:val="auto"/>
-          <w:sz w:val="24"/>
-        </w:rPr>
-        <w:t>r</w:t>
-      </w:r>
-      <w:r>
-        <w:rPr>
-          <w:rFonts w:ascii="Times New Roman" w:eastAsia="Times New Roman" w:hAnsi="Times New Roman" w:cs="Times New Roman"/>
-          <w:color w:val="auto"/>
-          <w:sz w:val="24"/>
-        </w:rPr>
-        <w:t>emove</w:t>
-      </w:r>
-      <w:r>
-        <w:rPr>
-          <w:rFonts w:ascii="Times New Roman" w:eastAsia="Times New Roman" w:hAnsi="Times New Roman" w:cs="Times New Roman"/>
-          <w:color w:val="auto"/>
-          <w:sz w:val="24"/>
-        </w:rPr>
-        <w:t>_min</w:t>
-      </w:r>
-      <w:r>
-        <w:rPr>
-          <w:rFonts w:ascii="Times New Roman" w:eastAsia="Times New Roman" w:hAnsi="Times New Roman" w:cs="Times New Roman"/>
-          <w:color w:val="auto"/>
-          <w:sz w:val="24"/>
-        </w:rPr>
-        <w:t>()</w:t>
-      </w:r>
-    </w:p>
-    <w:p>
-      <w:pPr>
-        <w:widowControl w:val="0"/>
-        <w:numPr>
-          <w:ilvl w:val="1"/>
-          <w:numId w:val="11"/>
-        </w:numPr>
-        <w:tabs>
-          <w:tab w:val="left" w:pos="1560"/>
-        </w:tabs>
-        <w:autoSpaceDE w:val="0"/>
-        <w:autoSpaceDN w:val="0"/>
-        <w:spacing w:before="41" w:line="240" w:lineRule="auto"/>
-        <w:rPr>
-          <w:rFonts w:ascii="Times New Roman" w:eastAsia="Times New Roman" w:hAnsi="Times New Roman" w:cs="Times New Roman"/>
-          <w:color w:val="auto"/>
-          <w:sz w:val="24"/>
-        </w:rPr>
-      </w:pPr>
-      <w:r>
-        <w:rPr>
-          <w:rFonts w:ascii="Times New Roman" w:eastAsia="Times New Roman" w:hAnsi="Times New Roman" w:cs="Times New Roman"/>
-          <w:color w:val="auto"/>
-          <w:sz w:val="24"/>
-        </w:rPr>
-        <w:t xml:space="preserve">Removes </w:t>
-      </w:r>
-      <w:r>
-        <w:rPr>
-          <w:rFonts w:ascii="Times New Roman" w:eastAsia="Times New Roman" w:hAnsi="Times New Roman" w:cs="Times New Roman"/>
-          <w:color w:val="auto"/>
-          <w:sz w:val="24"/>
-        </w:rPr>
-        <w:t xml:space="preserve">the </w:t>
-      </w:r>
-      <w:r>
-        <w:rPr>
-          <w:rFonts w:ascii="Times New Roman" w:eastAsia="Times New Roman" w:hAnsi="Times New Roman" w:cs="Times New Roman"/>
-          <w:color w:val="auto"/>
-          <w:sz w:val="24"/>
-        </w:rPr>
-        <w:t>root node and updates list so it remains a MinHeap</w:t>
-      </w:r>
-    </w:p>
-    <w:p>
-      <w:pPr>
-        <w:widowControl w:val="0"/>
-        <w:numPr>
-          <w:ilvl w:val="1"/>
-          <w:numId w:val="11"/>
-        </w:numPr>
-        <w:tabs>
-          <w:tab w:val="left" w:pos="1560"/>
-        </w:tabs>
-        <w:autoSpaceDE w:val="0"/>
-        <w:autoSpaceDN w:val="0"/>
-        <w:spacing w:before="21" w:line="240" w:lineRule="auto"/>
-        <w:rPr>
-          <w:rFonts w:ascii="Times New Roman" w:eastAsia="Times New Roman" w:hAnsi="Times New Roman" w:cs="Times New Roman"/>
-          <w:color w:val="auto"/>
-          <w:sz w:val="24"/>
-        </w:rPr>
-      </w:pPr>
-      <w:r>
-        <w:rPr>
-          <w:rFonts w:ascii="Times New Roman" w:eastAsia="Times New Roman" w:hAnsi="Times New Roman" w:cs="Times New Roman"/>
-          <w:color w:val="auto"/>
-          <w:sz w:val="24"/>
-        </w:rPr>
-        <w:t>Time complexity:</w:t>
-      </w:r>
-      <w:r>
-        <w:rPr>
-          <w:rFonts w:ascii="Times New Roman" w:eastAsia="Times New Roman" w:hAnsi="Times New Roman" w:cs="Times New Roman"/>
-          <w:color w:val="auto"/>
-          <w:spacing w:val="-3"/>
-          <w:sz w:val="24"/>
-        </w:rPr>
-        <w:t xml:space="preserve"> </w:t>
-      </w:r>
-      <w:r>
-        <w:rPr>
-          <w:rFonts w:ascii="Times New Roman" w:eastAsia="Times New Roman" w:hAnsi="Times New Roman" w:cs="Times New Roman"/>
-          <w:color w:val="auto"/>
-          <w:sz w:val="24"/>
-        </w:rPr>
-        <w:t>O(</w:t>
-      </w:r>
-      <w:r>
-        <w:rPr>
-          <w:rFonts w:ascii="Times New Roman" w:eastAsia="Times New Roman" w:hAnsi="Times New Roman" w:cs="Times New Roman"/>
-          <w:color w:val="auto"/>
-          <w:sz w:val="24"/>
-        </w:rPr>
-        <w:t>logn)</w:t>
-      </w:r>
-      <w:r>
-        <w:rPr>
-          <w:rFonts w:ascii="Times New Roman" w:eastAsia="Times New Roman" w:hAnsi="Times New Roman" w:cs="Times New Roman"/>
-          <w:color w:val="auto"/>
-          <w:sz w:val="24"/>
-        </w:rPr>
-        <w:tab/>
-        <w:t>*1</w:t>
-      </w:r>
-    </w:p>
-    <w:p>
-      <w:pPr>
-        <w:widowControl w:val="0"/>
-        <w:numPr>
-          <w:ilvl w:val="1"/>
-          <w:numId w:val="11"/>
-        </w:numPr>
-        <w:tabs>
-          <w:tab w:val="left" w:pos="1560"/>
-        </w:tabs>
-        <w:autoSpaceDE w:val="0"/>
-        <w:autoSpaceDN w:val="0"/>
-        <w:spacing w:before="25" w:line="240" w:lineRule="auto"/>
-        <w:rPr>
-          <w:rFonts w:ascii="Times New Roman" w:eastAsia="Times New Roman" w:hAnsi="Times New Roman" w:cs="Times New Roman"/>
-          <w:color w:val="auto"/>
-          <w:sz w:val="24"/>
-        </w:rPr>
-      </w:pPr>
-      <w:r>
-        <w:rPr>
-          <w:rFonts w:ascii="Times New Roman" w:eastAsia="Times New Roman" w:hAnsi="Times New Roman" w:cs="Times New Roman"/>
-          <w:color w:val="auto"/>
-          <w:sz w:val="24"/>
-        </w:rPr>
-        <w:t>Space complexity:</w:t>
-      </w:r>
-      <w:r>
-        <w:rPr>
-          <w:rFonts w:ascii="Times New Roman" w:eastAsia="Times New Roman" w:hAnsi="Times New Roman" w:cs="Times New Roman"/>
-          <w:color w:val="auto"/>
-          <w:spacing w:val="-3"/>
-          <w:sz w:val="24"/>
-        </w:rPr>
-        <w:t xml:space="preserve"> </w:t>
-      </w:r>
-      <w:r>
-        <w:rPr>
-          <w:rFonts w:ascii="Times New Roman" w:eastAsia="Times New Roman" w:hAnsi="Times New Roman" w:cs="Times New Roman"/>
-          <w:color w:val="auto"/>
-          <w:sz w:val="24"/>
-        </w:rPr>
-        <w:t>O(</w:t>
-      </w:r>
-      <w:r>
-        <w:rPr>
-          <w:rFonts w:ascii="Times New Roman" w:eastAsia="Times New Roman" w:hAnsi="Times New Roman" w:cs="Times New Roman"/>
-          <w:color w:val="auto"/>
-          <w:sz w:val="24"/>
-        </w:rPr>
-        <w:t>1</w:t>
-      </w:r>
-      <w:r>
-        <w:rPr>
-          <w:rFonts w:ascii="Times New Roman" w:eastAsia="Times New Roman" w:hAnsi="Times New Roman" w:cs="Times New Roman"/>
-          <w:color w:val="auto"/>
-          <w:sz w:val="24"/>
-        </w:rPr>
-        <w:t>)</w:t>
-      </w:r>
-      <w:r>
-        <w:rPr>
-          <w:rFonts w:ascii="Times New Roman" w:eastAsia="Times New Roman" w:hAnsi="Times New Roman" w:cs="Times New Roman"/>
-          <w:color w:val="auto"/>
-          <w:sz w:val="24"/>
-        </w:rPr>
-        <w:tab/>
-        <w:t>*2</w:t>
-      </w:r>
-    </w:p>
-    <w:p>
-      <w:pPr>
-        <w:widowControl w:val="0"/>
-        <w:tabs>
-          <w:tab w:val="left" w:pos="1560"/>
-        </w:tabs>
-        <w:autoSpaceDE w:val="0"/>
-        <w:autoSpaceDN w:val="0"/>
-        <w:spacing w:before="25" w:line="240" w:lineRule="auto"/>
-        <w:rPr>
-          <w:rFonts w:ascii="Times New Roman" w:eastAsia="Times New Roman" w:hAnsi="Times New Roman" w:cs="Times New Roman"/>
-          <w:color w:val="auto"/>
-          <w:sz w:val="24"/>
-        </w:rPr>
-      </w:pPr>
-    </w:p>
-    <w:p>
-      <w:pPr>
-        <w:widowControl w:val="0"/>
-        <w:tabs>
-          <w:tab w:val="left" w:pos="1560"/>
-        </w:tabs>
-        <w:autoSpaceDE w:val="0"/>
-        <w:autoSpaceDN w:val="0"/>
-        <w:spacing w:before="25" w:line="240" w:lineRule="auto"/>
-        <w:rPr>
-          <w:rFonts w:ascii="Times New Roman" w:eastAsia="Times New Roman" w:hAnsi="Times New Roman" w:cs="Times New Roman"/>
-          <w:color w:val="auto"/>
-          <w:sz w:val="24"/>
-        </w:rPr>
-      </w:pPr>
-      <w:r>
-        <w:rPr>
-          <w:rFonts w:ascii="Times New Roman" w:eastAsia="Times New Roman" w:hAnsi="Times New Roman" w:cs="Times New Roman"/>
-          <w:color w:val="auto"/>
-          <w:sz w:val="24"/>
-        </w:rPr>
-        <w:t xml:space="preserve">In addition </w:t>
-      </w:r>
-      <w:r>
-        <w:rPr>
-          <w:rFonts w:ascii="Times New Roman" w:eastAsia="Times New Roman" w:hAnsi="Times New Roman" w:cs="Times New Roman"/>
-          <w:color w:val="auto"/>
-          <w:sz w:val="24"/>
-        </w:rPr>
-        <w:t>to these functions, you must also implement the following functionality:</w:t>
-      </w:r>
-    </w:p>
-    <w:p>
-      <w:pPr>
-        <w:widowControl w:val="0"/>
-        <w:numPr>
-          <w:ilvl w:val="0"/>
-          <w:numId w:val="11"/>
-        </w:numPr>
-        <w:tabs>
-          <w:tab w:val="left" w:pos="1560"/>
-        </w:tabs>
-        <w:autoSpaceDE w:val="0"/>
-        <w:autoSpaceDN w:val="0"/>
-        <w:spacing w:before="25" w:line="240" w:lineRule="auto"/>
-        <w:rPr>
-          <w:rFonts w:ascii="Times New Roman" w:eastAsia="Times New Roman" w:hAnsi="Times New Roman" w:cs="Times New Roman"/>
-          <w:color w:val="auto"/>
-          <w:sz w:val="24"/>
-        </w:rPr>
-      </w:pPr>
-      <w:r>
-        <w:rPr>
-          <w:rFonts w:ascii="Times New Roman" w:eastAsia="Times New Roman" w:hAnsi="Times New Roman" w:cs="Times New Roman"/>
-          <w:color w:val="auto"/>
-          <w:sz w:val="24"/>
-        </w:rPr>
-        <w:lastRenderedPageBreak/>
-        <w:t>heapSort(unsorted)</w:t>
-      </w:r>
-    </w:p>
-    <w:p>
-      <w:pPr>
-        <w:widowControl w:val="0"/>
-        <w:numPr>
-          <w:ilvl w:val="1"/>
-          <w:numId w:val="11"/>
-        </w:numPr>
-        <w:tabs>
-          <w:tab w:val="left" w:pos="1560"/>
-        </w:tabs>
-        <w:autoSpaceDE w:val="0"/>
-        <w:autoSpaceDN w:val="0"/>
-        <w:spacing w:before="25" w:line="240" w:lineRule="auto"/>
-        <w:rPr>
-          <w:rFonts w:ascii="Times New Roman" w:eastAsia="Times New Roman" w:hAnsi="Times New Roman" w:cs="Times New Roman"/>
-          <w:color w:val="auto"/>
-          <w:sz w:val="24"/>
-        </w:rPr>
-      </w:pPr>
-      <w:r>
-        <w:rPr>
-          <w:rFonts w:ascii="Times New Roman" w:eastAsia="Times New Roman" w:hAnsi="Times New Roman" w:cs="Times New Roman"/>
-          <w:color w:val="auto"/>
-          <w:sz w:val="24"/>
-        </w:rPr>
-        <w:t>Given an unsorted list, performs a Heap Sort</w:t>
-      </w:r>
-    </w:p>
-    <w:p>
-      <w:pPr>
-        <w:widowControl w:val="0"/>
-        <w:numPr>
-          <w:ilvl w:val="1"/>
-          <w:numId w:val="11"/>
-        </w:numPr>
-        <w:tabs>
-          <w:tab w:val="left" w:pos="1560"/>
-        </w:tabs>
-        <w:autoSpaceDE w:val="0"/>
-        <w:autoSpaceDN w:val="0"/>
-        <w:spacing w:before="25" w:line="240" w:lineRule="auto"/>
-        <w:rPr>
-          <w:rFonts w:ascii="Times New Roman" w:eastAsia="Times New Roman" w:hAnsi="Times New Roman" w:cs="Times New Roman"/>
-          <w:color w:val="auto"/>
-          <w:sz w:val="24"/>
-        </w:rPr>
-      </w:pPr>
-      <w:r>
-        <w:rPr>
-          <w:rFonts w:ascii="Times New Roman" w:eastAsia="Times New Roman" w:hAnsi="Times New Roman" w:cs="Times New Roman"/>
-          <w:color w:val="auto"/>
-          <w:sz w:val="24"/>
-        </w:rPr>
-        <w:t>Returns a sorted list of elements</w:t>
-      </w:r>
-    </w:p>
-    <w:p>
-      <w:pPr>
-        <w:widowControl w:val="0"/>
-        <w:numPr>
-          <w:ilvl w:val="1"/>
-          <w:numId w:val="11"/>
-        </w:numPr>
-        <w:tabs>
-          <w:tab w:val="left" w:pos="1560"/>
-        </w:tabs>
-        <w:autoSpaceDE w:val="0"/>
-        <w:autoSpaceDN w:val="0"/>
-        <w:spacing w:before="25" w:line="240" w:lineRule="auto"/>
-        <w:rPr>
-          <w:rFonts w:ascii="Times New Roman" w:eastAsia="Times New Roman" w:hAnsi="Times New Roman" w:cs="Times New Roman"/>
-          <w:color w:val="auto"/>
-          <w:sz w:val="24"/>
-        </w:rPr>
-      </w:pPr>
-      <w:r>
-        <w:rPr>
-          <w:rFonts w:ascii="Times New Roman" w:eastAsia="Times New Roman" w:hAnsi="Times New Roman" w:cs="Times New Roman"/>
-          <w:color w:val="auto"/>
-          <w:sz w:val="24"/>
-        </w:rPr>
-        <w:t xml:space="preserve">Time Complexity: </w:t>
-      </w:r>
-      <w:r>
-        <w:rPr>
-          <w:rFonts w:ascii="Times New Roman" w:eastAsia="Times New Roman" w:hAnsi="Times New Roman" w:cs="Times New Roman"/>
-          <w:color w:val="auto"/>
-          <w:sz w:val="24"/>
-        </w:rPr>
-        <w:t>O(nlog(n))</w:t>
-      </w:r>
-      <w:r>
-        <w:rPr>
-          <w:rFonts w:ascii="Times New Roman" w:eastAsia="Times New Roman" w:hAnsi="Times New Roman" w:cs="Times New Roman"/>
-          <w:color w:val="auto"/>
-          <w:sz w:val="24"/>
-        </w:rPr>
-        <w:t xml:space="preserve"> *1</w:t>
-      </w:r>
-    </w:p>
-    <w:p>
-      <w:pPr>
-        <w:widowControl w:val="0"/>
-        <w:numPr>
-          <w:ilvl w:val="1"/>
-          <w:numId w:val="11"/>
-        </w:numPr>
-        <w:tabs>
-          <w:tab w:val="left" w:pos="1560"/>
-        </w:tabs>
-        <w:autoSpaceDE w:val="0"/>
-        <w:autoSpaceDN w:val="0"/>
-        <w:spacing w:before="25" w:line="240" w:lineRule="auto"/>
-        <w:rPr>
-          <w:rFonts w:ascii="Times New Roman" w:eastAsia="Times New Roman" w:hAnsi="Times New Roman" w:cs="Times New Roman"/>
-          <w:color w:val="auto"/>
-          <w:sz w:val="24"/>
-        </w:rPr>
-      </w:pPr>
-      <w:r>
-        <w:rPr>
-          <w:rFonts w:ascii="Times New Roman" w:eastAsia="Times New Roman" w:hAnsi="Times New Roman" w:cs="Times New Roman"/>
-          <w:color w:val="auto"/>
-          <w:sz w:val="24"/>
-        </w:rPr>
-        <w:t>Space Complexity:</w:t>
-      </w:r>
-      <w:r>
-        <w:rPr>
-          <w:rFonts w:ascii="Times New Roman" w:eastAsia="Times New Roman" w:hAnsi="Times New Roman" w:cs="Times New Roman"/>
-          <w:color w:val="auto"/>
-          <w:sz w:val="24"/>
-        </w:rPr>
-        <w:t xml:space="preserve">  O(1) </w:t>
-      </w:r>
-      <w:r>
-        <w:rPr>
-          <w:rFonts w:ascii="Times New Roman" w:eastAsia="Times New Roman" w:hAnsi="Times New Roman" w:cs="Times New Roman"/>
-          <w:color w:val="auto"/>
-          <w:sz w:val="24"/>
-        </w:rPr>
-        <w:tab/>
-        <w:t>*2</w:t>
-      </w:r>
-    </w:p>
-    <w:p>
-      <w:pPr>
-        <w:widowControl w:val="0"/>
-        <w:numPr>
-          <w:ilvl w:val="0"/>
-          <w:numId w:val="11"/>
-        </w:numPr>
-        <w:tabs>
-          <w:tab w:val="left" w:pos="1560"/>
-        </w:tabs>
-        <w:autoSpaceDE w:val="0"/>
-        <w:autoSpaceDN w:val="0"/>
-        <w:spacing w:before="25" w:line="240" w:lineRule="auto"/>
-        <w:rPr>
-          <w:rFonts w:ascii="Times New Roman" w:eastAsia="Times New Roman" w:hAnsi="Times New Roman" w:cs="Times New Roman"/>
-          <w:color w:val="auto"/>
-          <w:sz w:val="24"/>
-        </w:rPr>
-      </w:pPr>
-      <w:r>
-        <w:rPr>
-          <w:rFonts w:ascii="Times New Roman" w:eastAsia="Times New Roman" w:hAnsi="Times New Roman" w:cs="Times New Roman"/>
-          <w:color w:val="auto"/>
-          <w:sz w:val="24"/>
-        </w:rPr>
-        <w:t>get_stats(unsorted)</w:t>
-      </w:r>
-    </w:p>
-    <w:p>
-      <w:pPr>
-        <w:widowControl w:val="0"/>
-        <w:numPr>
-          <w:ilvl w:val="1"/>
-          <w:numId w:val="11"/>
-        </w:numPr>
-        <w:tabs>
-          <w:tab w:val="left" w:pos="1560"/>
-        </w:tabs>
-        <w:autoSpaceDE w:val="0"/>
-        <w:autoSpaceDN w:val="0"/>
-        <w:spacing w:before="25" w:line="240" w:lineRule="auto"/>
-        <w:rPr>
-          <w:rFonts w:ascii="Times New Roman" w:eastAsia="Times New Roman" w:hAnsi="Times New Roman" w:cs="Times New Roman"/>
-          <w:color w:val="auto"/>
-          <w:sz w:val="24"/>
-        </w:rPr>
-      </w:pPr>
-      <w:r>
-        <w:rPr>
-          <w:rFonts w:ascii="Times New Roman" w:eastAsia="Times New Roman" w:hAnsi="Times New Roman" w:cs="Times New Roman"/>
-          <w:color w:val="auto"/>
-          <w:sz w:val="24"/>
-        </w:rPr>
-        <w:t xml:space="preserve">Given an unsorted list of integers, returns a list of information in the following format: [minimum val, maximum val, mean, median, mode] </w:t>
-      </w:r>
-    </w:p>
-    <w:p>
-      <w:pPr>
-        <w:widowControl w:val="0"/>
-        <w:numPr>
-          <w:ilvl w:val="1"/>
-          <w:numId w:val="11"/>
-        </w:numPr>
-        <w:tabs>
-          <w:tab w:val="left" w:pos="1560"/>
-        </w:tabs>
-        <w:autoSpaceDE w:val="0"/>
-        <w:autoSpaceDN w:val="0"/>
-        <w:spacing w:before="25" w:line="240" w:lineRule="auto"/>
-        <w:rPr>
-          <w:rFonts w:ascii="Times New Roman" w:eastAsia="Times New Roman" w:hAnsi="Times New Roman" w:cs="Times New Roman"/>
-          <w:color w:val="auto"/>
-          <w:sz w:val="24"/>
-        </w:rPr>
-      </w:pPr>
-      <w:r>
-        <w:rPr>
-          <w:rFonts w:ascii="Times New Roman" w:eastAsia="Times New Roman" w:hAnsi="Times New Roman" w:cs="Times New Roman"/>
-          <w:color w:val="auto"/>
-          <w:sz w:val="24"/>
-        </w:rPr>
-        <w:t>mean should be of type float, all others type int</w:t>
-      </w:r>
-    </w:p>
-    <w:p>
-      <w:pPr>
-        <w:widowControl w:val="0"/>
-        <w:numPr>
-          <w:ilvl w:val="1"/>
-          <w:numId w:val="11"/>
-        </w:numPr>
-        <w:tabs>
-          <w:tab w:val="left" w:pos="1560"/>
-        </w:tabs>
-        <w:autoSpaceDE w:val="0"/>
-        <w:autoSpaceDN w:val="0"/>
-        <w:spacing w:before="21" w:line="240" w:lineRule="auto"/>
-        <w:rPr>
-          <w:rFonts w:ascii="Times New Roman" w:eastAsia="Times New Roman" w:hAnsi="Times New Roman" w:cs="Times New Roman"/>
-          <w:color w:val="auto"/>
-          <w:sz w:val="24"/>
-        </w:rPr>
-      </w:pPr>
-      <w:r>
-        <w:rPr>
-          <w:rFonts w:ascii="Times New Roman" w:eastAsia="Times New Roman" w:hAnsi="Times New Roman" w:cs="Times New Roman"/>
-          <w:color w:val="auto"/>
-          <w:sz w:val="24"/>
-        </w:rPr>
-        <w:t>Time complexity:</w:t>
-      </w:r>
-      <w:r>
-        <w:rPr>
-          <w:rFonts w:ascii="Times New Roman" w:eastAsia="Times New Roman" w:hAnsi="Times New Roman" w:cs="Times New Roman"/>
-          <w:color w:val="auto"/>
-          <w:spacing w:val="-3"/>
-          <w:sz w:val="24"/>
-        </w:rPr>
-        <w:t xml:space="preserve"> </w:t>
-      </w:r>
-      <w:r>
-        <w:rPr>
-          <w:rFonts w:ascii="Times New Roman" w:eastAsia="Times New Roman" w:hAnsi="Times New Roman" w:cs="Times New Roman"/>
-          <w:color w:val="auto"/>
-          <w:sz w:val="24"/>
-        </w:rPr>
-        <w:t>O(</w:t>
-      </w:r>
-      <w:r>
-        <w:rPr>
-          <w:rFonts w:ascii="Times New Roman" w:eastAsia="Times New Roman" w:hAnsi="Times New Roman" w:cs="Times New Roman"/>
-          <w:color w:val="auto"/>
-          <w:sz w:val="24"/>
-        </w:rPr>
-        <w:t>nlog(n)</w:t>
-      </w:r>
-      <w:r>
-        <w:rPr>
-          <w:rFonts w:ascii="Times New Roman" w:eastAsia="Times New Roman" w:hAnsi="Times New Roman" w:cs="Times New Roman"/>
-          <w:color w:val="auto"/>
-          <w:sz w:val="24"/>
-        </w:rPr>
-        <w:t>)</w:t>
-      </w:r>
-      <w:r>
-        <w:rPr>
-          <w:rFonts w:ascii="Times New Roman" w:eastAsia="Times New Roman" w:hAnsi="Times New Roman" w:cs="Times New Roman"/>
-          <w:color w:val="auto"/>
-          <w:sz w:val="24"/>
-        </w:rPr>
-        <w:t xml:space="preserve"> *1</w:t>
-      </w:r>
-    </w:p>
-    <w:p>
-      <w:pPr>
-        <w:widowControl w:val="0"/>
-        <w:numPr>
-          <w:ilvl w:val="1"/>
-          <w:numId w:val="11"/>
-        </w:numPr>
-        <w:tabs>
-          <w:tab w:val="left" w:pos="1560"/>
-        </w:tabs>
-        <w:autoSpaceDE w:val="0"/>
-        <w:autoSpaceDN w:val="0"/>
-        <w:spacing w:before="25" w:line="240" w:lineRule="auto"/>
-        <w:rPr>
-          <w:rFonts w:ascii="Times New Roman" w:eastAsia="Times New Roman" w:hAnsi="Times New Roman" w:cs="Times New Roman"/>
-          <w:color w:val="auto"/>
-          <w:sz w:val="24"/>
-        </w:rPr>
-      </w:pPr>
-      <w:r>
-        <w:rPr>
-          <w:rFonts w:ascii="Times New Roman" w:eastAsia="Times New Roman" w:hAnsi="Times New Roman" w:cs="Times New Roman"/>
-          <w:color w:val="auto"/>
-          <w:sz w:val="24"/>
-        </w:rPr>
-        <w:t>Space complexity:</w:t>
-      </w:r>
-      <w:r>
-        <w:rPr>
-          <w:rFonts w:ascii="Times New Roman" w:eastAsia="Times New Roman" w:hAnsi="Times New Roman" w:cs="Times New Roman"/>
-          <w:color w:val="auto"/>
-          <w:spacing w:val="-3"/>
-          <w:sz w:val="24"/>
-        </w:rPr>
-        <w:t xml:space="preserve"> </w:t>
-      </w:r>
-      <w:r>
-        <w:rPr>
-          <w:rFonts w:ascii="Times New Roman" w:eastAsia="Times New Roman" w:hAnsi="Times New Roman" w:cs="Times New Roman"/>
-          <w:color w:val="auto"/>
-          <w:sz w:val="24"/>
-        </w:rPr>
-        <w:t>O(1</w:t>
-      </w:r>
-      <w:r>
-        <w:rPr>
-          <w:rFonts w:ascii="Times New Roman" w:eastAsia="Times New Roman" w:hAnsi="Times New Roman" w:cs="Times New Roman"/>
-          <w:color w:val="auto"/>
-          <w:sz w:val="24"/>
-        </w:rPr>
-        <w:t>)</w:t>
-      </w:r>
-      <w:r>
-        <w:rPr>
-          <w:rFonts w:ascii="Times New Roman" w:eastAsia="Times New Roman" w:hAnsi="Times New Roman" w:cs="Times New Roman"/>
-          <w:color w:val="auto"/>
-          <w:sz w:val="24"/>
-        </w:rPr>
-        <w:t xml:space="preserve"> </w:t>
-      </w:r>
-      <w:r>
-        <w:rPr>
-          <w:rFonts w:ascii="Times New Roman" w:eastAsia="Times New Roman" w:hAnsi="Times New Roman" w:cs="Times New Roman"/>
-          <w:color w:val="auto"/>
-          <w:sz w:val="24"/>
-        </w:rPr>
-        <w:tab/>
-        <w:t>*2</w:t>
       </w:r>
     </w:p>
     <w:p>
@@ -4397,6 +4431,7 @@
           <w:szCs w:val="20"/>
           <w:u w:val="single"/>
         </w:rPr>
+        <w:lastRenderedPageBreak/>
         <w:t>Run your</w:t>
       </w:r>
       <w:r>
@@ -4443,7 +4478,6 @@
           <w:szCs w:val="20"/>
           <w:u w:val="single"/>
         </w:rPr>
-        <w:lastRenderedPageBreak/>
         <w:t xml:space="preserve">Below </w:t>
       </w:r>
       <w:r>
@@ -7011,7 +7045,7 @@
 </file>
 
 <file path=customXml/itemProps1.xml><?xml version="1.0" encoding="utf-8"?>
-<ds:datastoreItem xmlns:ds="http://schemas.openxmlformats.org/officeDocument/2006/customXml" ds:itemID="{6BA4B69B-4D44-48BC-8DBD-26A5743031CC}">
+<ds:datastoreItem xmlns:ds="http://schemas.openxmlformats.org/officeDocument/2006/customXml" ds:itemID="{9F4A8E31-9FB1-468A-9305-E986FD54EEAC}">
   <ds:schemaRefs>
     <ds:schemaRef ds:uri="http://schemas.openxmlformats.org/officeDocument/2006/bibliography"/>
   </ds:schemaRefs>

</xml_diff>

<commit_message>
Add test case results to project specs
</commit_message>
<xml_diff>
--- a/Project_Specs.docx
+++ b/Project_Specs.docx
@@ -138,7 +138,9 @@
         </w:rPr>
         <w:t>Project XX</w:t>
       </w:r>
-    </w:p>
+      <w:bookmarkStart w:id="0" w:name="_GoBack"/>
+    </w:p>
+    <w:bookmarkEnd w:id="0"/>
     <w:p>
       <w:pPr>
         <w:rPr>
@@ -3581,7 +3583,15 @@
           <w:color w:val="auto"/>
           <w:sz w:val="24"/>
         </w:rPr>
-        <w:t>get_stats(unsorted)</w:t>
+        <w:t>getStats</w:t>
+      </w:r>
+      <w:r>
+        <w:rPr>
+          <w:rFonts w:ascii="Times New Roman" w:eastAsia="Times New Roman" w:hAnsi="Times New Roman" w:cs="Times New Roman"/>
+          <w:color w:val="auto"/>
+          <w:sz w:val="24"/>
+        </w:rPr>
+        <w:t>(unsorted)</w:t>
       </w:r>
     </w:p>
     <w:p>
@@ -3647,8 +3657,6 @@
         </w:rPr>
         <w:t xml:space="preserve"> for the median</w:t>
       </w:r>
-      <w:bookmarkStart w:id="0" w:name="_GoBack"/>
-      <w:bookmarkEnd w:id="0"/>
     </w:p>
     <w:p>
       <w:pPr>
@@ -4611,6 +4619,67 @@
           <w:szCs w:val="20"/>
         </w:rPr>
       </w:pPr>
+      <w:r>
+        <w:rPr>
+          <w:noProof/>
+        </w:rPr>
+        <w:drawing>
+          <wp:anchor distT="0" distB="0" distL="114300" distR="114300" simplePos="0" relativeHeight="251657216" behindDoc="1" locked="0" layoutInCell="1" allowOverlap="1" wp14:anchorId="4650ADB2" wp14:editId="3797FE59">
+            <wp:simplePos x="0" y="0"/>
+            <wp:positionH relativeFrom="column">
+              <wp:posOffset>695325</wp:posOffset>
+            </wp:positionH>
+            <wp:positionV relativeFrom="paragraph">
+              <wp:posOffset>5715</wp:posOffset>
+            </wp:positionV>
+            <wp:extent cx="4533900" cy="2524125"/>
+            <wp:effectExtent l="0" t="0" r="0" b="9525"/>
+            <wp:wrapNone/>
+            <wp:docPr id="1" name="Picture 1"/>
+            <wp:cNvGraphicFramePr>
+              <a:graphicFrameLocks xmlns:a="http://schemas.openxmlformats.org/drawingml/2006/main" noChangeAspect="1"/>
+            </wp:cNvGraphicFramePr>
+            <a:graphic xmlns:a="http://schemas.openxmlformats.org/drawingml/2006/main">
+              <a:graphicData uri="http://schemas.openxmlformats.org/drawingml/2006/picture">
+                <pic:pic xmlns:pic="http://schemas.openxmlformats.org/drawingml/2006/picture">
+                  <pic:nvPicPr>
+                    <pic:cNvPr id="1" name=""/>
+                    <pic:cNvPicPr/>
+                  </pic:nvPicPr>
+                  <pic:blipFill rotWithShape="1">
+                    <a:blip r:embed="rId8">
+                      <a:extLst>
+                        <a:ext uri="{28A0092B-C50C-407E-A947-70E740481C1C}">
+                          <a14:useLocalDpi xmlns:a14="http://schemas.microsoft.com/office/drawing/2010/main" val="0"/>
+                        </a:ext>
+                      </a:extLst>
+                    </a:blip>
+                    <a:srcRect b="56628"/>
+                    <a:stretch/>
+                  </pic:blipFill>
+                  <pic:spPr bwMode="auto">
+                    <a:xfrm>
+                      <a:off x="0" y="0"/>
+                      <a:ext cx="4533900" cy="2524125"/>
+                    </a:xfrm>
+                    <a:prstGeom prst="rect">
+                      <a:avLst/>
+                    </a:prstGeom>
+                    <a:ln>
+                      <a:noFill/>
+                    </a:ln>
+                    <a:extLst>
+                      <a:ext uri="{53640926-AAD7-44D8-BBD7-CCE9431645EC}">
+                        <a14:shadowObscured xmlns:a14="http://schemas.microsoft.com/office/drawing/2010/main"/>
+                      </a:ext>
+                    </a:extLst>
+                  </pic:spPr>
+                </pic:pic>
+              </a:graphicData>
+            </a:graphic>
+          </wp:anchor>
+        </w:drawing>
+      </w:r>
     </w:p>
     <w:p>
       <w:pPr>
@@ -4623,8 +4692,8 @@
       </w:pPr>
     </w:p>
     <w:sectPr>
-      <w:headerReference w:type="default" r:id="rId8"/>
-      <w:footerReference w:type="default" r:id="rId9"/>
+      <w:headerReference w:type="default" r:id="rId9"/>
+      <w:footerReference w:type="default" r:id="rId10"/>
       <w:pgSz w:w="12240" w:h="15840"/>
       <w:pgMar w:top="1440" w:right="1440" w:bottom="1440" w:left="1440" w:header="0" w:footer="720" w:gutter="0"/>
       <w:pgNumType w:start="1"/>
@@ -7080,7 +7149,7 @@
 </file>
 
 <file path=customXml/itemProps1.xml><?xml version="1.0" encoding="utf-8"?>
-<ds:datastoreItem xmlns:ds="http://schemas.openxmlformats.org/officeDocument/2006/customXml" ds:itemID="{D0789FD9-3CA3-459E-9A08-F519F6C35BE9}">
+<ds:datastoreItem xmlns:ds="http://schemas.openxmlformats.org/officeDocument/2006/customXml" ds:itemID="{18B69D9E-1E94-4B02-9701-6C36741486CC}">
   <ds:schemaRefs>
     <ds:schemaRef ds:uri="http://schemas.openxmlformats.org/officeDocument/2006/bibliography"/>
   </ds:schemaRefs>

</xml_diff>